<commit_message>
chg: WIP VID Intsum after D8 (after D8.2)
</commit_message>
<xml_diff>
--- a/INTELLIGENCE/VID/01 WIP/OPAR VID INTSUM D8.docx
+++ b/INTELLIGENCE/VID/01 WIP/OPAR VID INTSUM D8.docx
@@ -326,8 +326,26 @@
         <w:rPr>
           <w:lang w:val="en-US"/>
         </w:rPr>
-        <w:t>: INSERT PICTURE</w:t>
-      </w:r>
+        <w:t xml:space="preserve">: </w:t>
+      </w:r>
+      <w:hyperlink r:id="rId9" w:history="1">
+        <w:proofErr w:type="spellStart"/>
+        <w:r>
+          <w:rPr>
+            <w:rStyle w:val="Hyperkobling"/>
+            <w:lang w:val="en-US"/>
+          </w:rPr>
+          <w:t>Imagry</w:t>
+        </w:r>
+        <w:proofErr w:type="spellEnd"/>
+        <w:r>
+          <w:rPr>
+            <w:rStyle w:val="Hyperkobling"/>
+            <w:lang w:val="en-US"/>
+          </w:rPr>
+          <w:t xml:space="preserve"> from TABQA during D8</w:t>
+        </w:r>
+      </w:hyperlink>
     </w:p>
     <w:p>
       <w:pPr>
@@ -627,11 +645,464 @@
         </w:rPr>
         <w:t xml:space="preserve">Credible reporting </w:t>
       </w:r>
+      <w:r>
+        <w:rPr>
+          <w:lang w:val="en-US"/>
+        </w:rPr>
+        <w:t>indicates</w:t>
+      </w:r>
+      <w:r>
+        <w:rPr>
+          <w:lang w:val="en-US"/>
+        </w:rPr>
+        <w:t xml:space="preserve"> that the Syrian forces were during D8 transferring duties from their primary SCC to a backup SCC. Reporting indicates this taking place due to several strikes at TABQA and </w:t>
+      </w:r>
+      <w:r>
+        <w:rPr>
+          <w:lang w:val="en-US"/>
+        </w:rPr>
+        <w:t xml:space="preserve">reporting indicate that the </w:t>
+      </w:r>
+      <w:r>
+        <w:rPr>
+          <w:lang w:val="en-US"/>
+        </w:rPr>
+        <w:t xml:space="preserve">assessments from Syrian </w:t>
+      </w:r>
+      <w:r>
+        <w:rPr>
+          <w:lang w:val="en-US"/>
+        </w:rPr>
+        <w:t>General Staff</w:t>
+      </w:r>
+      <w:r>
+        <w:rPr>
+          <w:lang w:val="en-US"/>
+        </w:rPr>
+        <w:t xml:space="preserve"> were</w:t>
+      </w:r>
+      <w:r>
+        <w:rPr>
+          <w:lang w:val="en-US"/>
+        </w:rPr>
+        <w:t xml:space="preserve"> that TABQA is still a target. Also see section </w:t>
+      </w:r>
+      <w:r>
+        <w:rPr>
+          <w:lang w:val="en-US"/>
+        </w:rPr>
+        <w:t>2.1.1 about</w:t>
+      </w:r>
+      <w:r>
+        <w:rPr>
+          <w:lang w:val="en-US"/>
+        </w:rPr>
+        <w:t xml:space="preserve"> removal of aircrafts</w:t>
+      </w:r>
+      <w:r>
+        <w:rPr>
+          <w:lang w:val="en-US"/>
+        </w:rPr>
+        <w:t xml:space="preserve"> from TABQA.</w:t>
+      </w:r>
+    </w:p>
+    <w:p>
+      <w:pPr>
+        <w:pStyle w:val="Ingenmellomrom"/>
+        <w:rPr>
+          <w:lang w:val="en-US"/>
+        </w:rPr>
+      </w:pPr>
+    </w:p>
+    <w:p>
+      <w:pPr>
+        <w:pStyle w:val="Ingenmellomrom"/>
+        <w:rPr>
+          <w:lang w:val="en-US"/>
+        </w:rPr>
+      </w:pPr>
+    </w:p>
+    <w:p>
+      <w:pPr>
+        <w:pStyle w:val="Ingenmellomrom"/>
+        <w:rPr>
+          <w:lang w:val="en-US"/>
+        </w:rPr>
+      </w:pPr>
+      <w:r>
+        <w:rPr>
+          <w:b/>
+          <w:lang w:val="en-US"/>
+        </w:rPr>
+        <w:t>ASSESSMENT:</w:t>
+      </w:r>
+    </w:p>
+    <w:p>
+      <w:pPr>
+        <w:pStyle w:val="Ingenmellomrom"/>
+        <w:rPr>
+          <w:lang w:val="en-US"/>
+        </w:rPr>
+      </w:pPr>
+      <w:r>
+        <w:rPr>
+          <w:lang w:val="en-US"/>
+        </w:rPr>
+        <w:t>It is LIKELY that IADS Sector EAST have moved their SCC to a</w:t>
+      </w:r>
+      <w:r>
+        <w:rPr>
+          <w:lang w:val="en-US"/>
+        </w:rPr>
+        <w:t>n</w:t>
+      </w:r>
+      <w:r>
+        <w:rPr>
+          <w:lang w:val="en-US"/>
+        </w:rPr>
+        <w:t xml:space="preserve"> alternate location.</w:t>
+      </w:r>
+    </w:p>
+    <w:p>
+      <w:pPr>
+        <w:pStyle w:val="Ingenmellomrom"/>
+        <w:rPr>
+          <w:lang w:val="en-US"/>
+        </w:rPr>
+      </w:pPr>
+      <w:r>
+        <w:rPr>
+          <w:lang w:val="en-US"/>
+        </w:rPr>
+        <w:t>EVEN CHANCE that SCC now is at TIYAS or PALMYRA</w:t>
+      </w:r>
+    </w:p>
+    <w:p>
+      <w:pPr>
+        <w:pStyle w:val="Ingenmellomrom"/>
+        <w:rPr>
+          <w:lang w:val="en-US"/>
+        </w:rPr>
+      </w:pPr>
+    </w:p>
+    <w:p>
+      <w:pPr>
+        <w:pStyle w:val="Overskrift3"/>
+        <w:rPr>
+          <w:lang w:val="en-US"/>
+        </w:rPr>
+      </w:pPr>
+      <w:r>
+        <w:rPr>
+          <w:lang w:val="en-US"/>
+        </w:rPr>
+        <w:t>Production at factories</w:t>
+      </w:r>
+    </w:p>
+    <w:p>
+      <w:pPr>
+        <w:pStyle w:val="Ingenmellomrom"/>
+        <w:rPr>
+          <w:lang w:val="en-US"/>
+        </w:rPr>
+      </w:pPr>
+      <w:r>
+        <w:t xml:space="preserve">SA-11 SR, SA2-SR, SA-2 </w:t>
+      </w:r>
+      <w:proofErr w:type="spellStart"/>
+      <w:r>
+        <w:t>launchers</w:t>
+      </w:r>
+      <w:proofErr w:type="spellEnd"/>
+      <w:r>
+        <w:t>, SA-6 STR</w:t>
+      </w:r>
+      <w:r>
+        <w:t xml:space="preserve">. </w:t>
+      </w:r>
+      <w:r>
+        <w:rPr>
+          <w:lang w:val="en-US"/>
+        </w:rPr>
+        <w:t>Assembled at Syrian Air Defense Academy, moved into sites</w:t>
+      </w:r>
+    </w:p>
+    <w:p>
+      <w:pPr>
+        <w:pStyle w:val="Ingenmellomrom"/>
+        <w:rPr>
+          <w:lang w:val="en-US"/>
+        </w:rPr>
+      </w:pPr>
+    </w:p>
+    <w:p>
+      <w:pPr>
+        <w:pStyle w:val="Overskrift3"/>
+        <w:rPr>
+          <w:lang w:val="en-US"/>
+        </w:rPr>
+      </w:pPr>
+      <w:r>
+        <w:rPr>
+          <w:lang w:val="en-US"/>
+        </w:rPr>
+        <w:t xml:space="preserve">SA-2 launchers from </w:t>
+      </w:r>
+      <w:proofErr w:type="spellStart"/>
+      <w:r>
+        <w:rPr>
+          <w:lang w:val="en-US"/>
+        </w:rPr>
+        <w:t>Raqqa</w:t>
+      </w:r>
+      <w:proofErr w:type="spellEnd"/>
+      <w:r>
+        <w:rPr>
+          <w:lang w:val="en-US"/>
+        </w:rPr>
+        <w:t xml:space="preserve"> vehicle factory (SYTGT022)</w:t>
+      </w:r>
+    </w:p>
+    <w:p>
+      <w:pPr>
+        <w:pStyle w:val="Ingenmellomrom"/>
+        <w:rPr>
+          <w:lang w:val="en-US"/>
+        </w:rPr>
+      </w:pPr>
+      <w:r>
+        <w:rPr>
+          <w:lang w:val="en-US"/>
+        </w:rPr>
+        <w:t xml:space="preserve">VID reporting indicate that since the outset of </w:t>
+      </w:r>
       <w:proofErr w:type="gramStart"/>
       <w:r>
         <w:rPr>
           <w:lang w:val="en-US"/>
         </w:rPr>
+        <w:t xml:space="preserve">the </w:t>
+      </w:r>
+      <w:proofErr w:type="spellStart"/>
+      <w:r>
+        <w:rPr>
+          <w:lang w:val="en-US"/>
+        </w:rPr>
+        <w:t>was</w:t>
+      </w:r>
+      <w:proofErr w:type="spellEnd"/>
+      <w:proofErr w:type="gramEnd"/>
+      <w:r>
+        <w:rPr>
+          <w:lang w:val="en-US"/>
+        </w:rPr>
+        <w:t xml:space="preserve">, </w:t>
+      </w:r>
+      <w:proofErr w:type="spellStart"/>
+      <w:r>
+        <w:rPr>
+          <w:lang w:val="en-US"/>
+        </w:rPr>
+        <w:t>Raqqa</w:t>
+      </w:r>
+      <w:proofErr w:type="spellEnd"/>
+      <w:r>
+        <w:rPr>
+          <w:lang w:val="en-US"/>
+        </w:rPr>
+        <w:t xml:space="preserve"> vehicle factory have tripled their output of producing SA-2</w:t>
+      </w:r>
+      <w:r>
+        <w:rPr>
+          <w:lang w:val="en-US"/>
+        </w:rPr>
+        <w:t xml:space="preserve"> launcher</w:t>
+      </w:r>
+      <w:r>
+        <w:rPr>
+          <w:lang w:val="en-US"/>
+        </w:rPr>
+        <w:t xml:space="preserve">s. </w:t>
+      </w:r>
+      <w:r>
+        <w:rPr>
+          <w:lang w:val="en-US"/>
+        </w:rPr>
+        <w:t xml:space="preserve">The current production consists of 6 production lines. Credible reporting saw 6x launchers leaving SA-2 </w:t>
+      </w:r>
+      <w:proofErr w:type="spellStart"/>
+      <w:r>
+        <w:rPr>
+          <w:lang w:val="en-US"/>
+        </w:rPr>
+        <w:t>Raqqa</w:t>
+      </w:r>
+      <w:proofErr w:type="spellEnd"/>
+      <w:r>
+        <w:rPr>
+          <w:lang w:val="en-US"/>
+        </w:rPr>
+        <w:t xml:space="preserve"> factory at the end of D6.</w:t>
+      </w:r>
+    </w:p>
+    <w:p>
+      <w:pPr>
+        <w:pStyle w:val="Ingenmellomrom"/>
+        <w:rPr>
+          <w:lang w:val="en-US"/>
+        </w:rPr>
+      </w:pPr>
+    </w:p>
+    <w:p>
+      <w:pPr>
+        <w:pStyle w:val="Ingenmellomrom"/>
+        <w:rPr>
+          <w:b/>
+          <w:lang w:val="en-US"/>
+        </w:rPr>
+      </w:pPr>
+      <w:r>
+        <w:rPr>
+          <w:b/>
+          <w:lang w:val="en-US"/>
+        </w:rPr>
+        <w:t>ASSESSMENT:</w:t>
+      </w:r>
+    </w:p>
+    <w:p>
+      <w:pPr>
+        <w:pStyle w:val="Ingenmellomrom"/>
+        <w:rPr>
+          <w:lang w:val="en-US"/>
+        </w:rPr>
+      </w:pPr>
+      <w:r>
+        <w:rPr>
+          <w:lang w:val="en-US"/>
+        </w:rPr>
+        <w:t xml:space="preserve">VID assess it as LIKELY that </w:t>
+      </w:r>
+      <w:proofErr w:type="spellStart"/>
+      <w:r>
+        <w:rPr>
+          <w:lang w:val="en-US"/>
+        </w:rPr>
+        <w:t>Raqqa</w:t>
+      </w:r>
+      <w:proofErr w:type="spellEnd"/>
+      <w:r>
+        <w:rPr>
+          <w:lang w:val="en-US"/>
+        </w:rPr>
+        <w:t xml:space="preserve"> vehicle factory are able to produce a SA-2 launcher in 6 days. It is LIKELY that the 6 launchers will be taken to a new site and combined with </w:t>
+      </w:r>
+      <w:proofErr w:type="gramStart"/>
+      <w:r>
+        <w:rPr>
+          <w:lang w:val="en-US"/>
+        </w:rPr>
+        <w:t>a</w:t>
+      </w:r>
+      <w:r>
+        <w:rPr>
+          <w:lang w:val="en-US"/>
+        </w:rPr>
+        <w:t>n</w:t>
+      </w:r>
+      <w:r>
+        <w:rPr>
+          <w:lang w:val="en-US"/>
+        </w:rPr>
+        <w:t xml:space="preserve"> SA</w:t>
+      </w:r>
+      <w:proofErr w:type="gramEnd"/>
+      <w:r>
+        <w:rPr>
+          <w:lang w:val="en-US"/>
+        </w:rPr>
+        <w:t>-</w:t>
+      </w:r>
+      <w:r>
+        <w:rPr>
+          <w:lang w:val="en-US"/>
+        </w:rPr>
+        <w:t xml:space="preserve">2 radar produced at Damascus West (SYTGT026) </w:t>
+      </w:r>
+    </w:p>
+    <w:p>
+      <w:pPr>
+        <w:pStyle w:val="Ingenmellomrom"/>
+        <w:rPr>
+          <w:lang w:val="en-US"/>
+        </w:rPr>
+      </w:pPr>
+    </w:p>
+    <w:p>
+      <w:pPr>
+        <w:pStyle w:val="Ingenmellomrom"/>
+        <w:rPr>
+          <w:lang w:val="en-US"/>
+        </w:rPr>
+      </w:pPr>
+    </w:p>
+    <w:p>
+      <w:pPr>
+        <w:pStyle w:val="Overskrift3"/>
+        <w:rPr>
+          <w:lang w:val="en-US"/>
+        </w:rPr>
+      </w:pPr>
+      <w:r>
+        <w:rPr>
+          <w:lang w:val="en-US"/>
+        </w:rPr>
+        <w:t xml:space="preserve">Production at </w:t>
+      </w:r>
+      <w:proofErr w:type="spellStart"/>
+      <w:r>
+        <w:rPr>
+          <w:lang w:val="en-US"/>
+        </w:rPr>
+        <w:t>Damscus</w:t>
+      </w:r>
+      <w:proofErr w:type="spellEnd"/>
+      <w:r>
+        <w:rPr>
+          <w:lang w:val="en-US"/>
+        </w:rPr>
+        <w:t xml:space="preserve"> North increased</w:t>
+      </w:r>
+      <w:r>
+        <w:rPr>
+          <w:lang w:val="en-US"/>
+        </w:rPr>
+        <w:t xml:space="preserve"> </w:t>
+      </w:r>
+      <w:r>
+        <w:rPr>
+          <w:lang w:val="en-US"/>
+        </w:rPr>
+        <w:t>(SYTGT027)</w:t>
+      </w:r>
+    </w:p>
+    <w:p>
+      <w:pPr>
+        <w:pStyle w:val="Ingenmellomrom"/>
+        <w:rPr>
+          <w:lang w:val="en-US"/>
+        </w:rPr>
+      </w:pPr>
+      <w:r>
+        <w:rPr>
+          <w:lang w:val="en-US"/>
+        </w:rPr>
+        <w:t xml:space="preserve">VID reporting </w:t>
+      </w:r>
+      <w:proofErr w:type="gramStart"/>
+      <w:r>
+        <w:rPr>
+          <w:lang w:val="en-US"/>
+        </w:rPr>
         <w:t>indicate</w:t>
       </w:r>
       <w:proofErr w:type="gramEnd"/>
@@ -639,59 +1110,86 @@
         <w:rPr>
           <w:lang w:val="en-US"/>
         </w:rPr>
-        <w:t xml:space="preserve"> that the Syrian forces were during D8 transferring duties from their primary SCC to a backup SCC. Reporting indicates this taking place due to several strikes at TABQA and </w:t>
+        <w:t xml:space="preserve"> a massive production increase at Damascus North (SYTGT027). The </w:t>
       </w:r>
       <w:proofErr w:type="gramStart"/>
       <w:r>
         <w:rPr>
           <w:lang w:val="en-US"/>
         </w:rPr>
-        <w:t>assessment from Syrian “HIGH COMMAND” were</w:t>
+        <w:t>factory have</w:t>
       </w:r>
       <w:proofErr w:type="gramEnd"/>
       <w:r>
         <w:rPr>
           <w:lang w:val="en-US"/>
         </w:rPr>
-        <w:t xml:space="preserve"> that TABQA is still a target. Also see section X.X.X removal of aircrafts</w:t>
-      </w:r>
-    </w:p>
-    <w:p>
-      <w:pPr>
-        <w:pStyle w:val="Ingenmellomrom"/>
-        <w:rPr>
-          <w:lang w:val="en-US"/>
-        </w:rPr>
-      </w:pPr>
-    </w:p>
-    <w:p>
-      <w:pPr>
-        <w:pStyle w:val="Ingenmellomrom"/>
-        <w:rPr>
-          <w:lang w:val="en-US"/>
-        </w:rPr>
-      </w:pPr>
-    </w:p>
-    <w:p>
-      <w:pPr>
-        <w:pStyle w:val="Ingenmellomrom"/>
-        <w:rPr>
-          <w:lang w:val="en-US"/>
-        </w:rPr>
-      </w:pPr>
-    </w:p>
-    <w:p>
-      <w:pPr>
-        <w:pStyle w:val="Ingenmellomrom"/>
-        <w:rPr>
-          <w:lang w:val="en-US"/>
-        </w:rPr>
-      </w:pPr>
-      <w:r>
+        <w:t xml:space="preserve"> since the start of the day campaign </w:t>
+      </w:r>
+      <w:r>
+        <w:rPr>
+          <w:lang w:val="en-US"/>
+        </w:rPr>
+        <w:t>increased its production to 11</w:t>
+      </w:r>
+      <w:r>
+        <w:rPr>
+          <w:lang w:val="en-US"/>
+        </w:rPr>
+        <w:t xml:space="preserve"> production lines (DPI 1-4, </w:t>
+      </w:r>
+      <w:r>
+        <w:rPr>
+          <w:lang w:val="en-US"/>
+        </w:rPr>
+        <w:t>6</w:t>
+      </w:r>
+      <w:r>
+        <w:rPr>
+          <w:lang w:val="en-US"/>
+        </w:rPr>
+        <w:t>-1</w:t>
+      </w:r>
+      <w:r>
+        <w:rPr>
+          <w:lang w:val="en-US"/>
+        </w:rPr>
+        <w:t>2</w:t>
+      </w:r>
+      <w:r>
+        <w:rPr>
+          <w:lang w:val="en-US"/>
+        </w:rPr>
+        <w:t>).</w:t>
+      </w:r>
+      <w:r>
+        <w:rPr>
+          <w:lang w:val="en-US"/>
+        </w:rPr>
+        <w:t xml:space="preserve"> Sources reported 4 SA-6 launchers left the factory at the evening of D6. Credible reporting also indicate vehicles for 2x SA-11 batteries were completed during D8 and left the factory on during the late evening of D8.</w:t>
+      </w:r>
+    </w:p>
+    <w:p>
+      <w:pPr>
+        <w:pStyle w:val="Ingenmellomrom"/>
+        <w:rPr>
+          <w:lang w:val="en-US"/>
+        </w:rPr>
+      </w:pPr>
+    </w:p>
+    <w:p>
+      <w:pPr>
+        <w:pStyle w:val="Ingenmellomrom"/>
         <w:rPr>
           <w:b/>
           <w:lang w:val="en-US"/>
         </w:rPr>
+      </w:pPr>
+      <w:r>
+        <w:rPr>
+          <w:b/>
+          <w:lang w:val="en-US"/>
+        </w:rPr>
         <w:t>ASSESSMENT:</w:t>
       </w:r>
     </w:p>
@@ -706,36 +1204,254 @@
         <w:rPr>
           <w:lang w:val="en-US"/>
         </w:rPr>
-        <w:t xml:space="preserve">It is LIKELY that IADS Sector EAST have moved their SCC to </w:t>
+        <w:t>Based on the sources VID assess it as LIKELY that Damascus North is able to produce enough SA-6 launchers for a BN every 6 days. It is also LIKELY that the factories are able to produce enough vehicles for two SA-11 Batteries every 8 days.</w:t>
+      </w:r>
+    </w:p>
+    <w:p>
+      <w:pPr>
+        <w:pStyle w:val="Ingenmellomrom"/>
+        <w:rPr>
+          <w:lang w:val="en-US"/>
+        </w:rPr>
+      </w:pPr>
+    </w:p>
+    <w:p>
+      <w:pPr>
+        <w:pStyle w:val="Overskrift3"/>
+        <w:rPr>
+          <w:lang w:val="en-US"/>
+        </w:rPr>
+      </w:pPr>
+      <w:r>
+        <w:rPr>
+          <w:lang w:val="en-US"/>
+        </w:rPr>
+        <w:t xml:space="preserve">Production at </w:t>
+      </w:r>
+      <w:proofErr w:type="spellStart"/>
+      <w:r>
+        <w:rPr>
+          <w:lang w:val="en-US"/>
+        </w:rPr>
+        <w:t>Damscus</w:t>
+      </w:r>
+      <w:proofErr w:type="spellEnd"/>
+      <w:r>
+        <w:rPr>
+          <w:lang w:val="en-US"/>
+        </w:rPr>
+        <w:t xml:space="preserve"> West increased (SYTGT02</w:t>
+      </w:r>
+      <w:r>
+        <w:rPr>
+          <w:lang w:val="en-US"/>
+        </w:rPr>
+        <w:t>6</w:t>
+      </w:r>
+      <w:r>
+        <w:rPr>
+          <w:lang w:val="en-US"/>
+        </w:rPr>
+        <w:t>)</w:t>
+      </w:r>
+    </w:p>
+    <w:p>
+      <w:pPr>
+        <w:pStyle w:val="Ingenmellomrom"/>
+        <w:rPr>
+          <w:lang w:val="en-US"/>
+        </w:rPr>
+      </w:pPr>
+      <w:r>
+        <w:rPr>
+          <w:lang w:val="en-US"/>
+        </w:rPr>
+        <w:t xml:space="preserve">VID sources reported </w:t>
       </w:r>
       <w:proofErr w:type="gramStart"/>
       <w:r>
         <w:rPr>
           <w:lang w:val="en-US"/>
         </w:rPr>
-        <w:t>a</w:t>
+        <w:t>a SA</w:t>
       </w:r>
       <w:proofErr w:type="gramEnd"/>
       <w:r>
         <w:rPr>
           <w:lang w:val="en-US"/>
         </w:rPr>
-        <w:t xml:space="preserve"> alternate location.</w:t>
-      </w:r>
-    </w:p>
-    <w:p>
-      <w:pPr>
-        <w:pStyle w:val="Ingenmellomrom"/>
-        <w:rPr>
-          <w:lang w:val="en-US"/>
-        </w:rPr>
-      </w:pPr>
-      <w:r>
-        <w:rPr>
-          <w:lang w:val="en-US"/>
-        </w:rPr>
-        <w:t>EVEN CHANCE that SCC now is at TIYAS or PALMYRA</w:t>
-      </w:r>
+        <w:t xml:space="preserve">-2 Search radar was detected leaving Damascus West factory (SYTGT026) on D5. The next day (D6) </w:t>
+      </w:r>
+      <w:proofErr w:type="gramStart"/>
+      <w:r>
+        <w:rPr>
+          <w:lang w:val="en-US"/>
+        </w:rPr>
+        <w:t>a P19</w:t>
+      </w:r>
+      <w:proofErr w:type="gramEnd"/>
+      <w:r>
+        <w:rPr>
+          <w:lang w:val="en-US"/>
+        </w:rPr>
+        <w:t xml:space="preserve"> Search radar was observed leaving. The following day (D7) </w:t>
+      </w:r>
+      <w:proofErr w:type="gramStart"/>
+      <w:r>
+        <w:rPr>
+          <w:lang w:val="en-US"/>
+        </w:rPr>
+        <w:t>a SA</w:t>
+      </w:r>
+      <w:proofErr w:type="gramEnd"/>
+      <w:r>
+        <w:rPr>
+          <w:lang w:val="en-US"/>
+        </w:rPr>
+        <w:t xml:space="preserve">-6 Search radar left the factory. Finally on VID </w:t>
+      </w:r>
+      <w:r>
+        <w:rPr>
+          <w:lang w:val="en-US"/>
+        </w:rPr>
+        <w:t>received</w:t>
+      </w:r>
+      <w:r>
+        <w:rPr>
+          <w:lang w:val="en-US"/>
+        </w:rPr>
+        <w:t xml:space="preserve"> reporting that on D8 a EWR were completed and left the factory. Credible reporting </w:t>
+      </w:r>
+      <w:proofErr w:type="gramStart"/>
+      <w:r>
+        <w:rPr>
+          <w:lang w:val="en-US"/>
+        </w:rPr>
+        <w:t>indicate</w:t>
+      </w:r>
+      <w:proofErr w:type="gramEnd"/>
+      <w:r>
+        <w:rPr>
+          <w:lang w:val="en-US"/>
+        </w:rPr>
+        <w:t xml:space="preserve"> that the factory is now running at full capacity.</w:t>
+      </w:r>
+    </w:p>
+    <w:p>
+      <w:pPr>
+        <w:pStyle w:val="Ingenmellomrom"/>
+        <w:rPr>
+          <w:lang w:val="en-US"/>
+        </w:rPr>
+      </w:pPr>
+    </w:p>
+    <w:p>
+      <w:pPr>
+        <w:pStyle w:val="Ingenmellomrom"/>
+        <w:rPr>
+          <w:b/>
+          <w:lang w:val="en-US"/>
+        </w:rPr>
+      </w:pPr>
+      <w:r>
+        <w:rPr>
+          <w:b/>
+          <w:lang w:val="en-US"/>
+        </w:rPr>
+        <w:t xml:space="preserve">ASSESSMENT: </w:t>
+      </w:r>
+    </w:p>
+    <w:p>
+      <w:pPr>
+        <w:pStyle w:val="Ingenmellomrom"/>
+        <w:rPr>
+          <w:lang w:val="en-US"/>
+        </w:rPr>
+      </w:pPr>
+      <w:r>
+        <w:rPr>
+          <w:lang w:val="en-US"/>
+        </w:rPr>
+        <w:t xml:space="preserve">Based on the reporting it is assessed as HIGLLY LIKELY that Damascus West have 4 production lines and are producing radars. VID assess it as LIKELY that the factory will use the following amount of times to produce </w:t>
+      </w:r>
+      <w:proofErr w:type="gramStart"/>
+      <w:r>
+        <w:rPr>
+          <w:lang w:val="en-US"/>
+        </w:rPr>
+        <w:t>one radar</w:t>
+      </w:r>
+      <w:proofErr w:type="gramEnd"/>
+      <w:r>
+        <w:rPr>
+          <w:lang w:val="en-US"/>
+        </w:rPr>
+        <w:t>:</w:t>
+      </w:r>
+    </w:p>
+    <w:p>
+      <w:pPr>
+        <w:pStyle w:val="Ingenmellomrom"/>
+        <w:rPr>
+          <w:lang w:val="en-US"/>
+        </w:rPr>
+      </w:pPr>
+      <w:r>
+        <w:rPr>
+          <w:lang w:val="en-US"/>
+        </w:rPr>
+        <w:t>SA-2 SR: 5 days</w:t>
+      </w:r>
+    </w:p>
+    <w:p>
+      <w:pPr>
+        <w:pStyle w:val="Ingenmellomrom"/>
+        <w:rPr>
+          <w:lang w:val="en-US"/>
+        </w:rPr>
+      </w:pPr>
+      <w:r>
+        <w:rPr>
+          <w:lang w:val="en-US"/>
+        </w:rPr>
+        <w:t>P19 SR: 6 days</w:t>
+      </w:r>
+    </w:p>
+    <w:p>
+      <w:pPr>
+        <w:pStyle w:val="Ingenmellomrom"/>
+        <w:rPr>
+          <w:lang w:val="en-US"/>
+        </w:rPr>
+      </w:pPr>
+      <w:r>
+        <w:rPr>
+          <w:lang w:val="en-US"/>
+        </w:rPr>
+        <w:t>SA-6 SR: 7 days</w:t>
+      </w:r>
+    </w:p>
+    <w:p>
+      <w:pPr>
+        <w:pStyle w:val="Ingenmellomrom"/>
+        <w:rPr>
+          <w:lang w:val="en-US"/>
+        </w:rPr>
+      </w:pPr>
+      <w:r>
+        <w:rPr>
+          <w:lang w:val="en-US"/>
+        </w:rPr>
+        <w:t>EWR: 8 days.</w:t>
+      </w:r>
+    </w:p>
+    <w:p>
+      <w:pPr>
+        <w:pStyle w:val="Ingenmellomrom"/>
+        <w:rPr>
+          <w:lang w:val="en-US"/>
+        </w:rPr>
+      </w:pPr>
     </w:p>
     <w:p>
       <w:pPr>
@@ -756,34 +1472,356 @@
         <w:rPr>
           <w:lang w:val="en-US"/>
         </w:rPr>
-        <w:t>Production at factories</w:t>
-      </w:r>
-    </w:p>
-    <w:p>
-      <w:pPr>
-        <w:pStyle w:val="Ingenmellomrom"/>
-        <w:rPr>
-          <w:lang w:val="en-US"/>
-        </w:rPr>
-      </w:pPr>
-      <w:r>
-        <w:rPr>
-          <w:lang w:val="en-US"/>
-        </w:rPr>
-        <w:t>SA-11 SR, SA2-SR, SA-2 launchers, SA-6 STR</w:t>
-      </w:r>
-      <w:r>
-        <w:rPr>
-          <w:lang w:val="en-US"/>
-        </w:rPr>
-        <w:t xml:space="preserve">. </w:t>
-      </w:r>
-      <w:r>
-        <w:rPr>
-          <w:lang w:val="en-US"/>
-        </w:rPr>
-        <w:t>Assembled at Syrian Air Defense Academy, moved into sites</w:t>
-      </w:r>
+        <w:t xml:space="preserve">SA-15s from </w:t>
+      </w:r>
+      <w:proofErr w:type="spellStart"/>
+      <w:r>
+        <w:rPr>
+          <w:lang w:val="en-US"/>
+        </w:rPr>
+        <w:t>Tartus</w:t>
+      </w:r>
+      <w:proofErr w:type="spellEnd"/>
+      <w:r>
+        <w:rPr>
+          <w:lang w:val="en-US"/>
+        </w:rPr>
+        <w:t xml:space="preserve"> Vehicle factory (SYTGT021)</w:t>
+      </w:r>
+    </w:p>
+    <w:p>
+      <w:pPr>
+        <w:pStyle w:val="Ingenmellomrom"/>
+        <w:rPr>
+          <w:lang w:val="en-US"/>
+        </w:rPr>
+      </w:pPr>
+      <w:r>
+        <w:rPr>
+          <w:lang w:val="en-US"/>
+        </w:rPr>
+        <w:t xml:space="preserve">VID have now reporting on the production from </w:t>
+      </w:r>
+      <w:proofErr w:type="spellStart"/>
+      <w:r>
+        <w:rPr>
+          <w:lang w:val="en-US"/>
+        </w:rPr>
+        <w:t>Tartus</w:t>
+      </w:r>
+      <w:proofErr w:type="spellEnd"/>
+      <w:r>
+        <w:rPr>
+          <w:lang w:val="en-US"/>
+        </w:rPr>
+        <w:t xml:space="preserve"> vehicle factory (SYTGT021). The factory is currently running 4 production lines all producing SA-15 vehicles. Earlier reporting about 8 SA-15s in final stages of production (Reference: </w:t>
+      </w:r>
+      <w:hyperlink r:id="rId10" w:history="1">
+        <w:r>
+          <w:rPr>
+            <w:rStyle w:val="Hyperkobling"/>
+            <w:lang w:val="en-US"/>
+          </w:rPr>
+          <w:t>VID INTSUM D3 – Section 2.2.2.</w:t>
+        </w:r>
+      </w:hyperlink>
+      <w:r>
+        <w:rPr>
+          <w:lang w:val="en-US"/>
+        </w:rPr>
+        <w:t xml:space="preserve"> ) was correct but was a delay caused by a lack of parts. The logistical </w:t>
+      </w:r>
+      <w:proofErr w:type="gramStart"/>
+      <w:r>
+        <w:rPr>
+          <w:lang w:val="en-US"/>
+        </w:rPr>
+        <w:t>chain have</w:t>
+      </w:r>
+      <w:proofErr w:type="gramEnd"/>
+      <w:r>
+        <w:rPr>
+          <w:lang w:val="en-US"/>
+        </w:rPr>
+        <w:t xml:space="preserve"> been restored and parts are arriving normally to the factory, so the factory is now running at full capacity.</w:t>
+      </w:r>
+    </w:p>
+    <w:p>
+      <w:pPr>
+        <w:pStyle w:val="Ingenmellomrom"/>
+        <w:rPr>
+          <w:lang w:val="en-US"/>
+        </w:rPr>
+      </w:pPr>
+      <w:r>
+        <w:rPr>
+          <w:lang w:val="en-US"/>
+        </w:rPr>
+        <w:t>Credible reporting</w:t>
+      </w:r>
+      <w:r>
+        <w:rPr>
+          <w:lang w:val="en-US"/>
+        </w:rPr>
+        <w:t xml:space="preserve"> </w:t>
+      </w:r>
+      <w:proofErr w:type="gramStart"/>
+      <w:r>
+        <w:rPr>
+          <w:lang w:val="en-US"/>
+        </w:rPr>
+        <w:t>have</w:t>
+      </w:r>
+      <w:proofErr w:type="gramEnd"/>
+      <w:r>
+        <w:rPr>
+          <w:lang w:val="en-US"/>
+        </w:rPr>
+        <w:t xml:space="preserve"> 8x SA-15s from the delayed production left the factory on D7 and were headed to Syrian Air </w:t>
+      </w:r>
+      <w:proofErr w:type="spellStart"/>
+      <w:r>
+        <w:rPr>
+          <w:lang w:val="en-US"/>
+        </w:rPr>
+        <w:t>Defence</w:t>
+      </w:r>
+      <w:proofErr w:type="spellEnd"/>
+      <w:r>
+        <w:rPr>
+          <w:lang w:val="en-US"/>
+        </w:rPr>
+        <w:t xml:space="preserve"> Academy (SYTGT021) for final certification before deployment into the field.</w:t>
+      </w:r>
+    </w:p>
+    <w:p>
+      <w:pPr>
+        <w:pStyle w:val="Ingenmellomrom"/>
+        <w:rPr>
+          <w:lang w:val="en-US"/>
+        </w:rPr>
+      </w:pPr>
+    </w:p>
+    <w:p>
+      <w:pPr>
+        <w:pStyle w:val="Ingenmellomrom"/>
+        <w:rPr>
+          <w:b/>
+          <w:lang w:val="en-US"/>
+        </w:rPr>
+      </w:pPr>
+      <w:r>
+        <w:rPr>
+          <w:b/>
+          <w:lang w:val="en-US"/>
+        </w:rPr>
+        <w:t xml:space="preserve">ASSESSMENT: </w:t>
+      </w:r>
+    </w:p>
+    <w:p>
+      <w:pPr>
+        <w:pStyle w:val="Ingenmellomrom"/>
+        <w:rPr>
+          <w:lang w:val="en-US"/>
+        </w:rPr>
+      </w:pPr>
+      <w:r>
+        <w:rPr>
+          <w:lang w:val="en-US"/>
+        </w:rPr>
+        <w:t xml:space="preserve">Based on reporting VID assess it as HIGHLY LIKELY that </w:t>
+      </w:r>
+      <w:proofErr w:type="spellStart"/>
+      <w:r>
+        <w:rPr>
+          <w:lang w:val="en-US"/>
+        </w:rPr>
+        <w:t>Tartus</w:t>
+      </w:r>
+      <w:proofErr w:type="spellEnd"/>
+      <w:r>
+        <w:rPr>
+          <w:lang w:val="en-US"/>
+        </w:rPr>
+        <w:t xml:space="preserve"> Vehicle factory (SYTGT021) are using 7 days to produce 4x SA-15 launchers.</w:t>
+      </w:r>
+      <w:r>
+        <w:rPr>
+          <w:lang w:val="en-US"/>
+        </w:rPr>
+        <w:t xml:space="preserve"> With 8 launchers leaving the factory on D7 (4 x delayed production + 4 normal production), VID assess it as LIKELY that new SA-15s will be available from </w:t>
+      </w:r>
+      <w:proofErr w:type="spellStart"/>
+      <w:r>
+        <w:rPr>
+          <w:lang w:val="en-US"/>
+        </w:rPr>
+        <w:t>Tartus</w:t>
+      </w:r>
+      <w:proofErr w:type="spellEnd"/>
+      <w:r>
+        <w:rPr>
+          <w:lang w:val="en-US"/>
+        </w:rPr>
+        <w:t xml:space="preserve"> Vehicle factory on D14.</w:t>
+      </w:r>
+    </w:p>
+    <w:p>
+      <w:pPr>
+        <w:pStyle w:val="Ingenmellomrom"/>
+        <w:rPr>
+          <w:lang w:val="en-US"/>
+        </w:rPr>
+      </w:pPr>
+    </w:p>
+    <w:p>
+      <w:pPr>
+        <w:pStyle w:val="Ingenmellomrom"/>
+        <w:rPr>
+          <w:lang w:val="en-US"/>
+        </w:rPr>
+      </w:pPr>
+    </w:p>
+    <w:p>
+      <w:pPr>
+        <w:pStyle w:val="Ingenmellomrom"/>
+        <w:rPr>
+          <w:lang w:val="en-US"/>
+        </w:rPr>
+      </w:pPr>
+    </w:p>
+    <w:p>
+      <w:pPr>
+        <w:pStyle w:val="Ingenmellomrom"/>
+        <w:rPr>
+          <w:lang w:val="en-US"/>
+        </w:rPr>
+      </w:pPr>
+    </w:p>
+    <w:p>
+      <w:pPr>
+        <w:pStyle w:val="Ingenmellomrom"/>
+        <w:rPr>
+          <w:lang w:val="en-US"/>
+        </w:rPr>
+      </w:pPr>
+    </w:p>
+    <w:p>
+      <w:pPr>
+        <w:pStyle w:val="Overskrift3"/>
+        <w:rPr>
+          <w:lang w:val="en-US"/>
+        </w:rPr>
+      </w:pPr>
+      <w:r>
+        <w:rPr>
+          <w:lang w:val="en-US"/>
+        </w:rPr>
+        <w:t>Syrian 6</w:t>
+      </w:r>
+      <w:r>
+        <w:rPr>
+          <w:vertAlign w:val="superscript"/>
+          <w:lang w:val="en-US"/>
+        </w:rPr>
+        <w:t>th</w:t>
+      </w:r>
+      <w:r>
+        <w:rPr>
+          <w:lang w:val="en-US"/>
+        </w:rPr>
+        <w:t xml:space="preserve"> Corps mobilization order</w:t>
+      </w:r>
+    </w:p>
+    <w:p>
+      <w:pPr>
+        <w:pStyle w:val="Ingenmellomrom"/>
+        <w:rPr>
+          <w:lang w:val="en-US"/>
+        </w:rPr>
+      </w:pPr>
+      <w:r>
+        <w:rPr>
+          <w:lang w:val="en-US"/>
+        </w:rPr>
+        <w:t>The Headquarters of the Supreme High Command have issues a general mobilization order to start mobilizing the 6</w:t>
+      </w:r>
+      <w:r>
+        <w:rPr>
+          <w:vertAlign w:val="superscript"/>
+          <w:lang w:val="en-US"/>
+        </w:rPr>
+        <w:t>th</w:t>
+      </w:r>
+      <w:r>
+        <w:rPr>
+          <w:lang w:val="en-US"/>
+        </w:rPr>
+        <w:t xml:space="preserve"> Corps. </w:t>
+      </w:r>
+    </w:p>
+    <w:p>
+      <w:pPr>
+        <w:pStyle w:val="Ingenmellomrom"/>
+        <w:rPr>
+          <w:b/>
+          <w:lang w:val="en-US"/>
+        </w:rPr>
+      </w:pPr>
+    </w:p>
+    <w:p>
+      <w:pPr>
+        <w:pStyle w:val="Ingenmellomrom"/>
+        <w:rPr>
+          <w:b/>
+          <w:lang w:val="en-US"/>
+        </w:rPr>
+      </w:pPr>
+      <w:r>
+        <w:rPr>
+          <w:b/>
+          <w:lang w:val="en-US"/>
+        </w:rPr>
+        <w:t xml:space="preserve">ASSESSMENT: </w:t>
+      </w:r>
+    </w:p>
+    <w:p>
+      <w:pPr>
+        <w:pStyle w:val="Ingenmellomrom"/>
+        <w:rPr>
+          <w:lang w:val="en-US"/>
+        </w:rPr>
+      </w:pPr>
+      <w:r>
+        <w:rPr>
+          <w:lang w:val="en-US"/>
+        </w:rPr>
+        <w:t xml:space="preserve">It is HIGHLY LIKELY that the Syrian leadership now understands that they have overplayed their position with the invasion into Turkey. </w:t>
+      </w:r>
+    </w:p>
+    <w:p>
+      <w:pPr>
+        <w:pStyle w:val="Ingenmellomrom"/>
+        <w:rPr>
+          <w:lang w:val="en-US"/>
+        </w:rPr>
+      </w:pPr>
+    </w:p>
+    <w:p>
+      <w:pPr>
+        <w:pStyle w:val="Ingenmellomrom"/>
+        <w:rPr>
+          <w:lang w:val="en-US"/>
+        </w:rPr>
+      </w:pPr>
+    </w:p>
+    <w:p>
+      <w:pPr>
+        <w:pStyle w:val="Ingenmellomrom"/>
+        <w:rPr>
+          <w:lang w:val="en-US"/>
+        </w:rPr>
+      </w:pPr>
     </w:p>
     <w:p>
       <w:pPr>
@@ -1301,7 +2339,6 @@
         <w:rPr>
           <w:lang w:val="en-US"/>
         </w:rPr>
-        <w:lastRenderedPageBreak/>
         <w:t xml:space="preserve">What </w:t>
       </w:r>
       <w:r>
@@ -1520,8 +2557,8 @@
       </w:r>
     </w:p>
     <w:sectPr>
-      <w:headerReference w:type="default" r:id="rId9"/>
-      <w:footerReference w:type="default" r:id="rId10"/>
+      <w:headerReference w:type="default" r:id="rId11"/>
+      <w:footerReference w:type="default" r:id="rId12"/>
       <w:pgSz w:w="11906" w:h="16838"/>
       <w:pgMar w:top="1417" w:right="1417" w:bottom="1417" w:left="1417" w:header="708" w:footer="708" w:gutter="0"/>
       <w:cols w:space="708"/>
@@ -6039,7 +7076,6 @@
     <w:name w:val="Hyperlink"/>
     <w:basedOn w:val="Standardskriftforavsnitt"/>
     <w:uiPriority w:val="99"/>
-    <w:semiHidden/>
     <w:unhideWhenUsed/>
     <w:rsid w:val="00981CBB"/>
     <w:rPr>
@@ -6338,7 +7374,7 @@
 </file>
 
 <file path=customXml/itemProps1.xml><?xml version="1.0" encoding="utf-8"?>
-<ds:datastoreItem xmlns:ds="http://schemas.openxmlformats.org/officeDocument/2006/customXml" ds:itemID="{8A1B7AE0-FFBC-4AD1-B5BA-6C29DEDBFB2C}">
+<ds:datastoreItem xmlns:ds="http://schemas.openxmlformats.org/officeDocument/2006/customXml" ds:itemID="{AFD7E058-5815-4BB0-B857-B78A2F6DED26}">
   <ds:schemaRefs>
     <ds:schemaRef ds:uri="http://schemas.openxmlformats.org/officeDocument/2006/bibliography"/>
   </ds:schemaRefs>

</xml_diff>

<commit_message>
chg: adding VID Intsum
</commit_message>
<xml_diff>
--- a/INTELLIGENCE/VID/01 WIP/OPAR VID INTSUM D8.docx
+++ b/INTELLIGENCE/VID/01 WIP/OPAR VID INTSUM D8.docx
@@ -1,6 +1,6 @@
 
 <file path=word/document.xml><?xml version="1.0" encoding="utf-8"?>
-<w:document xmlns:ve="http://schemas.openxmlformats.org/markup-compatibility/2006" xmlns:o="urn:schemas-microsoft-com:office:office" xmlns:r="http://schemas.openxmlformats.org/officeDocument/2006/relationships" xmlns:m="http://schemas.openxmlformats.org/officeDocument/2006/math" xmlns:v="urn:schemas-microsoft-com:vml" xmlns:wp="http://schemas.openxmlformats.org/drawingml/2006/wordprocessingDrawing" xmlns:w10="urn:schemas-microsoft-com:office:word" xmlns:w="http://schemas.openxmlformats.org/wordprocessingml/2006/main" xmlns:wne="http://schemas.microsoft.com/office/word/2006/wordml">
+<w:document xmlns:wpc="http://schemas.microsoft.com/office/word/2010/wordprocessingCanvas" xmlns:cx="http://schemas.microsoft.com/office/drawing/2014/chartex" xmlns:cx1="http://schemas.microsoft.com/office/drawing/2015/9/8/chartex" xmlns:cx2="http://schemas.microsoft.com/office/drawing/2015/10/21/chartex" xmlns:cx3="http://schemas.microsoft.com/office/drawing/2016/5/9/chartex" xmlns:cx4="http://schemas.microsoft.com/office/drawing/2016/5/10/chartex" xmlns:cx5="http://schemas.microsoft.com/office/drawing/2016/5/11/chartex" xmlns:cx6="http://schemas.microsoft.com/office/drawing/2016/5/12/chartex" xmlns:cx7="http://schemas.microsoft.com/office/drawing/2016/5/13/chartex" xmlns:cx8="http://schemas.microsoft.com/office/drawing/2016/5/14/chartex" xmlns:mc="http://schemas.openxmlformats.org/markup-compatibility/2006" xmlns:aink="http://schemas.microsoft.com/office/drawing/2016/ink" xmlns:am3d="http://schemas.microsoft.com/office/drawing/2017/model3d" xmlns:o="urn:schemas-microsoft-com:office:office" xmlns:oel="http://schemas.microsoft.com/office/2019/extlst" xmlns:r="http://schemas.openxmlformats.org/officeDocument/2006/relationships" xmlns:m="http://schemas.openxmlformats.org/officeDocument/2006/math" xmlns:v="urn:schemas-microsoft-com:vml" xmlns:wp14="http://schemas.microsoft.com/office/word/2010/wordprocessingDrawing" xmlns:wp="http://schemas.openxmlformats.org/drawingml/2006/wordprocessingDrawing" xmlns:w10="urn:schemas-microsoft-com:office:word" xmlns:w="http://schemas.openxmlformats.org/wordprocessingml/2006/main" xmlns:w14="http://schemas.microsoft.com/office/word/2010/wordml" xmlns:w15="http://schemas.microsoft.com/office/word/2012/wordml" xmlns:w16cex="http://schemas.microsoft.com/office/word/2018/wordml/cex" xmlns:w16cid="http://schemas.microsoft.com/office/word/2016/wordml/cid" xmlns:w16="http://schemas.microsoft.com/office/word/2018/wordml" xmlns:w16du="http://schemas.microsoft.com/office/word/2023/wordml/word16du" xmlns:w16sdtdh="http://schemas.microsoft.com/office/word/2020/wordml/sdtdatahash" xmlns:w16se="http://schemas.microsoft.com/office/word/2015/wordml/symex" xmlns:wpg="http://schemas.microsoft.com/office/word/2010/wordprocessingGroup" xmlns:wpi="http://schemas.microsoft.com/office/word/2010/wordprocessingInk" xmlns:wne="http://schemas.microsoft.com/office/word/2006/wordml" xmlns:wps="http://schemas.microsoft.com/office/word/2010/wordprocessingShape" mc:Ignorable="w14 w15 w16se w16cid w16 w16cex w16sdtdh wp14">
   <w:body>
     <w:p>
       <w:pPr>
@@ -12,7 +12,7 @@
           <w:noProof/>
         </w:rPr>
         <w:drawing>
-          <wp:inline distT="0" distB="0" distL="0" distR="0">
+          <wp:inline distT="0" distB="0" distL="0" distR="0" wp14:anchorId="79DB194A" wp14:editId="656621D1">
             <wp:extent cx="2722168" cy="2466754"/>
             <wp:effectExtent l="0" t="0" r="0" b="0"/>
             <wp:docPr id="1" name="Bilde 1" descr="D:\DCS_Missions\OPAR-Brief\LOGOS\VID_logo.png"/>
@@ -236,6 +236,8 @@
           <w:lang w:val="en-US"/>
         </w:rPr>
       </w:pPr>
+      <w:bookmarkStart w:id="0" w:name="_Syrian_Air_Force"/>
+      <w:bookmarkEnd w:id="0"/>
       <w:r>
         <w:rPr>
           <w:lang w:val="en-US"/>
@@ -256,42 +258,24 @@
         </w:rPr>
         <w:t xml:space="preserve">Recent reporting and </w:t>
       </w:r>
-      <w:proofErr w:type="spellStart"/>
-      <w:r>
-        <w:rPr>
-          <w:lang w:val="en-US"/>
-        </w:rPr>
-        <w:t>imagry</w:t>
-      </w:r>
-      <w:proofErr w:type="spellEnd"/>
-      <w:r>
-        <w:rPr>
-          <w:lang w:val="en-US"/>
-        </w:rPr>
-        <w:t xml:space="preserve"> indicate that Syrian Air Force have moved their operational jets from TABQA by road to </w:t>
-      </w:r>
-      <w:proofErr w:type="gramStart"/>
-      <w:r>
-        <w:rPr>
-          <w:lang w:val="en-US"/>
-        </w:rPr>
-        <w:t>a</w:t>
-      </w:r>
-      <w:proofErr w:type="gramEnd"/>
-      <w:r>
-        <w:rPr>
-          <w:lang w:val="en-US"/>
-        </w:rPr>
-        <w:t xml:space="preserve"> undisclosed airfield. VID satellite </w:t>
-      </w:r>
-      <w:proofErr w:type="spellStart"/>
-      <w:r>
-        <w:rPr>
-          <w:lang w:val="en-US"/>
-        </w:rPr>
-        <w:t>imagry</w:t>
-      </w:r>
-      <w:proofErr w:type="spellEnd"/>
+      <w:r>
+        <w:rPr>
+          <w:lang w:val="en-US"/>
+        </w:rPr>
+        <w:t>imagery</w:t>
+      </w:r>
+      <w:r>
+        <w:rPr>
+          <w:lang w:val="en-US"/>
+        </w:rPr>
+        <w:t xml:space="preserve"> indicate that Syrian Air Force have moved their operational jets from TABQA by road to a undisclosed airfield. VID satellite </w:t>
+      </w:r>
+      <w:r>
+        <w:rPr>
+          <w:lang w:val="en-US"/>
+        </w:rPr>
+        <w:t>imagery</w:t>
+      </w:r>
       <w:r>
         <w:rPr>
           <w:lang w:val="en-US"/>
@@ -314,14 +298,12 @@
           <w:lang w:val="en-US"/>
         </w:rPr>
       </w:pPr>
-      <w:proofErr w:type="spellStart"/>
-      <w:r>
-        <w:rPr>
-          <w:lang w:val="en-US"/>
-        </w:rPr>
-        <w:t>Imagry</w:t>
-      </w:r>
-      <w:proofErr w:type="spellEnd"/>
+      <w:r>
+        <w:rPr>
+          <w:lang w:val="en-US"/>
+        </w:rPr>
+        <w:t>Imagery</w:t>
+      </w:r>
       <w:r>
         <w:rPr>
           <w:lang w:val="en-US"/>
@@ -382,156 +364,917 @@
         <w:rPr>
           <w:lang w:val="en-US"/>
         </w:rPr>
-        <w:t xml:space="preserve">It is LIKELY that all functioning jets at TABQA have been moved to </w:t>
-      </w:r>
-      <w:proofErr w:type="gramStart"/>
+        <w:t xml:space="preserve">It is LIKELY that all functioning jets at TABQA have been moved to a undisclosed airfield. It is EVEN CHANCE that there are still jets undergoing repairs at TABQA. It is LIKELY that TABQA remains an important airfield for the Syrian Airforce and that they will make an attempt to secure the airfield at a later stage. It is HIGHLY LIKELY that any such attempt will </w:t>
+      </w:r>
+      <w:r>
+        <w:rPr>
+          <w:lang w:val="en-US"/>
+        </w:rPr>
+        <w:t>be secured</w:t>
+      </w:r>
+      <w:r>
+        <w:rPr>
+          <w:lang w:val="en-US"/>
+        </w:rPr>
+        <w:t xml:space="preserve"> by a very robust IADS package to support and protect the airfield. VID assess it as HIGHLY LIKELY that TABQA is a important airfield to support A-G operations in the northern part of Syria and that the abandonment of the airfield is a temporary attempt to save combat power to be used in future attempts. It is EVEN CHANCE that SAMs currently located at TABQA will be moved to a new airfield.</w:t>
+      </w:r>
+    </w:p>
+    <w:p>
+      <w:pPr>
+        <w:pStyle w:val="Ingenmellomrom"/>
+        <w:rPr>
+          <w:lang w:val="en-US"/>
+        </w:rPr>
+      </w:pPr>
+    </w:p>
+    <w:p>
+      <w:pPr>
+        <w:pStyle w:val="Ingenmellomrom"/>
+        <w:rPr>
+          <w:lang w:val="en-US"/>
+        </w:rPr>
+      </w:pPr>
+    </w:p>
+    <w:p>
+      <w:pPr>
+        <w:pStyle w:val="Ingenmellomrom"/>
+        <w:rPr>
+          <w:lang w:val="en-US"/>
+        </w:rPr>
+      </w:pPr>
+    </w:p>
+    <w:p>
+      <w:pPr>
+        <w:pStyle w:val="Ingenmellomrom"/>
+        <w:rPr>
+          <w:lang w:val="en-US"/>
+        </w:rPr>
+      </w:pPr>
+    </w:p>
+    <w:p>
+      <w:pPr>
+        <w:pStyle w:val="Ingenmellomrom"/>
+        <w:rPr>
+          <w:lang w:val="en-US"/>
+        </w:rPr>
+      </w:pPr>
+    </w:p>
+    <w:p>
+      <w:pPr>
+        <w:pStyle w:val="Ingenmellomrom"/>
+        <w:rPr>
+          <w:lang w:val="en-US"/>
+        </w:rPr>
+      </w:pPr>
+    </w:p>
+    <w:p>
+      <w:pPr>
+        <w:pStyle w:val="Ingenmellomrom"/>
+        <w:rPr>
+          <w:lang w:val="en-US"/>
+        </w:rPr>
+      </w:pPr>
+    </w:p>
+    <w:p>
+      <w:pPr>
+        <w:pStyle w:val="Ingenmellomrom"/>
+        <w:rPr>
+          <w:lang w:val="en-US"/>
+        </w:rPr>
+      </w:pPr>
+    </w:p>
+    <w:p>
+      <w:pPr>
+        <w:pStyle w:val="Overskrift2"/>
+        <w:rPr>
+          <w:lang w:val="en-US"/>
+        </w:rPr>
+      </w:pPr>
+      <w:r>
+        <w:rPr>
+          <w:lang w:val="en-US"/>
+        </w:rPr>
+        <w:t>Sea</w:t>
+      </w:r>
+    </w:p>
+    <w:p>
+      <w:pPr>
+        <w:pStyle w:val="Overskrift3"/>
+        <w:rPr>
+          <w:lang w:val="en-US"/>
+        </w:rPr>
+      </w:pPr>
+      <w:r>
+        <w:rPr>
+          <w:lang w:val="en-US"/>
+        </w:rPr>
+        <w:t>Port Tartus – Ships departed</w:t>
+      </w:r>
+    </w:p>
+    <w:p>
+      <w:pPr>
+        <w:pStyle w:val="Ingenmellomrom"/>
+        <w:rPr>
+          <w:lang w:val="en-US"/>
+        </w:rPr>
+      </w:pPr>
+      <w:r>
+        <w:rPr>
+          <w:lang w:val="en-US"/>
+        </w:rPr>
+        <w:t>A SOCC recon team at Port Tartus have reported that all ships reported on D4 left port during D8.</w:t>
+      </w:r>
+    </w:p>
+    <w:p>
+      <w:pPr>
+        <w:pStyle w:val="Ingenmellomrom"/>
+        <w:rPr>
+          <w:lang w:val="en-US"/>
+        </w:rPr>
+      </w:pPr>
+    </w:p>
+    <w:p>
+      <w:pPr>
+        <w:pStyle w:val="Ingenmellomrom"/>
+        <w:rPr>
+          <w:b/>
+          <w:bCs/>
+          <w:lang w:val="en-US"/>
+        </w:rPr>
+      </w:pPr>
+      <w:r>
+        <w:rPr>
+          <w:b/>
+          <w:bCs/>
+          <w:lang w:val="en-US"/>
+        </w:rPr>
+        <w:t>COMMENT:</w:t>
+      </w:r>
+    </w:p>
+    <w:p>
+      <w:pPr>
+        <w:pStyle w:val="Ingenmellomrom"/>
+        <w:rPr>
+          <w:lang w:val="en-US"/>
+        </w:rPr>
+      </w:pPr>
+      <w:r>
+        <w:rPr>
+          <w:lang w:val="en-US"/>
+        </w:rPr>
+        <w:t xml:space="preserve">SOCC have reported three ships in Tartus on D4. See </w:t>
+      </w:r>
+      <w:hyperlink r:id="rId10" w:history="1">
+        <w:r>
+          <w:rPr>
+            <w:rStyle w:val="Hyperkobling"/>
+            <w:lang w:val="en-US"/>
+          </w:rPr>
+          <w:t>SOCC INTREP D4</w:t>
+        </w:r>
+      </w:hyperlink>
+    </w:p>
+    <w:p>
+      <w:pPr>
+        <w:pStyle w:val="Ingenmellomrom"/>
+        <w:rPr>
+          <w:lang w:val="en-US"/>
+        </w:rPr>
+      </w:pPr>
+    </w:p>
+    <w:p>
+      <w:pPr>
+        <w:pStyle w:val="Ingenmellomrom"/>
+        <w:rPr>
+          <w:lang w:val="en-US"/>
+        </w:rPr>
+      </w:pPr>
+      <w:r>
+        <w:rPr>
+          <w:b/>
+          <w:lang w:val="en-US"/>
+        </w:rPr>
+        <w:t>ASSESSMENT</w:t>
+      </w:r>
+      <w:r>
+        <w:rPr>
+          <w:lang w:val="en-US"/>
+        </w:rPr>
+        <w:t xml:space="preserve">: </w:t>
+      </w:r>
+    </w:p>
+    <w:p>
+      <w:pPr>
+        <w:pStyle w:val="Ingenmellomrom"/>
+        <w:rPr>
+          <w:lang w:val="en-US"/>
+        </w:rPr>
+      </w:pPr>
+      <w:r>
+        <w:rPr>
+          <w:lang w:val="en-US"/>
+        </w:rPr>
+        <w:t xml:space="preserve">It is LIKELY that the ships departing Tartus is participating in the planned exercise between Russia and China in the EMED (see </w:t>
+      </w:r>
+      <w:hyperlink r:id="rId11" w:history="1">
+        <w:r>
+          <w:rPr>
+            <w:rStyle w:val="Hyperkobling"/>
+            <w:lang w:val="en-US"/>
+          </w:rPr>
+          <w:t>VID INTSUM D4 , section 2.3.1 and 2.3.2</w:t>
+        </w:r>
+      </w:hyperlink>
+      <w:r>
+        <w:rPr>
+          <w:lang w:val="en-US"/>
+        </w:rPr>
+        <w:t xml:space="preserve">). It is possible that the departing ships are linked to a unknown Russian-Chinese activity (See </w:t>
+      </w:r>
+      <w:hyperlink r:id="rId12" w:history="1">
+        <w:r>
+          <w:rPr>
+            <w:rStyle w:val="Hyperkobling"/>
+            <w:lang w:val="en-US"/>
+          </w:rPr>
+          <w:t>VID INTSUM D6, section 2.4.1</w:t>
+        </w:r>
+      </w:hyperlink>
+      <w:r>
+        <w:rPr>
+          <w:lang w:val="en-US"/>
+        </w:rPr>
+        <w:t xml:space="preserve"> )</w:t>
+      </w:r>
+    </w:p>
+    <w:p>
+      <w:pPr>
+        <w:pStyle w:val="Ingenmellomrom"/>
+        <w:rPr>
+          <w:lang w:val="en-US"/>
+        </w:rPr>
+      </w:pPr>
+    </w:p>
+    <w:p>
+      <w:pPr>
+        <w:pStyle w:val="Overskrift2"/>
+        <w:rPr>
+          <w:lang w:val="en-US"/>
+        </w:rPr>
+      </w:pPr>
+      <w:r>
+        <w:rPr>
+          <w:lang w:val="en-US"/>
+        </w:rPr>
+        <w:t>Ground</w:t>
+      </w:r>
+    </w:p>
+    <w:p>
+      <w:pPr>
+        <w:pStyle w:val="Overskrift3"/>
+        <w:rPr>
+          <w:lang w:val="en-US"/>
+        </w:rPr>
+      </w:pPr>
+      <w:r>
+        <w:rPr>
+          <w:lang w:val="en-US"/>
+        </w:rPr>
+        <w:t>IADS Sector EAST technical issues during transfer of SCC</w:t>
+      </w:r>
+    </w:p>
+    <w:p>
+      <w:pPr>
+        <w:pStyle w:val="Ingenmellomrom"/>
+        <w:rPr>
+          <w:lang w:val="en-US"/>
+        </w:rPr>
+      </w:pPr>
+      <w:r>
+        <w:rPr>
+          <w:lang w:val="en-US"/>
+        </w:rPr>
+        <w:t xml:space="preserve">Credible reporting </w:t>
+      </w:r>
+      <w:r>
+        <w:rPr>
+          <w:lang w:val="en-US"/>
+        </w:rPr>
+        <w:t>indicates</w:t>
+      </w:r>
+      <w:r>
+        <w:rPr>
+          <w:lang w:val="en-US"/>
+        </w:rPr>
+        <w:t xml:space="preserve"> that the Syrian forces were during D8 transferring duties from their primary SCC to a backup SCC. Reporting indicates this taking place due to several strikes at TABQA and </w:t>
+      </w:r>
+      <w:r>
+        <w:rPr>
+          <w:lang w:val="en-US"/>
+        </w:rPr>
+        <w:t xml:space="preserve">reporting indicate that the </w:t>
+      </w:r>
+      <w:r>
+        <w:rPr>
+          <w:lang w:val="en-US"/>
+        </w:rPr>
+        <w:t xml:space="preserve">assessments from Syrian </w:t>
+      </w:r>
+      <w:r>
+        <w:rPr>
+          <w:lang w:val="en-US"/>
+        </w:rPr>
+        <w:t>General Staff</w:t>
+      </w:r>
+      <w:r>
+        <w:rPr>
+          <w:lang w:val="en-US"/>
+        </w:rPr>
+        <w:t xml:space="preserve"> were</w:t>
+      </w:r>
+      <w:r>
+        <w:rPr>
+          <w:lang w:val="en-US"/>
+        </w:rPr>
+        <w:t xml:space="preserve"> that TABQA is still a target. Also see section </w:t>
+      </w:r>
+      <w:hyperlink w:anchor="_Syrian_Air_Force" w:history="1">
+        <w:r>
+          <w:rPr>
+            <w:rStyle w:val="Hyperkobling"/>
+            <w:lang w:val="en-US"/>
+          </w:rPr>
+          <w:t>2.1.1</w:t>
+        </w:r>
+      </w:hyperlink>
+      <w:r>
+        <w:rPr>
+          <w:lang w:val="en-US"/>
+        </w:rPr>
+        <w:t xml:space="preserve"> about</w:t>
+      </w:r>
+      <w:r>
+        <w:rPr>
+          <w:lang w:val="en-US"/>
+        </w:rPr>
+        <w:t xml:space="preserve"> removal of aircrafts</w:t>
+      </w:r>
+      <w:r>
+        <w:rPr>
+          <w:lang w:val="en-US"/>
+        </w:rPr>
+        <w:t xml:space="preserve"> from TABQA.</w:t>
+      </w:r>
+    </w:p>
+    <w:p>
+      <w:pPr>
+        <w:pStyle w:val="Ingenmellomrom"/>
+        <w:rPr>
+          <w:lang w:val="en-US"/>
+        </w:rPr>
+      </w:pPr>
+    </w:p>
+    <w:p>
+      <w:pPr>
+        <w:pStyle w:val="Ingenmellomrom"/>
+        <w:rPr>
+          <w:lang w:val="en-US"/>
+        </w:rPr>
+      </w:pPr>
+      <w:r>
+        <w:rPr>
+          <w:b/>
+          <w:lang w:val="en-US"/>
+        </w:rPr>
+        <w:t>ASSESSMENT:</w:t>
+      </w:r>
+    </w:p>
+    <w:p>
+      <w:pPr>
+        <w:pStyle w:val="Ingenmellomrom"/>
+        <w:rPr>
+          <w:lang w:val="en-US"/>
+        </w:rPr>
+      </w:pPr>
+      <w:r>
+        <w:rPr>
+          <w:lang w:val="en-US"/>
+        </w:rPr>
+        <w:t>It is LIKELY that IADS Sector EAST have moved their SCC to a</w:t>
+      </w:r>
+      <w:r>
+        <w:rPr>
+          <w:lang w:val="en-US"/>
+        </w:rPr>
+        <w:t>n</w:t>
+      </w:r>
+      <w:r>
+        <w:rPr>
+          <w:lang w:val="en-US"/>
+        </w:rPr>
+        <w:t xml:space="preserve"> alternate location.</w:t>
+      </w:r>
+    </w:p>
+    <w:p>
+      <w:pPr>
+        <w:pStyle w:val="Ingenmellomrom"/>
+        <w:rPr>
+          <w:lang w:val="en-US"/>
+        </w:rPr>
+      </w:pPr>
+      <w:r>
+        <w:rPr>
+          <w:lang w:val="en-US"/>
+        </w:rPr>
+        <w:t>EVEN CHANCE that SCC now is at TIYAS or PALMYRA</w:t>
+      </w:r>
+      <w:r>
+        <w:rPr>
+          <w:lang w:val="en-US"/>
+        </w:rPr>
+        <w:t>.</w:t>
+      </w:r>
+    </w:p>
+    <w:p>
+      <w:pPr>
+        <w:pStyle w:val="Ingenmellomrom"/>
+        <w:rPr>
+          <w:lang w:val="en-US"/>
+        </w:rPr>
+      </w:pPr>
+    </w:p>
+    <w:p>
+      <w:pPr>
+        <w:pStyle w:val="Ingenmellomrom"/>
+        <w:rPr>
+          <w:lang w:val="en-US"/>
+        </w:rPr>
+      </w:pPr>
+    </w:p>
+    <w:p>
+      <w:pPr>
+        <w:pStyle w:val="Overskrift3"/>
+        <w:rPr>
+          <w:lang w:val="en-US"/>
+        </w:rPr>
+      </w:pPr>
+      <w:r>
+        <w:rPr>
+          <w:lang w:val="en-US"/>
+        </w:rPr>
+        <w:t>SA-2 launchers from Raqqa vehicle factory (SYTGT022)</w:t>
+      </w:r>
+    </w:p>
+    <w:p>
+      <w:pPr>
+        <w:pStyle w:val="Ingenmellomrom"/>
+        <w:rPr>
+          <w:lang w:val="en-US"/>
+        </w:rPr>
+      </w:pPr>
+      <w:r>
+        <w:rPr>
+          <w:lang w:val="en-US"/>
+        </w:rPr>
+        <w:t xml:space="preserve">VID reporting indicate that since the outset of the </w:t>
+      </w:r>
+      <w:proofErr w:type="spellStart"/>
+      <w:r>
+        <w:rPr>
+          <w:lang w:val="en-US"/>
+        </w:rPr>
+        <w:t>was</w:t>
+      </w:r>
+      <w:proofErr w:type="spellEnd"/>
+      <w:r>
+        <w:rPr>
+          <w:lang w:val="en-US"/>
+        </w:rPr>
+        <w:t>, Raqqa vehicle factory have tripled their output of producing SA-2</w:t>
+      </w:r>
+      <w:r>
+        <w:rPr>
+          <w:lang w:val="en-US"/>
+        </w:rPr>
+        <w:t xml:space="preserve"> launcher</w:t>
+      </w:r>
+      <w:r>
+        <w:rPr>
+          <w:lang w:val="en-US"/>
+        </w:rPr>
+        <w:t xml:space="preserve">s. </w:t>
+      </w:r>
+      <w:r>
+        <w:rPr>
+          <w:lang w:val="en-US"/>
+        </w:rPr>
+        <w:t>The current production consists of 6 production lines. Credible reporting saw 6x launchers leaving SA-2 Raqqa factory at the end of D6.</w:t>
+      </w:r>
+    </w:p>
+    <w:p>
+      <w:pPr>
+        <w:pStyle w:val="Ingenmellomrom"/>
+        <w:rPr>
+          <w:lang w:val="en-US"/>
+        </w:rPr>
+      </w:pPr>
+    </w:p>
+    <w:p>
+      <w:pPr>
+        <w:pStyle w:val="Ingenmellomrom"/>
+        <w:rPr>
+          <w:b/>
+          <w:lang w:val="en-US"/>
+        </w:rPr>
+      </w:pPr>
+      <w:r>
+        <w:rPr>
+          <w:b/>
+          <w:lang w:val="en-US"/>
+        </w:rPr>
+        <w:t>ASSESSMENT:</w:t>
+      </w:r>
+    </w:p>
+    <w:p>
+      <w:pPr>
+        <w:pStyle w:val="Ingenmellomrom"/>
+        <w:rPr>
+          <w:lang w:val="en-US"/>
+        </w:rPr>
+      </w:pPr>
+      <w:r>
+        <w:rPr>
+          <w:lang w:val="en-US"/>
+        </w:rPr>
+        <w:t>VID assess it as LIKELY that Raqqa vehicle factory are able to produce a SA-2 launcher in 6 days. It is LIKELY that the 6 launchers will be taken to a new site and combined with a</w:t>
+      </w:r>
+      <w:r>
+        <w:rPr>
+          <w:lang w:val="en-US"/>
+        </w:rPr>
+        <w:t>n</w:t>
+      </w:r>
+      <w:r>
+        <w:rPr>
+          <w:lang w:val="en-US"/>
+        </w:rPr>
+        <w:t xml:space="preserve"> SA</w:t>
+      </w:r>
+      <w:r>
+        <w:rPr>
+          <w:lang w:val="en-US"/>
+        </w:rPr>
+        <w:t>-</w:t>
+      </w:r>
+      <w:r>
+        <w:rPr>
+          <w:lang w:val="en-US"/>
+        </w:rPr>
+        <w:t xml:space="preserve">2 radar produced at Damascus West (SYTGT026) </w:t>
+      </w:r>
+    </w:p>
+    <w:p>
+      <w:pPr>
+        <w:pStyle w:val="Ingenmellomrom"/>
+        <w:rPr>
+          <w:lang w:val="en-US"/>
+        </w:rPr>
+      </w:pPr>
+    </w:p>
+    <w:p>
+      <w:pPr>
+        <w:pStyle w:val="Ingenmellomrom"/>
+        <w:rPr>
+          <w:lang w:val="en-US"/>
+        </w:rPr>
+      </w:pPr>
+    </w:p>
+    <w:p>
+      <w:pPr>
+        <w:pStyle w:val="Overskrift3"/>
+        <w:rPr>
+          <w:lang w:val="en-US"/>
+        </w:rPr>
+      </w:pPr>
+      <w:r>
+        <w:rPr>
+          <w:lang w:val="en-US"/>
+        </w:rPr>
+        <w:t>Production at Dam</w:t>
+      </w:r>
       <w:r>
         <w:rPr>
           <w:lang w:val="en-US"/>
         </w:rPr>
         <w:t>a</w:t>
       </w:r>
-      <w:proofErr w:type="gramEnd"/>
-      <w:r>
-        <w:rPr>
-          <w:lang w:val="en-US"/>
-        </w:rPr>
-        <w:t xml:space="preserve"> undisclosed airfield. It is EVEN CHANCE that there are still jets undergoing repairs at TABQA. It is LIKELY that TABQA remains an important airfield for the Syrian </w:t>
-      </w:r>
-      <w:proofErr w:type="spellStart"/>
-      <w:r>
-        <w:rPr>
-          <w:lang w:val="en-US"/>
-        </w:rPr>
-        <w:t>Airforce</w:t>
-      </w:r>
-      <w:proofErr w:type="spellEnd"/>
-      <w:r>
-        <w:rPr>
-          <w:lang w:val="en-US"/>
-        </w:rPr>
-        <w:t xml:space="preserve"> and </w:t>
-      </w:r>
-      <w:proofErr w:type="gramStart"/>
-      <w:r>
-        <w:rPr>
-          <w:lang w:val="en-US"/>
-        </w:rPr>
-        <w:t>that</w:t>
-      </w:r>
-      <w:proofErr w:type="gramEnd"/>
-      <w:r>
-        <w:rPr>
-          <w:lang w:val="en-US"/>
-        </w:rPr>
-        <w:t xml:space="preserve"> they will make an attempt to secure the airfield at a later stage. It is HIGHLY LIKELY that any such attempt will </w:t>
-      </w:r>
-      <w:proofErr w:type="gramStart"/>
-      <w:r>
-        <w:rPr>
-          <w:lang w:val="en-US"/>
-        </w:rPr>
-        <w:t>secured</w:t>
-      </w:r>
-      <w:proofErr w:type="gramEnd"/>
-      <w:r>
-        <w:rPr>
-          <w:lang w:val="en-US"/>
-        </w:rPr>
-        <w:t xml:space="preserve"> by a very robust IADS package to support and protect the airfield. VID assess it as HIGHLY LIKELY that TABQA is </w:t>
-      </w:r>
-      <w:proofErr w:type="gramStart"/>
+      <w:r>
+        <w:rPr>
+          <w:lang w:val="en-US"/>
+        </w:rPr>
+        <w:t>scus North increased</w:t>
+      </w:r>
+      <w:r>
+        <w:rPr>
+          <w:lang w:val="en-US"/>
+        </w:rPr>
+        <w:t xml:space="preserve"> </w:t>
+      </w:r>
+      <w:r>
+        <w:rPr>
+          <w:lang w:val="en-US"/>
+        </w:rPr>
+        <w:t>(SYTGT027)</w:t>
+      </w:r>
+    </w:p>
+    <w:p>
+      <w:pPr>
+        <w:pStyle w:val="Ingenmellomrom"/>
+        <w:rPr>
+          <w:lang w:val="en-US"/>
+        </w:rPr>
+      </w:pPr>
+      <w:r>
+        <w:rPr>
+          <w:lang w:val="en-US"/>
+        </w:rPr>
+        <w:t xml:space="preserve">VID reporting indicate a massive production increase at Damascus North (SYTGT027). The factory </w:t>
+      </w:r>
+      <w:r>
+        <w:rPr>
+          <w:lang w:val="en-US"/>
+        </w:rPr>
+        <w:t>has</w:t>
+      </w:r>
+      <w:r>
+        <w:rPr>
+          <w:lang w:val="en-US"/>
+        </w:rPr>
+        <w:t xml:space="preserve"> since the start of the day campaign </w:t>
+      </w:r>
+      <w:r>
+        <w:rPr>
+          <w:lang w:val="en-US"/>
+        </w:rPr>
+        <w:t>increased its production to 11</w:t>
+      </w:r>
+      <w:r>
+        <w:rPr>
+          <w:lang w:val="en-US"/>
+        </w:rPr>
+        <w:t xml:space="preserve"> production lines (DPI 1-4, </w:t>
+      </w:r>
+      <w:r>
+        <w:rPr>
+          <w:lang w:val="en-US"/>
+        </w:rPr>
+        <w:t>6</w:t>
+      </w:r>
+      <w:r>
+        <w:rPr>
+          <w:lang w:val="en-US"/>
+        </w:rPr>
+        <w:t>-1</w:t>
+      </w:r>
+      <w:r>
+        <w:rPr>
+          <w:lang w:val="en-US"/>
+        </w:rPr>
+        <w:t>2</w:t>
+      </w:r>
+      <w:r>
+        <w:rPr>
+          <w:lang w:val="en-US"/>
+        </w:rPr>
+        <w:t>).</w:t>
+      </w:r>
+      <w:r>
+        <w:rPr>
+          <w:lang w:val="en-US"/>
+        </w:rPr>
+        <w:t xml:space="preserve"> Sources reported 4 SA-6 launchers left the factory at the evening of D6. Credible reporting also indicate vehicles for 2x SA-11 batteries were completed during D8 and left the factory on during the late evening of D8.</w:t>
+      </w:r>
+    </w:p>
+    <w:p>
+      <w:pPr>
+        <w:pStyle w:val="Ingenmellomrom"/>
+        <w:rPr>
+          <w:lang w:val="en-US"/>
+        </w:rPr>
+      </w:pPr>
+    </w:p>
+    <w:p>
+      <w:pPr>
+        <w:pStyle w:val="Ingenmellomrom"/>
+        <w:rPr>
+          <w:b/>
+          <w:lang w:val="en-US"/>
+        </w:rPr>
+      </w:pPr>
+      <w:r>
+        <w:rPr>
+          <w:b/>
+          <w:lang w:val="en-US"/>
+        </w:rPr>
+        <w:lastRenderedPageBreak/>
+        <w:t>ASSESSMENT:</w:t>
+      </w:r>
+    </w:p>
+    <w:p>
+      <w:pPr>
+        <w:pStyle w:val="Ingenmellomrom"/>
+        <w:rPr>
+          <w:lang w:val="en-US"/>
+        </w:rPr>
+      </w:pPr>
+      <w:r>
+        <w:rPr>
+          <w:lang w:val="en-US"/>
+        </w:rPr>
+        <w:t>Based on the sources VID assess it as LIKELY that Damascus North is able to produce enough SA-6 launchers for a BN every 6 days. It is also LIKELY that the factories are able to produce enough vehicles for two SA-11 Batteries every 8 days.</w:t>
+      </w:r>
+    </w:p>
+    <w:p>
+      <w:pPr>
+        <w:pStyle w:val="Ingenmellomrom"/>
+        <w:rPr>
+          <w:lang w:val="en-US"/>
+        </w:rPr>
+      </w:pPr>
+    </w:p>
+    <w:p>
+      <w:pPr>
+        <w:pStyle w:val="Overskrift3"/>
+        <w:rPr>
+          <w:lang w:val="en-US"/>
+        </w:rPr>
+      </w:pPr>
+      <w:r>
+        <w:rPr>
+          <w:lang w:val="en-US"/>
+        </w:rPr>
+        <w:t>Production at Dam</w:t>
+      </w:r>
       <w:r>
         <w:rPr>
           <w:lang w:val="en-US"/>
         </w:rPr>
         <w:t>a</w:t>
       </w:r>
-      <w:proofErr w:type="gramEnd"/>
-      <w:r>
-        <w:rPr>
-          <w:lang w:val="en-US"/>
-        </w:rPr>
-        <w:t xml:space="preserve"> important airfield to support A-G operations in the northern part of Syria and that the abandonment of the airfield is a temporary attempt to save combat power to be used in future attempts. It is EVEN CHANCE that SAMs currently located at TABQA will be moved to a new airfield.</w:t>
-      </w:r>
-    </w:p>
-    <w:p>
-      <w:pPr>
-        <w:pStyle w:val="Ingenmellomrom"/>
-        <w:rPr>
-          <w:lang w:val="en-US"/>
-        </w:rPr>
-      </w:pPr>
-    </w:p>
-    <w:p>
-      <w:pPr>
-        <w:pStyle w:val="Ingenmellomrom"/>
-        <w:rPr>
-          <w:lang w:val="en-US"/>
-        </w:rPr>
-      </w:pPr>
-    </w:p>
-    <w:p>
-      <w:pPr>
-        <w:pStyle w:val="Ingenmellomrom"/>
-        <w:rPr>
-          <w:lang w:val="en-US"/>
-        </w:rPr>
-      </w:pPr>
-    </w:p>
-    <w:p>
-      <w:pPr>
-        <w:pStyle w:val="Ingenmellomrom"/>
-        <w:rPr>
-          <w:lang w:val="en-US"/>
-        </w:rPr>
-      </w:pPr>
-    </w:p>
-    <w:p>
-      <w:pPr>
-        <w:pStyle w:val="Ingenmellomrom"/>
-        <w:rPr>
-          <w:lang w:val="en-US"/>
-        </w:rPr>
-      </w:pPr>
-    </w:p>
-    <w:p>
-      <w:pPr>
-        <w:pStyle w:val="Ingenmellomrom"/>
-        <w:rPr>
-          <w:lang w:val="en-US"/>
-        </w:rPr>
-      </w:pPr>
-    </w:p>
-    <w:p>
-      <w:pPr>
-        <w:pStyle w:val="Ingenmellomrom"/>
-        <w:rPr>
-          <w:lang w:val="en-US"/>
-        </w:rPr>
-      </w:pPr>
-    </w:p>
-    <w:p>
-      <w:pPr>
-        <w:pStyle w:val="Ingenmellomrom"/>
-        <w:rPr>
-          <w:lang w:val="en-US"/>
-        </w:rPr>
-      </w:pPr>
-    </w:p>
-    <w:p>
-      <w:pPr>
-        <w:pStyle w:val="Overskrift2"/>
-        <w:rPr>
-          <w:lang w:val="en-US"/>
-        </w:rPr>
-      </w:pPr>
-      <w:r>
-        <w:rPr>
-          <w:lang w:val="en-US"/>
-        </w:rPr>
-        <w:t>Sea</w:t>
-      </w:r>
+      <w:r>
+        <w:rPr>
+          <w:lang w:val="en-US"/>
+        </w:rPr>
+        <w:t>scus West increased (SYTGT02</w:t>
+      </w:r>
+      <w:r>
+        <w:rPr>
+          <w:lang w:val="en-US"/>
+        </w:rPr>
+        <w:t>6</w:t>
+      </w:r>
+      <w:r>
+        <w:rPr>
+          <w:lang w:val="en-US"/>
+        </w:rPr>
+        <w:t>)</w:t>
+      </w:r>
+    </w:p>
+    <w:p>
+      <w:pPr>
+        <w:pStyle w:val="Ingenmellomrom"/>
+        <w:rPr>
+          <w:lang w:val="en-US"/>
+        </w:rPr>
+      </w:pPr>
+      <w:r>
+        <w:rPr>
+          <w:lang w:val="en-US"/>
+        </w:rPr>
+        <w:t xml:space="preserve">VID sources reported a SA-2 Search radar was detected leaving Damascus West factory (SYTGT026) on D5. The next day (D6) a P19 Search radar was observed leaving. The following day (D7) a SA-6 Search radar left the factory. Finally on VID </w:t>
+      </w:r>
+      <w:r>
+        <w:rPr>
+          <w:lang w:val="en-US"/>
+        </w:rPr>
+        <w:t>received</w:t>
+      </w:r>
+      <w:r>
+        <w:rPr>
+          <w:lang w:val="en-US"/>
+        </w:rPr>
+        <w:t xml:space="preserve"> reporting that on D8 a EWR were completed and left the factory. Credible reporting indicate that the factory is now running at full capacity.</w:t>
+      </w:r>
+    </w:p>
+    <w:p>
+      <w:pPr>
+        <w:pStyle w:val="Ingenmellomrom"/>
+        <w:rPr>
+          <w:lang w:val="en-US"/>
+        </w:rPr>
+      </w:pPr>
+    </w:p>
+    <w:p>
+      <w:pPr>
+        <w:pStyle w:val="Ingenmellomrom"/>
+        <w:rPr>
+          <w:b/>
+          <w:lang w:val="en-US"/>
+        </w:rPr>
+      </w:pPr>
+      <w:r>
+        <w:rPr>
+          <w:b/>
+          <w:lang w:val="en-US"/>
+        </w:rPr>
+        <w:t xml:space="preserve">ASSESSMENT: </w:t>
+      </w:r>
+    </w:p>
+    <w:p>
+      <w:pPr>
+        <w:pStyle w:val="Ingenmellomrom"/>
+        <w:rPr>
+          <w:lang w:val="en-US"/>
+        </w:rPr>
+      </w:pPr>
+      <w:r>
+        <w:rPr>
+          <w:lang w:val="en-US"/>
+        </w:rPr>
+        <w:t>Based on the reporting it is assessed as HIGLLY LIKELY that Damascus West have 4 production lines and are producing radars. VID assess it as LIKELY that the factory will use the following amount of time to produce one radar:</w:t>
+      </w:r>
+    </w:p>
+    <w:p>
+      <w:pPr>
+        <w:pStyle w:val="Ingenmellomrom"/>
+        <w:rPr>
+          <w:lang w:val="en-US"/>
+        </w:rPr>
+      </w:pPr>
+      <w:r>
+        <w:rPr>
+          <w:lang w:val="en-US"/>
+        </w:rPr>
+        <w:t>SA-2 SR: 5 days</w:t>
+      </w:r>
+    </w:p>
+    <w:p>
+      <w:pPr>
+        <w:pStyle w:val="Ingenmellomrom"/>
+        <w:rPr>
+          <w:lang w:val="en-US"/>
+        </w:rPr>
+      </w:pPr>
+      <w:r>
+        <w:rPr>
+          <w:lang w:val="en-US"/>
+        </w:rPr>
+        <w:t>P19 SR: 6 days</w:t>
+      </w:r>
+    </w:p>
+    <w:p>
+      <w:pPr>
+        <w:pStyle w:val="Ingenmellomrom"/>
+        <w:rPr>
+          <w:lang w:val="en-US"/>
+        </w:rPr>
+      </w:pPr>
+      <w:r>
+        <w:rPr>
+          <w:lang w:val="en-US"/>
+        </w:rPr>
+        <w:t>SA-6 SR: 7 days</w:t>
+      </w:r>
+    </w:p>
+    <w:p>
+      <w:pPr>
+        <w:pStyle w:val="Ingenmellomrom"/>
+        <w:rPr>
+          <w:lang w:val="en-US"/>
+        </w:rPr>
+      </w:pPr>
+      <w:r>
+        <w:rPr>
+          <w:lang w:val="en-US"/>
+        </w:rPr>
+        <w:t>EWR: 8 days.</w:t>
+      </w:r>
+    </w:p>
+    <w:p>
+      <w:pPr>
+        <w:pStyle w:val="Ingenmellomrom"/>
+        <w:rPr>
+          <w:lang w:val="en-US"/>
+        </w:rPr>
+      </w:pPr>
+    </w:p>
+    <w:p>
+      <w:pPr>
+        <w:pStyle w:val="Ingenmellomrom"/>
+        <w:rPr>
+          <w:lang w:val="en-US"/>
+        </w:rPr>
+      </w:pPr>
     </w:p>
     <w:p>
       <w:pPr>
@@ -544,979 +1287,23 @@
         <w:rPr>
           <w:lang w:val="en-US"/>
         </w:rPr>
-        <w:t>NSTR</w:t>
-      </w:r>
-    </w:p>
-    <w:p>
-      <w:pPr>
-        <w:pStyle w:val="Ingenmellomrom"/>
-        <w:rPr>
-          <w:lang w:val="en-US"/>
-        </w:rPr>
-      </w:pPr>
-      <w:r>
-        <w:rPr>
-          <w:lang w:val="en-US"/>
-        </w:rPr>
-        <w:t>NSTR</w:t>
-      </w:r>
-    </w:p>
-    <w:p>
-      <w:pPr>
-        <w:pStyle w:val="Ingenmellomrom"/>
-        <w:rPr>
-          <w:lang w:val="en-US"/>
-        </w:rPr>
-      </w:pPr>
-    </w:p>
-    <w:p>
-      <w:pPr>
-        <w:pStyle w:val="Ingenmellomrom"/>
-        <w:rPr>
-          <w:lang w:val="en-US"/>
-        </w:rPr>
-      </w:pPr>
-      <w:r>
-        <w:rPr>
-          <w:b/>
-          <w:lang w:val="en-US"/>
-        </w:rPr>
-        <w:t>ASSESSMENT</w:t>
-      </w:r>
-      <w:r>
-        <w:rPr>
-          <w:lang w:val="en-US"/>
-        </w:rPr>
-        <w:t xml:space="preserve">: </w:t>
-      </w:r>
-    </w:p>
-    <w:p>
-      <w:pPr>
-        <w:pStyle w:val="Ingenmellomrom"/>
-        <w:rPr>
-          <w:lang w:val="en-US"/>
-        </w:rPr>
-      </w:pPr>
-      <w:r>
-        <w:rPr>
-          <w:lang w:val="en-US"/>
-        </w:rPr>
-        <w:t>NSTR</w:t>
-      </w:r>
-    </w:p>
-    <w:p>
-      <w:pPr>
-        <w:pStyle w:val="Overskrift2"/>
-        <w:rPr>
-          <w:lang w:val="en-US"/>
-        </w:rPr>
-      </w:pPr>
-      <w:r>
-        <w:rPr>
-          <w:lang w:val="en-US"/>
-        </w:rPr>
-        <w:t>Ground</w:t>
-      </w:r>
-    </w:p>
-    <w:p>
-      <w:pPr>
-        <w:pStyle w:val="Overskrift3"/>
-        <w:rPr>
-          <w:lang w:val="en-US"/>
-        </w:rPr>
-      </w:pPr>
-      <w:r>
-        <w:rPr>
-          <w:lang w:val="en-US"/>
-        </w:rPr>
-        <w:t>IADS Sector EAST technical issues during transfer of SCC</w:t>
-      </w:r>
-    </w:p>
-    <w:p>
-      <w:pPr>
-        <w:pStyle w:val="Ingenmellomrom"/>
-        <w:rPr>
-          <w:lang w:val="en-US"/>
-        </w:rPr>
-      </w:pPr>
-      <w:r>
-        <w:rPr>
-          <w:lang w:val="en-US"/>
-        </w:rPr>
-        <w:t xml:space="preserve">Credible reporting </w:t>
-      </w:r>
-      <w:r>
-        <w:rPr>
-          <w:lang w:val="en-US"/>
-        </w:rPr>
-        <w:t>indicates</w:t>
-      </w:r>
-      <w:r>
-        <w:rPr>
-          <w:lang w:val="en-US"/>
-        </w:rPr>
-        <w:t xml:space="preserve"> that the Syrian forces were during D8 transferring duties from their primary SCC to a backup SCC. Reporting indicates this taking place due to several strikes at TABQA and </w:t>
-      </w:r>
-      <w:r>
-        <w:rPr>
-          <w:lang w:val="en-US"/>
-        </w:rPr>
-        <w:t xml:space="preserve">reporting indicate that the </w:t>
-      </w:r>
-      <w:r>
-        <w:rPr>
-          <w:lang w:val="en-US"/>
-        </w:rPr>
-        <w:t xml:space="preserve">assessments from Syrian </w:t>
-      </w:r>
-      <w:r>
-        <w:rPr>
-          <w:lang w:val="en-US"/>
-        </w:rPr>
-        <w:t>General Staff</w:t>
-      </w:r>
-      <w:r>
-        <w:rPr>
-          <w:lang w:val="en-US"/>
-        </w:rPr>
-        <w:t xml:space="preserve"> were</w:t>
-      </w:r>
-      <w:r>
-        <w:rPr>
-          <w:lang w:val="en-US"/>
-        </w:rPr>
-        <w:t xml:space="preserve"> that TABQA is still a target. Also see section </w:t>
-      </w:r>
-      <w:r>
-        <w:rPr>
-          <w:lang w:val="en-US"/>
-        </w:rPr>
-        <w:t>2.1.1 about</w:t>
-      </w:r>
-      <w:r>
-        <w:rPr>
-          <w:lang w:val="en-US"/>
-        </w:rPr>
-        <w:t xml:space="preserve"> removal of aircrafts</w:t>
-      </w:r>
-      <w:r>
-        <w:rPr>
-          <w:lang w:val="en-US"/>
-        </w:rPr>
-        <w:t xml:space="preserve"> from TABQA.</w:t>
-      </w:r>
-    </w:p>
-    <w:p>
-      <w:pPr>
-        <w:pStyle w:val="Ingenmellomrom"/>
-        <w:rPr>
-          <w:lang w:val="en-US"/>
-        </w:rPr>
-      </w:pPr>
-    </w:p>
-    <w:p>
-      <w:pPr>
-        <w:pStyle w:val="Ingenmellomrom"/>
-        <w:rPr>
-          <w:lang w:val="en-US"/>
-        </w:rPr>
-      </w:pPr>
-    </w:p>
-    <w:p>
-      <w:pPr>
-        <w:pStyle w:val="Ingenmellomrom"/>
-        <w:rPr>
-          <w:lang w:val="en-US"/>
-        </w:rPr>
-      </w:pPr>
-      <w:r>
-        <w:rPr>
-          <w:b/>
-          <w:lang w:val="en-US"/>
-        </w:rPr>
-        <w:t>ASSESSMENT:</w:t>
-      </w:r>
-    </w:p>
-    <w:p>
-      <w:pPr>
-        <w:pStyle w:val="Ingenmellomrom"/>
-        <w:rPr>
-          <w:lang w:val="en-US"/>
-        </w:rPr>
-      </w:pPr>
-      <w:r>
-        <w:rPr>
-          <w:lang w:val="en-US"/>
-        </w:rPr>
-        <w:t>It is LIKELY that IADS Sector EAST have moved their SCC to a</w:t>
-      </w:r>
-      <w:r>
-        <w:rPr>
-          <w:lang w:val="en-US"/>
-        </w:rPr>
-        <w:t>n</w:t>
-      </w:r>
-      <w:r>
-        <w:rPr>
-          <w:lang w:val="en-US"/>
-        </w:rPr>
-        <w:t xml:space="preserve"> alternate location.</w:t>
-      </w:r>
-    </w:p>
-    <w:p>
-      <w:pPr>
-        <w:pStyle w:val="Ingenmellomrom"/>
-        <w:rPr>
-          <w:lang w:val="en-US"/>
-        </w:rPr>
-      </w:pPr>
-      <w:r>
-        <w:rPr>
-          <w:lang w:val="en-US"/>
-        </w:rPr>
-        <w:t>EVEN CHANCE that SCC now is at TIYAS or PALMYRA</w:t>
-      </w:r>
-    </w:p>
-    <w:p>
-      <w:pPr>
-        <w:pStyle w:val="Ingenmellomrom"/>
-        <w:rPr>
-          <w:lang w:val="en-US"/>
-        </w:rPr>
-      </w:pPr>
-    </w:p>
-    <w:p>
-      <w:pPr>
-        <w:pStyle w:val="Overskrift3"/>
-        <w:rPr>
-          <w:lang w:val="en-US"/>
-        </w:rPr>
-      </w:pPr>
-      <w:r>
-        <w:rPr>
-          <w:lang w:val="en-US"/>
-        </w:rPr>
-        <w:t>Production at factories</w:t>
-      </w:r>
-    </w:p>
-    <w:p>
-      <w:pPr>
-        <w:pStyle w:val="Ingenmellomrom"/>
-        <w:rPr>
-          <w:lang w:val="en-US"/>
-        </w:rPr>
-      </w:pPr>
-      <w:r>
-        <w:t xml:space="preserve">SA-11 SR, SA2-SR, SA-2 </w:t>
-      </w:r>
-      <w:proofErr w:type="spellStart"/>
-      <w:r>
-        <w:t>launchers</w:t>
-      </w:r>
-      <w:proofErr w:type="spellEnd"/>
-      <w:r>
-        <w:t>, SA-6 STR</w:t>
-      </w:r>
-      <w:r>
-        <w:t xml:space="preserve">. </w:t>
-      </w:r>
-      <w:r>
-        <w:rPr>
-          <w:lang w:val="en-US"/>
-        </w:rPr>
-        <w:t>Assembled at Syrian Air Defense Academy, moved into sites</w:t>
-      </w:r>
-    </w:p>
-    <w:p>
-      <w:pPr>
-        <w:pStyle w:val="Ingenmellomrom"/>
-        <w:rPr>
-          <w:lang w:val="en-US"/>
-        </w:rPr>
-      </w:pPr>
-    </w:p>
-    <w:p>
-      <w:pPr>
-        <w:pStyle w:val="Overskrift3"/>
-        <w:rPr>
-          <w:lang w:val="en-US"/>
-        </w:rPr>
-      </w:pPr>
-      <w:r>
-        <w:rPr>
-          <w:lang w:val="en-US"/>
-        </w:rPr>
-        <w:t xml:space="preserve">SA-2 launchers from </w:t>
-      </w:r>
-      <w:proofErr w:type="spellStart"/>
-      <w:r>
-        <w:rPr>
-          <w:lang w:val="en-US"/>
-        </w:rPr>
-        <w:t>Raqqa</w:t>
-      </w:r>
-      <w:proofErr w:type="spellEnd"/>
-      <w:r>
-        <w:rPr>
-          <w:lang w:val="en-US"/>
-        </w:rPr>
-        <w:t xml:space="preserve"> vehicle factory (SYTGT022)</w:t>
-      </w:r>
-    </w:p>
-    <w:p>
-      <w:pPr>
-        <w:pStyle w:val="Ingenmellomrom"/>
-        <w:rPr>
-          <w:lang w:val="en-US"/>
-        </w:rPr>
-      </w:pPr>
-      <w:r>
-        <w:rPr>
-          <w:lang w:val="en-US"/>
-        </w:rPr>
-        <w:t xml:space="preserve">VID reporting indicate that since the outset of </w:t>
-      </w:r>
-      <w:proofErr w:type="gramStart"/>
-      <w:r>
-        <w:rPr>
-          <w:lang w:val="en-US"/>
-        </w:rPr>
-        <w:t xml:space="preserve">the </w:t>
-      </w:r>
-      <w:proofErr w:type="spellStart"/>
-      <w:r>
-        <w:rPr>
-          <w:lang w:val="en-US"/>
-        </w:rPr>
-        <w:t>was</w:t>
-      </w:r>
-      <w:proofErr w:type="spellEnd"/>
-      <w:proofErr w:type="gramEnd"/>
-      <w:r>
-        <w:rPr>
-          <w:lang w:val="en-US"/>
-        </w:rPr>
-        <w:t xml:space="preserve">, </w:t>
-      </w:r>
-      <w:proofErr w:type="spellStart"/>
-      <w:r>
-        <w:rPr>
-          <w:lang w:val="en-US"/>
-        </w:rPr>
-        <w:t>Raqqa</w:t>
-      </w:r>
-      <w:proofErr w:type="spellEnd"/>
-      <w:r>
-        <w:rPr>
-          <w:lang w:val="en-US"/>
-        </w:rPr>
-        <w:t xml:space="preserve"> vehicle factory have tripled their output of producing SA-2</w:t>
-      </w:r>
-      <w:r>
-        <w:rPr>
-          <w:lang w:val="en-US"/>
-        </w:rPr>
-        <w:t xml:space="preserve"> launcher</w:t>
-      </w:r>
-      <w:r>
-        <w:rPr>
-          <w:lang w:val="en-US"/>
-        </w:rPr>
-        <w:t xml:space="preserve">s. </w:t>
-      </w:r>
-      <w:r>
-        <w:rPr>
-          <w:lang w:val="en-US"/>
-        </w:rPr>
-        <w:t xml:space="preserve">The current production consists of 6 production lines. Credible reporting saw 6x launchers leaving SA-2 </w:t>
-      </w:r>
-      <w:proofErr w:type="spellStart"/>
-      <w:r>
-        <w:rPr>
-          <w:lang w:val="en-US"/>
-        </w:rPr>
-        <w:t>Raqqa</w:t>
-      </w:r>
-      <w:proofErr w:type="spellEnd"/>
-      <w:r>
-        <w:rPr>
-          <w:lang w:val="en-US"/>
-        </w:rPr>
-        <w:t xml:space="preserve"> factory at the end of D6.</w:t>
-      </w:r>
-    </w:p>
-    <w:p>
-      <w:pPr>
-        <w:pStyle w:val="Ingenmellomrom"/>
-        <w:rPr>
-          <w:lang w:val="en-US"/>
-        </w:rPr>
-      </w:pPr>
-    </w:p>
-    <w:p>
-      <w:pPr>
-        <w:pStyle w:val="Ingenmellomrom"/>
-        <w:rPr>
-          <w:b/>
-          <w:lang w:val="en-US"/>
-        </w:rPr>
-      </w:pPr>
-      <w:r>
-        <w:rPr>
-          <w:b/>
-          <w:lang w:val="en-US"/>
-        </w:rPr>
-        <w:t>ASSESSMENT:</w:t>
-      </w:r>
-    </w:p>
-    <w:p>
-      <w:pPr>
-        <w:pStyle w:val="Ingenmellomrom"/>
-        <w:rPr>
-          <w:lang w:val="en-US"/>
-        </w:rPr>
-      </w:pPr>
-      <w:r>
-        <w:rPr>
-          <w:lang w:val="en-US"/>
-        </w:rPr>
-        <w:t xml:space="preserve">VID assess it as LIKELY that </w:t>
-      </w:r>
-      <w:proofErr w:type="spellStart"/>
-      <w:r>
-        <w:rPr>
-          <w:lang w:val="en-US"/>
-        </w:rPr>
-        <w:t>Raqqa</w:t>
-      </w:r>
-      <w:proofErr w:type="spellEnd"/>
-      <w:r>
-        <w:rPr>
-          <w:lang w:val="en-US"/>
-        </w:rPr>
-        <w:t xml:space="preserve"> vehicle factory are able to produce a SA-2 launcher in 6 days. It is LIKELY that the 6 launchers will be taken to a new site and combined with </w:t>
-      </w:r>
-      <w:proofErr w:type="gramStart"/>
-      <w:r>
-        <w:rPr>
-          <w:lang w:val="en-US"/>
-        </w:rPr>
-        <w:t>a</w:t>
-      </w:r>
-      <w:r>
-        <w:rPr>
-          <w:lang w:val="en-US"/>
-        </w:rPr>
-        <w:t>n</w:t>
-      </w:r>
-      <w:r>
-        <w:rPr>
-          <w:lang w:val="en-US"/>
-        </w:rPr>
-        <w:t xml:space="preserve"> SA</w:t>
-      </w:r>
-      <w:proofErr w:type="gramEnd"/>
-      <w:r>
-        <w:rPr>
-          <w:lang w:val="en-US"/>
-        </w:rPr>
-        <w:t>-</w:t>
-      </w:r>
-      <w:r>
-        <w:rPr>
-          <w:lang w:val="en-US"/>
-        </w:rPr>
-        <w:t xml:space="preserve">2 radar produced at Damascus West (SYTGT026) </w:t>
-      </w:r>
-    </w:p>
-    <w:p>
-      <w:pPr>
-        <w:pStyle w:val="Ingenmellomrom"/>
-        <w:rPr>
-          <w:lang w:val="en-US"/>
-        </w:rPr>
-      </w:pPr>
-    </w:p>
-    <w:p>
-      <w:pPr>
-        <w:pStyle w:val="Ingenmellomrom"/>
-        <w:rPr>
-          <w:lang w:val="en-US"/>
-        </w:rPr>
-      </w:pPr>
-    </w:p>
-    <w:p>
-      <w:pPr>
-        <w:pStyle w:val="Overskrift3"/>
-        <w:rPr>
-          <w:lang w:val="en-US"/>
-        </w:rPr>
-      </w:pPr>
-      <w:r>
-        <w:rPr>
-          <w:lang w:val="en-US"/>
-        </w:rPr>
-        <w:t xml:space="preserve">Production at </w:t>
-      </w:r>
-      <w:proofErr w:type="spellStart"/>
-      <w:r>
-        <w:rPr>
-          <w:lang w:val="en-US"/>
-        </w:rPr>
-        <w:t>Damscus</w:t>
-      </w:r>
-      <w:proofErr w:type="spellEnd"/>
-      <w:r>
-        <w:rPr>
-          <w:lang w:val="en-US"/>
-        </w:rPr>
-        <w:t xml:space="preserve"> North increased</w:t>
-      </w:r>
-      <w:r>
-        <w:rPr>
-          <w:lang w:val="en-US"/>
-        </w:rPr>
-        <w:t xml:space="preserve"> </w:t>
-      </w:r>
-      <w:r>
-        <w:rPr>
-          <w:lang w:val="en-US"/>
-        </w:rPr>
-        <w:t>(SYTGT027)</w:t>
-      </w:r>
-    </w:p>
-    <w:p>
-      <w:pPr>
-        <w:pStyle w:val="Ingenmellomrom"/>
-        <w:rPr>
-          <w:lang w:val="en-US"/>
-        </w:rPr>
-      </w:pPr>
-      <w:r>
-        <w:rPr>
-          <w:lang w:val="en-US"/>
-        </w:rPr>
-        <w:t xml:space="preserve">VID reporting </w:t>
-      </w:r>
-      <w:proofErr w:type="gramStart"/>
-      <w:r>
-        <w:rPr>
-          <w:lang w:val="en-US"/>
-        </w:rPr>
-        <w:t>indicate</w:t>
-      </w:r>
-      <w:proofErr w:type="gramEnd"/>
-      <w:r>
-        <w:rPr>
-          <w:lang w:val="en-US"/>
-        </w:rPr>
-        <w:t xml:space="preserve"> a massive production increase at Damascus North (SYTGT027). The </w:t>
-      </w:r>
-      <w:proofErr w:type="gramStart"/>
-      <w:r>
-        <w:rPr>
-          <w:lang w:val="en-US"/>
-        </w:rPr>
-        <w:t>factory have</w:t>
-      </w:r>
-      <w:proofErr w:type="gramEnd"/>
-      <w:r>
-        <w:rPr>
-          <w:lang w:val="en-US"/>
-        </w:rPr>
-        <w:t xml:space="preserve"> since the start of the day campaign </w:t>
-      </w:r>
-      <w:r>
-        <w:rPr>
-          <w:lang w:val="en-US"/>
-        </w:rPr>
-        <w:t>increased its production to 11</w:t>
-      </w:r>
-      <w:r>
-        <w:rPr>
-          <w:lang w:val="en-US"/>
-        </w:rPr>
-        <w:t xml:space="preserve"> production lines (DPI 1-4, </w:t>
-      </w:r>
-      <w:r>
-        <w:rPr>
-          <w:lang w:val="en-US"/>
-        </w:rPr>
-        <w:t>6</w:t>
-      </w:r>
-      <w:r>
-        <w:rPr>
-          <w:lang w:val="en-US"/>
-        </w:rPr>
-        <w:t>-1</w:t>
-      </w:r>
-      <w:r>
-        <w:rPr>
-          <w:lang w:val="en-US"/>
-        </w:rPr>
-        <w:t>2</w:t>
-      </w:r>
-      <w:r>
-        <w:rPr>
-          <w:lang w:val="en-US"/>
-        </w:rPr>
-        <w:t>).</w:t>
-      </w:r>
-      <w:r>
-        <w:rPr>
-          <w:lang w:val="en-US"/>
-        </w:rPr>
-        <w:t xml:space="preserve"> Sources reported 4 SA-6 launchers left the factory at the evening of D6. Credible reporting also indicate vehicles for 2x SA-11 batteries were completed during D8 and left the factory on during the late evening of D8.</w:t>
-      </w:r>
-    </w:p>
-    <w:p>
-      <w:pPr>
-        <w:pStyle w:val="Ingenmellomrom"/>
-        <w:rPr>
-          <w:lang w:val="en-US"/>
-        </w:rPr>
-      </w:pPr>
-    </w:p>
-    <w:p>
-      <w:pPr>
-        <w:pStyle w:val="Ingenmellomrom"/>
-        <w:rPr>
-          <w:b/>
-          <w:lang w:val="en-US"/>
-        </w:rPr>
-      </w:pPr>
-      <w:r>
-        <w:rPr>
-          <w:b/>
-          <w:lang w:val="en-US"/>
-        </w:rPr>
-        <w:t>ASSESSMENT:</w:t>
-      </w:r>
-    </w:p>
-    <w:p>
-      <w:pPr>
-        <w:pStyle w:val="Ingenmellomrom"/>
-        <w:rPr>
-          <w:lang w:val="en-US"/>
-        </w:rPr>
-      </w:pPr>
-      <w:r>
-        <w:rPr>
-          <w:lang w:val="en-US"/>
-        </w:rPr>
-        <w:t>Based on the sources VID assess it as LIKELY that Damascus North is able to produce enough SA-6 launchers for a BN every 6 days. It is also LIKELY that the factories are able to produce enough vehicles for two SA-11 Batteries every 8 days.</w:t>
-      </w:r>
-    </w:p>
-    <w:p>
-      <w:pPr>
-        <w:pStyle w:val="Ingenmellomrom"/>
-        <w:rPr>
-          <w:lang w:val="en-US"/>
-        </w:rPr>
-      </w:pPr>
-    </w:p>
-    <w:p>
-      <w:pPr>
-        <w:pStyle w:val="Overskrift3"/>
-        <w:rPr>
-          <w:lang w:val="en-US"/>
-        </w:rPr>
-      </w:pPr>
-      <w:r>
-        <w:rPr>
-          <w:lang w:val="en-US"/>
-        </w:rPr>
-        <w:t xml:space="preserve">Production at </w:t>
-      </w:r>
-      <w:proofErr w:type="spellStart"/>
-      <w:r>
-        <w:rPr>
-          <w:lang w:val="en-US"/>
-        </w:rPr>
-        <w:t>Damscus</w:t>
-      </w:r>
-      <w:proofErr w:type="spellEnd"/>
-      <w:r>
-        <w:rPr>
-          <w:lang w:val="en-US"/>
-        </w:rPr>
-        <w:t xml:space="preserve"> West increased (SYTGT02</w:t>
-      </w:r>
-      <w:r>
-        <w:rPr>
-          <w:lang w:val="en-US"/>
-        </w:rPr>
-        <w:t>6</w:t>
-      </w:r>
-      <w:r>
-        <w:rPr>
-          <w:lang w:val="en-US"/>
-        </w:rPr>
-        <w:t>)</w:t>
-      </w:r>
-    </w:p>
-    <w:p>
-      <w:pPr>
-        <w:pStyle w:val="Ingenmellomrom"/>
-        <w:rPr>
-          <w:lang w:val="en-US"/>
-        </w:rPr>
-      </w:pPr>
-      <w:r>
-        <w:rPr>
-          <w:lang w:val="en-US"/>
-        </w:rPr>
-        <w:t xml:space="preserve">VID sources reported </w:t>
-      </w:r>
-      <w:proofErr w:type="gramStart"/>
-      <w:r>
-        <w:rPr>
-          <w:lang w:val="en-US"/>
-        </w:rPr>
-        <w:t>a SA</w:t>
-      </w:r>
-      <w:proofErr w:type="gramEnd"/>
-      <w:r>
-        <w:rPr>
-          <w:lang w:val="en-US"/>
-        </w:rPr>
-        <w:t xml:space="preserve">-2 Search radar was detected leaving Damascus West factory (SYTGT026) on D5. The next day (D6) </w:t>
-      </w:r>
-      <w:proofErr w:type="gramStart"/>
-      <w:r>
-        <w:rPr>
-          <w:lang w:val="en-US"/>
-        </w:rPr>
-        <w:t>a P19</w:t>
-      </w:r>
-      <w:proofErr w:type="gramEnd"/>
-      <w:r>
-        <w:rPr>
-          <w:lang w:val="en-US"/>
-        </w:rPr>
-        <w:t xml:space="preserve"> Search radar was observed leaving. The following day (D7) </w:t>
-      </w:r>
-      <w:proofErr w:type="gramStart"/>
-      <w:r>
-        <w:rPr>
-          <w:lang w:val="en-US"/>
-        </w:rPr>
-        <w:t>a SA</w:t>
-      </w:r>
-      <w:proofErr w:type="gramEnd"/>
-      <w:r>
-        <w:rPr>
-          <w:lang w:val="en-US"/>
-        </w:rPr>
-        <w:t xml:space="preserve">-6 Search radar left the factory. Finally on VID </w:t>
-      </w:r>
-      <w:r>
-        <w:rPr>
-          <w:lang w:val="en-US"/>
-        </w:rPr>
-        <w:t>received</w:t>
-      </w:r>
-      <w:r>
-        <w:rPr>
-          <w:lang w:val="en-US"/>
-        </w:rPr>
-        <w:t xml:space="preserve"> reporting that on D8 a EWR were completed and left the factory. Credible reporting </w:t>
-      </w:r>
-      <w:proofErr w:type="gramStart"/>
-      <w:r>
-        <w:rPr>
-          <w:lang w:val="en-US"/>
-        </w:rPr>
-        <w:t>indicate</w:t>
-      </w:r>
-      <w:proofErr w:type="gramEnd"/>
-      <w:r>
-        <w:rPr>
-          <w:lang w:val="en-US"/>
-        </w:rPr>
-        <w:t xml:space="preserve"> that the factory is now running at full capacity.</w:t>
-      </w:r>
-    </w:p>
-    <w:p>
-      <w:pPr>
-        <w:pStyle w:val="Ingenmellomrom"/>
-        <w:rPr>
-          <w:lang w:val="en-US"/>
-        </w:rPr>
-      </w:pPr>
-    </w:p>
-    <w:p>
-      <w:pPr>
-        <w:pStyle w:val="Ingenmellomrom"/>
-        <w:rPr>
-          <w:b/>
-          <w:lang w:val="en-US"/>
-        </w:rPr>
-      </w:pPr>
-      <w:r>
-        <w:rPr>
-          <w:b/>
-          <w:lang w:val="en-US"/>
-        </w:rPr>
-        <w:t xml:space="preserve">ASSESSMENT: </w:t>
-      </w:r>
-    </w:p>
-    <w:p>
-      <w:pPr>
-        <w:pStyle w:val="Ingenmellomrom"/>
-        <w:rPr>
-          <w:lang w:val="en-US"/>
-        </w:rPr>
-      </w:pPr>
-      <w:r>
-        <w:rPr>
-          <w:lang w:val="en-US"/>
-        </w:rPr>
-        <w:t xml:space="preserve">Based on the reporting it is assessed as HIGLLY LIKELY that Damascus West have 4 production lines and are producing radars. VID assess it as LIKELY that the factory will use the following amount of times to produce </w:t>
-      </w:r>
-      <w:proofErr w:type="gramStart"/>
-      <w:r>
-        <w:rPr>
-          <w:lang w:val="en-US"/>
-        </w:rPr>
-        <w:t>one radar</w:t>
-      </w:r>
-      <w:proofErr w:type="gramEnd"/>
-      <w:r>
-        <w:rPr>
-          <w:lang w:val="en-US"/>
-        </w:rPr>
-        <w:t>:</w:t>
-      </w:r>
-    </w:p>
-    <w:p>
-      <w:pPr>
-        <w:pStyle w:val="Ingenmellomrom"/>
-        <w:rPr>
-          <w:lang w:val="en-US"/>
-        </w:rPr>
-      </w:pPr>
-      <w:r>
-        <w:rPr>
-          <w:lang w:val="en-US"/>
-        </w:rPr>
-        <w:t>SA-2 SR: 5 days</w:t>
-      </w:r>
-    </w:p>
-    <w:p>
-      <w:pPr>
-        <w:pStyle w:val="Ingenmellomrom"/>
-        <w:rPr>
-          <w:lang w:val="en-US"/>
-        </w:rPr>
-      </w:pPr>
-      <w:r>
-        <w:rPr>
-          <w:lang w:val="en-US"/>
-        </w:rPr>
-        <w:t>P19 SR: 6 days</w:t>
-      </w:r>
-    </w:p>
-    <w:p>
-      <w:pPr>
-        <w:pStyle w:val="Ingenmellomrom"/>
-        <w:rPr>
-          <w:lang w:val="en-US"/>
-        </w:rPr>
-      </w:pPr>
-      <w:r>
-        <w:rPr>
-          <w:lang w:val="en-US"/>
-        </w:rPr>
-        <w:t>SA-6 SR: 7 days</w:t>
-      </w:r>
-    </w:p>
-    <w:p>
-      <w:pPr>
-        <w:pStyle w:val="Ingenmellomrom"/>
-        <w:rPr>
-          <w:lang w:val="en-US"/>
-        </w:rPr>
-      </w:pPr>
-      <w:r>
-        <w:rPr>
-          <w:lang w:val="en-US"/>
-        </w:rPr>
-        <w:t>EWR: 8 days.</w:t>
-      </w:r>
-    </w:p>
-    <w:p>
-      <w:pPr>
-        <w:pStyle w:val="Ingenmellomrom"/>
-        <w:rPr>
-          <w:lang w:val="en-US"/>
-        </w:rPr>
-      </w:pPr>
-    </w:p>
-    <w:p>
-      <w:pPr>
-        <w:pStyle w:val="Ingenmellomrom"/>
-        <w:rPr>
-          <w:lang w:val="en-US"/>
-        </w:rPr>
-      </w:pPr>
-    </w:p>
-    <w:p>
-      <w:pPr>
-        <w:pStyle w:val="Overskrift3"/>
-        <w:rPr>
-          <w:lang w:val="en-US"/>
-        </w:rPr>
-      </w:pPr>
-      <w:r>
-        <w:rPr>
-          <w:lang w:val="en-US"/>
-        </w:rPr>
-        <w:t xml:space="preserve">SA-15s from </w:t>
-      </w:r>
-      <w:proofErr w:type="spellStart"/>
-      <w:r>
-        <w:rPr>
-          <w:lang w:val="en-US"/>
-        </w:rPr>
-        <w:t>Tartus</w:t>
-      </w:r>
-      <w:proofErr w:type="spellEnd"/>
-      <w:r>
-        <w:rPr>
-          <w:lang w:val="en-US"/>
-        </w:rPr>
-        <w:t xml:space="preserve"> Vehicle factory (SYTGT021)</w:t>
-      </w:r>
-    </w:p>
-    <w:p>
-      <w:pPr>
-        <w:pStyle w:val="Ingenmellomrom"/>
-        <w:rPr>
-          <w:lang w:val="en-US"/>
-        </w:rPr>
-      </w:pPr>
-      <w:r>
-        <w:rPr>
-          <w:lang w:val="en-US"/>
-        </w:rPr>
-        <w:t xml:space="preserve">VID have now reporting on the production from </w:t>
-      </w:r>
-      <w:proofErr w:type="spellStart"/>
-      <w:r>
-        <w:rPr>
-          <w:lang w:val="en-US"/>
-        </w:rPr>
-        <w:t>Tartus</w:t>
-      </w:r>
-      <w:proofErr w:type="spellEnd"/>
-      <w:r>
-        <w:rPr>
-          <w:lang w:val="en-US"/>
-        </w:rPr>
-        <w:t xml:space="preserve"> vehicle factory (SYTGT021). The factory is currently running 4 production lines all producing SA-15 vehicles. Earlier reporting about 8 SA-15s in final stages of production (Reference: </w:t>
-      </w:r>
-      <w:hyperlink r:id="rId10" w:history="1">
+        <w:t>SA-15s from Tartus Vehicle factory (SYTGT021)</w:t>
+      </w:r>
+    </w:p>
+    <w:p>
+      <w:pPr>
+        <w:pStyle w:val="Ingenmellomrom"/>
+        <w:rPr>
+          <w:lang w:val="en-US"/>
+        </w:rPr>
+      </w:pPr>
+      <w:r>
+        <w:rPr>
+          <w:lang w:val="en-US"/>
+        </w:rPr>
+        <w:t xml:space="preserve">VID have now reporting on the production from Tartus vehicle factory (SYTGT021). The factory is currently running 4 production lines all producing SA-15 vehicles. Earlier reporting about 8 SA-15s in final stages of production (Reference: </w:t>
+      </w:r>
+      <w:hyperlink r:id="rId13" w:history="1">
         <w:r>
           <w:rPr>
             <w:rStyle w:val="Hyperkobling"/>
@@ -1529,21 +1316,7 @@
         <w:rPr>
           <w:lang w:val="en-US"/>
         </w:rPr>
-        <w:t xml:space="preserve"> ) was correct but was a delay caused by a lack of parts. The logistical </w:t>
-      </w:r>
-      <w:proofErr w:type="gramStart"/>
-      <w:r>
-        <w:rPr>
-          <w:lang w:val="en-US"/>
-        </w:rPr>
-        <w:t>chain have</w:t>
-      </w:r>
-      <w:proofErr w:type="gramEnd"/>
-      <w:r>
-        <w:rPr>
-          <w:lang w:val="en-US"/>
-        </w:rPr>
-        <w:t xml:space="preserve"> been restored and parts are arriving normally to the factory, so the factory is now running at full capacity.</w:t>
+        <w:t xml:space="preserve"> ) was correct but was a delay caused by a lack of parts. The logistical chain have been restored and parts are arriving normally to the factory, so the factory is now running at full capacity.</w:t>
       </w:r>
     </w:p>
     <w:p>
@@ -1563,21 +1336,7 @@
         <w:rPr>
           <w:lang w:val="en-US"/>
         </w:rPr>
-        <w:t xml:space="preserve"> </w:t>
-      </w:r>
-      <w:proofErr w:type="gramStart"/>
-      <w:r>
-        <w:rPr>
-          <w:lang w:val="en-US"/>
-        </w:rPr>
-        <w:t>have</w:t>
-      </w:r>
-      <w:proofErr w:type="gramEnd"/>
-      <w:r>
-        <w:rPr>
-          <w:lang w:val="en-US"/>
-        </w:rPr>
-        <w:t xml:space="preserve"> 8x SA-15s from the delayed production left the factory on D7 and were headed to Syrian Air </w:t>
+        <w:t xml:space="preserve"> have 8x SA-15s from the delayed production left the factory on D7 and were headed to Syrian Air </w:t>
       </w:r>
       <w:proofErr w:type="spellStart"/>
       <w:r>
@@ -1629,236 +1388,323 @@
         <w:rPr>
           <w:lang w:val="en-US"/>
         </w:rPr>
-        <w:t xml:space="preserve">Based on reporting VID assess it as HIGHLY LIKELY that </w:t>
+        <w:t>Based on reporting VID assess it as HIGHLY LIKELY that Tartus Vehicle factory (SYTGT021) are using 7 days to produce 4x SA-15 launchers.</w:t>
+      </w:r>
+      <w:r>
+        <w:rPr>
+          <w:lang w:val="en-US"/>
+        </w:rPr>
+        <w:t xml:space="preserve"> With 8 launchers leaving the factory on D7 (4 x delayed production + 4 normal production), VID assess it as LIKELY that new SA-15s will be available from Tartus Vehicle factory on D14.</w:t>
+      </w:r>
+    </w:p>
+    <w:p>
+      <w:pPr>
+        <w:pStyle w:val="Ingenmellomrom"/>
+        <w:rPr>
+          <w:lang w:val="en-US"/>
+        </w:rPr>
+      </w:pPr>
+    </w:p>
+    <w:p>
+      <w:pPr>
+        <w:pStyle w:val="Ingenmellomrom"/>
+        <w:rPr>
+          <w:lang w:val="en-US"/>
+        </w:rPr>
+      </w:pPr>
+    </w:p>
+    <w:p>
+      <w:pPr>
+        <w:pStyle w:val="Overskrift3"/>
+        <w:rPr>
+          <w:lang w:val="en-US"/>
+        </w:rPr>
+      </w:pPr>
+      <w:r>
+        <w:rPr>
+          <w:lang w:val="en-US"/>
+        </w:rPr>
+        <w:t>Syrian 6</w:t>
+      </w:r>
+      <w:r>
+        <w:rPr>
+          <w:vertAlign w:val="superscript"/>
+          <w:lang w:val="en-US"/>
+        </w:rPr>
+        <w:t>th</w:t>
+      </w:r>
+      <w:r>
+        <w:rPr>
+          <w:lang w:val="en-US"/>
+        </w:rPr>
+        <w:t xml:space="preserve"> Corps mobilization order</w:t>
+      </w:r>
+    </w:p>
+    <w:p>
+      <w:pPr>
+        <w:pStyle w:val="Ingenmellomrom"/>
+        <w:rPr>
+          <w:lang w:val="en-US"/>
+        </w:rPr>
+      </w:pPr>
+      <w:r>
+        <w:rPr>
+          <w:lang w:val="en-US"/>
+        </w:rPr>
+        <w:t>The Headquarters of the Supreme High Command have issues a general mobilization order to start mobilizing the 6</w:t>
+      </w:r>
+      <w:r>
+        <w:rPr>
+          <w:vertAlign w:val="superscript"/>
+          <w:lang w:val="en-US"/>
+        </w:rPr>
+        <w:t>th</w:t>
+      </w:r>
+      <w:r>
+        <w:rPr>
+          <w:lang w:val="en-US"/>
+        </w:rPr>
+        <w:t xml:space="preserve"> Corps. </w:t>
+      </w:r>
+    </w:p>
+    <w:p>
+      <w:pPr>
+        <w:pStyle w:val="Ingenmellomrom"/>
+        <w:rPr>
+          <w:b/>
+          <w:lang w:val="en-US"/>
+        </w:rPr>
+      </w:pPr>
+    </w:p>
+    <w:p>
+      <w:pPr>
+        <w:pStyle w:val="Ingenmellomrom"/>
+        <w:rPr>
+          <w:b/>
+          <w:lang w:val="en-US"/>
+        </w:rPr>
+      </w:pPr>
+      <w:r>
+        <w:rPr>
+          <w:b/>
+          <w:lang w:val="en-US"/>
+        </w:rPr>
+        <w:t xml:space="preserve">ASSESSMENT: </w:t>
+      </w:r>
+    </w:p>
+    <w:p>
+      <w:pPr>
+        <w:pStyle w:val="Ingenmellomrom"/>
+        <w:rPr>
+          <w:lang w:val="en-US"/>
+        </w:rPr>
+      </w:pPr>
+      <w:r>
+        <w:rPr>
+          <w:lang w:val="en-US"/>
+        </w:rPr>
+        <w:t xml:space="preserve">It is HIGHLY LIKELY that the Syrian leadership now understands that they have overplayed their position with the invasion into Turkey. </w:t>
+      </w:r>
+    </w:p>
+    <w:p>
+      <w:pPr>
+        <w:pStyle w:val="Ingenmellomrom"/>
+        <w:rPr>
+          <w:lang w:val="en-US"/>
+        </w:rPr>
+      </w:pPr>
+    </w:p>
+    <w:p>
+      <w:pPr>
+        <w:pStyle w:val="Ingenmellomrom"/>
+        <w:rPr>
+          <w:lang w:val="en-US"/>
+        </w:rPr>
+      </w:pPr>
+    </w:p>
+    <w:p>
+      <w:pPr>
+        <w:pStyle w:val="Ingenmellomrom"/>
+        <w:rPr>
+          <w:lang w:val="en-US"/>
+        </w:rPr>
+      </w:pPr>
+    </w:p>
+    <w:p>
+      <w:pPr>
+        <w:pStyle w:val="Overskrift2"/>
+        <w:rPr>
+          <w:lang w:val="en-US"/>
+        </w:rPr>
+      </w:pPr>
+      <w:r>
+        <w:rPr>
+          <w:lang w:val="en-US"/>
+        </w:rPr>
+        <w:lastRenderedPageBreak/>
+        <w:t>Political</w:t>
+      </w:r>
+    </w:p>
+    <w:p>
+      <w:pPr>
+        <w:pStyle w:val="Overskrift3"/>
+        <w:rPr>
+          <w:lang w:val="en-US"/>
+        </w:rPr>
+      </w:pPr>
+      <w:r>
+        <w:rPr>
+          <w:lang w:val="en-US"/>
+        </w:rPr>
+        <w:t>Russian reaction to downing of SU-27</w:t>
+      </w:r>
+    </w:p>
+    <w:p>
+      <w:pPr>
+        <w:pStyle w:val="Ingenmellomrom"/>
+        <w:rPr>
+          <w:lang w:val="en-US"/>
+        </w:rPr>
+      </w:pPr>
+      <w:r>
+        <w:rPr>
+          <w:lang w:val="en-US"/>
+        </w:rPr>
+        <w:t xml:space="preserve">During D8 a SU-27 was engaged and downed by allied assets outside </w:t>
       </w:r>
       <w:proofErr w:type="spellStart"/>
       <w:r>
         <w:rPr>
           <w:lang w:val="en-US"/>
         </w:rPr>
-        <w:t>Tartus</w:t>
+        <w:t>Bassel</w:t>
       </w:r>
       <w:proofErr w:type="spellEnd"/>
       <w:r>
         <w:rPr>
           <w:lang w:val="en-US"/>
         </w:rPr>
-        <w:t xml:space="preserve"> Vehicle factory (SYTGT021) are using 7 days to produce 4x SA-15 launchers.</w:t>
-      </w:r>
-      <w:r>
-        <w:rPr>
-          <w:lang w:val="en-US"/>
-        </w:rPr>
-        <w:t xml:space="preserve"> With 8 launchers leaving the factory on D7 (4 x delayed production + 4 normal production), VID assess it as LIKELY that new SA-15s will be available from </w:t>
-      </w:r>
-      <w:proofErr w:type="spellStart"/>
-      <w:r>
-        <w:rPr>
-          <w:lang w:val="en-US"/>
-        </w:rPr>
-        <w:t>Tartus</w:t>
-      </w:r>
-      <w:proofErr w:type="spellEnd"/>
-      <w:r>
-        <w:rPr>
-          <w:lang w:val="en-US"/>
-        </w:rPr>
-        <w:t xml:space="preserve"> Vehicle factory on D14.</w:t>
-      </w:r>
-    </w:p>
-    <w:p>
-      <w:pPr>
-        <w:pStyle w:val="Ingenmellomrom"/>
-        <w:rPr>
-          <w:lang w:val="en-US"/>
-        </w:rPr>
-      </w:pPr>
-    </w:p>
-    <w:p>
-      <w:pPr>
-        <w:pStyle w:val="Ingenmellomrom"/>
-        <w:rPr>
-          <w:lang w:val="en-US"/>
-        </w:rPr>
-      </w:pPr>
-    </w:p>
-    <w:p>
-      <w:pPr>
-        <w:pStyle w:val="Ingenmellomrom"/>
-        <w:rPr>
-          <w:lang w:val="en-US"/>
-        </w:rPr>
-      </w:pPr>
-    </w:p>
-    <w:p>
-      <w:pPr>
-        <w:pStyle w:val="Ingenmellomrom"/>
-        <w:rPr>
-          <w:lang w:val="en-US"/>
-        </w:rPr>
-      </w:pPr>
-    </w:p>
-    <w:p>
-      <w:pPr>
-        <w:pStyle w:val="Ingenmellomrom"/>
-        <w:rPr>
-          <w:lang w:val="en-US"/>
-        </w:rPr>
-      </w:pPr>
-    </w:p>
-    <w:p>
-      <w:pPr>
-        <w:pStyle w:val="Overskrift3"/>
-        <w:rPr>
-          <w:lang w:val="en-US"/>
-        </w:rPr>
-      </w:pPr>
-      <w:r>
-        <w:rPr>
-          <w:lang w:val="en-US"/>
-        </w:rPr>
-        <w:t>Syrian 6</w:t>
-      </w:r>
-      <w:r>
-        <w:rPr>
-          <w:vertAlign w:val="superscript"/>
-          <w:lang w:val="en-US"/>
-        </w:rPr>
-        <w:t>th</w:t>
-      </w:r>
-      <w:r>
-        <w:rPr>
-          <w:lang w:val="en-US"/>
-        </w:rPr>
-        <w:t xml:space="preserve"> Corps mobilization order</w:t>
-      </w:r>
-    </w:p>
-    <w:p>
-      <w:pPr>
-        <w:pStyle w:val="Ingenmellomrom"/>
-        <w:rPr>
-          <w:lang w:val="en-US"/>
-        </w:rPr>
-      </w:pPr>
-      <w:r>
-        <w:rPr>
-          <w:lang w:val="en-US"/>
-        </w:rPr>
-        <w:t>The Headquarters of the Supreme High Command have issues a general mobilization order to start mobilizing the 6</w:t>
-      </w:r>
-      <w:r>
-        <w:rPr>
-          <w:vertAlign w:val="superscript"/>
-          <w:lang w:val="en-US"/>
-        </w:rPr>
-        <w:t>th</w:t>
-      </w:r>
-      <w:r>
-        <w:rPr>
-          <w:lang w:val="en-US"/>
-        </w:rPr>
-        <w:t xml:space="preserve"> Corps. </w:t>
-      </w:r>
+        <w:t xml:space="preserve"> Al Assad. Russia have condemned the action, and statements indicate this is a pattern from the allied forces. </w:t>
+      </w:r>
+      <w:r>
+        <w:rPr>
+          <w:lang w:val="en-US"/>
+        </w:rPr>
+        <w:t>Russian officials have stated that this unprovoked aggression will have consequences.</w:t>
+      </w:r>
+    </w:p>
+    <w:p>
+      <w:pPr>
+        <w:pStyle w:val="Ingenmellomrom"/>
+        <w:rPr>
+          <w:lang w:val="en-US"/>
+        </w:rPr>
+      </w:pPr>
     </w:p>
     <w:p>
       <w:pPr>
         <w:pStyle w:val="Ingenmellomrom"/>
         <w:rPr>
           <w:b/>
-          <w:lang w:val="en-US"/>
-        </w:rPr>
-      </w:pPr>
-    </w:p>
-    <w:p>
-      <w:pPr>
-        <w:pStyle w:val="Ingenmellomrom"/>
+          <w:bCs/>
+          <w:lang w:val="en-US"/>
+        </w:rPr>
+      </w:pPr>
+      <w:r>
         <w:rPr>
           <w:b/>
-          <w:lang w:val="en-US"/>
-        </w:rPr>
-      </w:pPr>
-      <w:r>
+          <w:bCs/>
+          <w:lang w:val="en-US"/>
+        </w:rPr>
+        <w:t>COMMENT:</w:t>
+      </w:r>
+    </w:p>
+    <w:p>
+      <w:pPr>
+        <w:pStyle w:val="Ingenmellomrom"/>
+        <w:rPr>
+          <w:lang w:val="en-US"/>
+        </w:rPr>
+      </w:pPr>
+      <w:r>
+        <w:rPr>
+          <w:lang w:val="en-US"/>
+        </w:rPr>
+        <w:t xml:space="preserve">A SU-24 was downed on D3. </w:t>
+      </w:r>
+      <w:r>
+        <w:rPr>
+          <w:lang w:val="en-US"/>
+        </w:rPr>
+        <w:t xml:space="preserve">See </w:t>
+      </w:r>
+      <w:hyperlink r:id="rId14" w:history="1">
+        <w:r>
+          <w:rPr>
+            <w:rStyle w:val="Hyperkobling"/>
+            <w:lang w:val="en-US"/>
+          </w:rPr>
+          <w:t>VID INTSUM D3, section 2.5.2</w:t>
+        </w:r>
+      </w:hyperlink>
+    </w:p>
+    <w:p>
+      <w:pPr>
+        <w:pStyle w:val="Ingenmellomrom"/>
+        <w:rPr>
+          <w:lang w:val="en-US"/>
+        </w:rPr>
+      </w:pPr>
+    </w:p>
+    <w:p>
+      <w:pPr>
+        <w:pStyle w:val="Ingenmellomrom"/>
         <w:rPr>
           <w:b/>
-          <w:lang w:val="en-US"/>
-        </w:rPr>
-        <w:t xml:space="preserve">ASSESSMENT: </w:t>
-      </w:r>
-    </w:p>
-    <w:p>
-      <w:pPr>
-        <w:pStyle w:val="Ingenmellomrom"/>
-        <w:rPr>
-          <w:lang w:val="en-US"/>
-        </w:rPr>
-      </w:pPr>
-      <w:r>
-        <w:rPr>
-          <w:lang w:val="en-US"/>
-        </w:rPr>
-        <w:t xml:space="preserve">It is HIGHLY LIKELY that the Syrian leadership now understands that they have overplayed their position with the invasion into Turkey. </w:t>
-      </w:r>
-    </w:p>
-    <w:p>
-      <w:pPr>
-        <w:pStyle w:val="Ingenmellomrom"/>
-        <w:rPr>
-          <w:lang w:val="en-US"/>
-        </w:rPr>
-      </w:pPr>
-    </w:p>
-    <w:p>
-      <w:pPr>
-        <w:pStyle w:val="Ingenmellomrom"/>
-        <w:rPr>
-          <w:lang w:val="en-US"/>
-        </w:rPr>
-      </w:pPr>
-    </w:p>
-    <w:p>
-      <w:pPr>
-        <w:pStyle w:val="Ingenmellomrom"/>
-        <w:rPr>
-          <w:lang w:val="en-US"/>
-        </w:rPr>
-      </w:pPr>
-    </w:p>
-    <w:p>
-      <w:pPr>
-        <w:pStyle w:val="Overskrift2"/>
-        <w:rPr>
-          <w:lang w:val="en-US"/>
-        </w:rPr>
-      </w:pPr>
-      <w:r>
-        <w:rPr>
-          <w:lang w:val="en-US"/>
-        </w:rPr>
-        <w:t>Political</w:t>
-      </w:r>
-    </w:p>
-    <w:p>
-      <w:pPr>
-        <w:pStyle w:val="Ingenmellomrom"/>
-        <w:rPr>
-          <w:lang w:val="en-US"/>
-        </w:rPr>
-      </w:pPr>
-      <w:r>
-        <w:rPr>
-          <w:lang w:val="en-US"/>
-        </w:rPr>
-        <w:t>NSTR</w:t>
-      </w:r>
-    </w:p>
-    <w:p>
-      <w:pPr>
-        <w:pStyle w:val="Ingenmellomrom"/>
-        <w:ind w:left="720"/>
-        <w:rPr>
-          <w:lang w:val="en-US"/>
-        </w:rPr>
-      </w:pPr>
+          <w:bCs/>
+          <w:lang w:val="en-US"/>
+        </w:rPr>
+      </w:pPr>
+      <w:r>
+        <w:rPr>
+          <w:b/>
+          <w:bCs/>
+          <w:lang w:val="en-US"/>
+        </w:rPr>
+        <w:t>ASSESSMENT:</w:t>
+      </w:r>
+    </w:p>
+    <w:p>
+      <w:pPr>
+        <w:pStyle w:val="Ingenmellomrom"/>
+        <w:rPr>
+          <w:lang w:val="en-US"/>
+        </w:rPr>
+      </w:pPr>
+      <w:r>
+        <w:rPr>
+          <w:lang w:val="en-US"/>
+        </w:rPr>
+        <w:t xml:space="preserve">Russia has now significant assets available in the theater and have many options for escalating the situation or take action to revenge the downed SU-27. It is assessed as HIGHLY LIKELY that Russia will take kinetic action to revenge the downed Russian jets. </w:t>
+      </w:r>
+      <w:r>
+        <w:rPr>
+          <w:lang w:val="en-US"/>
+        </w:rPr>
+        <w:t xml:space="preserve">VID have no firm reporting on what Russia will conduct. It is assessed as LIKELY that Russia </w:t>
+      </w:r>
+      <w:r>
+        <w:rPr>
+          <w:lang w:val="en-US"/>
+        </w:rPr>
+        <w:t>has</w:t>
+      </w:r>
+      <w:r>
+        <w:rPr>
+          <w:lang w:val="en-US"/>
+        </w:rPr>
+        <w:t xml:space="preserve"> pre-planned actions that LIKELY are rehearsed, either partially or in full, that can be executed on short notice. </w:t>
+      </w:r>
     </w:p>
     <w:p>
       <w:pPr>
@@ -2035,7 +1881,6 @@
         </w:rPr>
         <w:t>QRA (reaction times</w:t>
       </w:r>
-      <w:proofErr w:type="gramStart"/>
       <w:r>
         <w:rPr>
           <w:lang w:val="en-US"/>
@@ -2046,14 +1891,7 @@
         <w:rPr>
           <w:lang w:val="en-US"/>
         </w:rPr>
-        <w:t>,</w:t>
-      </w:r>
-      <w:proofErr w:type="gramEnd"/>
-      <w:r>
-        <w:rPr>
-          <w:lang w:val="en-US"/>
-        </w:rPr>
-        <w:t xml:space="preserve"> from what bases</w:t>
+        <w:t>, from what bases</w:t>
       </w:r>
       <w:r>
         <w:rPr>
@@ -2125,21 +1963,7 @@
         <w:rPr>
           <w:lang w:val="en-US"/>
         </w:rPr>
-        <w:t xml:space="preserve">Is there presence of Russian forces in either </w:t>
-      </w:r>
-      <w:proofErr w:type="spellStart"/>
-      <w:r>
-        <w:rPr>
-          <w:lang w:val="en-US"/>
-        </w:rPr>
-        <w:t>Tartus</w:t>
-      </w:r>
-      <w:proofErr w:type="spellEnd"/>
-      <w:r>
-        <w:rPr>
-          <w:lang w:val="en-US"/>
-        </w:rPr>
-        <w:t xml:space="preserve"> or </w:t>
+        <w:t xml:space="preserve">Is there presence of Russian forces in either Tartus or </w:t>
       </w:r>
       <w:proofErr w:type="spellStart"/>
       <w:r>
@@ -2556,9 +2380,40 @@
         <w:t>VID IR_13: What is composition of Russian SAG?</w:t>
       </w:r>
     </w:p>
+    <w:p>
+      <w:pPr>
+        <w:pStyle w:val="Ingenmellomrom"/>
+        <w:numPr>
+          <w:ilvl w:val="0"/>
+          <w:numId w:val="26"/>
+        </w:numPr>
+        <w:rPr>
+          <w:lang w:val="en-US"/>
+        </w:rPr>
+      </w:pPr>
+      <w:r>
+        <w:rPr>
+          <w:lang w:val="en-US"/>
+        </w:rPr>
+        <w:t>VID IR_14: What is the unknown Russian-Chinese activity?</w:t>
+      </w:r>
+      <w:r>
+        <w:rPr>
+          <w:rStyle w:val="Fotnotereferanse"/>
+          <w:lang w:val="en-US"/>
+        </w:rPr>
+        <w:footnoteReference w:id="1"/>
+      </w:r>
+      <w:r>
+        <w:rPr>
+          <w:lang w:val="en-US"/>
+        </w:rPr>
+        <w:t xml:space="preserve"> </w:t>
+      </w:r>
+    </w:p>
     <w:sectPr>
-      <w:headerReference w:type="default" r:id="rId11"/>
-      <w:footerReference w:type="default" r:id="rId12"/>
+      <w:headerReference w:type="default" r:id="rId15"/>
+      <w:footerReference w:type="default" r:id="rId16"/>
       <w:pgSz w:w="11906" w:h="16838"/>
       <w:pgMar w:top="1417" w:right="1417" w:bottom="1417" w:left="1417" w:header="708" w:footer="708" w:gutter="0"/>
       <w:cols w:space="708"/>
@@ -2569,7 +2424,7 @@
 </file>
 
 <file path=word/endnotes.xml><?xml version="1.0" encoding="utf-8"?>
-<w:endnotes xmlns:ve="http://schemas.openxmlformats.org/markup-compatibility/2006" xmlns:o="urn:schemas-microsoft-com:office:office" xmlns:r="http://schemas.openxmlformats.org/officeDocument/2006/relationships" xmlns:m="http://schemas.openxmlformats.org/officeDocument/2006/math" xmlns:v="urn:schemas-microsoft-com:vml" xmlns:wp="http://schemas.openxmlformats.org/drawingml/2006/wordprocessingDrawing" xmlns:w10="urn:schemas-microsoft-com:office:word" xmlns:w="http://schemas.openxmlformats.org/wordprocessingml/2006/main" xmlns:wne="http://schemas.microsoft.com/office/word/2006/wordml">
+<w:endnotes xmlns:wpc="http://schemas.microsoft.com/office/word/2010/wordprocessingCanvas" xmlns:cx="http://schemas.microsoft.com/office/drawing/2014/chartex" xmlns:cx1="http://schemas.microsoft.com/office/drawing/2015/9/8/chartex" xmlns:cx2="http://schemas.microsoft.com/office/drawing/2015/10/21/chartex" xmlns:cx3="http://schemas.microsoft.com/office/drawing/2016/5/9/chartex" xmlns:cx4="http://schemas.microsoft.com/office/drawing/2016/5/10/chartex" xmlns:cx5="http://schemas.microsoft.com/office/drawing/2016/5/11/chartex" xmlns:cx6="http://schemas.microsoft.com/office/drawing/2016/5/12/chartex" xmlns:cx7="http://schemas.microsoft.com/office/drawing/2016/5/13/chartex" xmlns:cx8="http://schemas.microsoft.com/office/drawing/2016/5/14/chartex" xmlns:mc="http://schemas.openxmlformats.org/markup-compatibility/2006" xmlns:aink="http://schemas.microsoft.com/office/drawing/2016/ink" xmlns:am3d="http://schemas.microsoft.com/office/drawing/2017/model3d" xmlns:o="urn:schemas-microsoft-com:office:office" xmlns:oel="http://schemas.microsoft.com/office/2019/extlst" xmlns:r="http://schemas.openxmlformats.org/officeDocument/2006/relationships" xmlns:m="http://schemas.openxmlformats.org/officeDocument/2006/math" xmlns:v="urn:schemas-microsoft-com:vml" xmlns:wp14="http://schemas.microsoft.com/office/word/2010/wordprocessingDrawing" xmlns:wp="http://schemas.openxmlformats.org/drawingml/2006/wordprocessingDrawing" xmlns:w10="urn:schemas-microsoft-com:office:word" xmlns:w="http://schemas.openxmlformats.org/wordprocessingml/2006/main" xmlns:w14="http://schemas.microsoft.com/office/word/2010/wordml" xmlns:w15="http://schemas.microsoft.com/office/word/2012/wordml" xmlns:w16cex="http://schemas.microsoft.com/office/word/2018/wordml/cex" xmlns:w16cid="http://schemas.microsoft.com/office/word/2016/wordml/cid" xmlns:w16="http://schemas.microsoft.com/office/word/2018/wordml" xmlns:w16du="http://schemas.microsoft.com/office/word/2023/wordml/word16du" xmlns:w16sdtdh="http://schemas.microsoft.com/office/word/2020/wordml/sdtdatahash" xmlns:w16se="http://schemas.microsoft.com/office/word/2015/wordml/symex" xmlns:wpg="http://schemas.microsoft.com/office/word/2010/wordprocessingGroup" xmlns:wpi="http://schemas.microsoft.com/office/word/2010/wordprocessingInk" xmlns:wne="http://schemas.microsoft.com/office/word/2006/wordml" xmlns:wps="http://schemas.microsoft.com/office/word/2010/wordprocessingShape" mc:Ignorable="w14 w15 w16se w16cid w16 w16cex w16sdtdh wp14">
   <w:endnote w:type="separator" w:id="-1">
     <w:p>
       <w:pPr>
@@ -2594,7 +2449,7 @@
 </file>
 
 <file path=word/footer1.xml><?xml version="1.0" encoding="utf-8"?>
-<w:ftr xmlns:ve="http://schemas.openxmlformats.org/markup-compatibility/2006" xmlns:o="urn:schemas-microsoft-com:office:office" xmlns:r="http://schemas.openxmlformats.org/officeDocument/2006/relationships" xmlns:m="http://schemas.openxmlformats.org/officeDocument/2006/math" xmlns:v="urn:schemas-microsoft-com:vml" xmlns:wp="http://schemas.openxmlformats.org/drawingml/2006/wordprocessingDrawing" xmlns:w10="urn:schemas-microsoft-com:office:word" xmlns:w="http://schemas.openxmlformats.org/wordprocessingml/2006/main" xmlns:wne="http://schemas.microsoft.com/office/word/2006/wordml">
+<w:ftr xmlns:wpc="http://schemas.microsoft.com/office/word/2010/wordprocessingCanvas" xmlns:cx="http://schemas.microsoft.com/office/drawing/2014/chartex" xmlns:cx1="http://schemas.microsoft.com/office/drawing/2015/9/8/chartex" xmlns:cx2="http://schemas.microsoft.com/office/drawing/2015/10/21/chartex" xmlns:cx3="http://schemas.microsoft.com/office/drawing/2016/5/9/chartex" xmlns:cx4="http://schemas.microsoft.com/office/drawing/2016/5/10/chartex" xmlns:cx5="http://schemas.microsoft.com/office/drawing/2016/5/11/chartex" xmlns:cx6="http://schemas.microsoft.com/office/drawing/2016/5/12/chartex" xmlns:cx7="http://schemas.microsoft.com/office/drawing/2016/5/13/chartex" xmlns:cx8="http://schemas.microsoft.com/office/drawing/2016/5/14/chartex" xmlns:mc="http://schemas.openxmlformats.org/markup-compatibility/2006" xmlns:aink="http://schemas.microsoft.com/office/drawing/2016/ink" xmlns:am3d="http://schemas.microsoft.com/office/drawing/2017/model3d" xmlns:o="urn:schemas-microsoft-com:office:office" xmlns:oel="http://schemas.microsoft.com/office/2019/extlst" xmlns:r="http://schemas.openxmlformats.org/officeDocument/2006/relationships" xmlns:m="http://schemas.openxmlformats.org/officeDocument/2006/math" xmlns:v="urn:schemas-microsoft-com:vml" xmlns:wp14="http://schemas.microsoft.com/office/word/2010/wordprocessingDrawing" xmlns:wp="http://schemas.openxmlformats.org/drawingml/2006/wordprocessingDrawing" xmlns:w10="urn:schemas-microsoft-com:office:word" xmlns:w="http://schemas.openxmlformats.org/wordprocessingml/2006/main" xmlns:w14="http://schemas.microsoft.com/office/word/2010/wordml" xmlns:w15="http://schemas.microsoft.com/office/word/2012/wordml" xmlns:w16cex="http://schemas.microsoft.com/office/word/2018/wordml/cex" xmlns:w16cid="http://schemas.microsoft.com/office/word/2016/wordml/cid" xmlns:w16="http://schemas.microsoft.com/office/word/2018/wordml" xmlns:w16du="http://schemas.microsoft.com/office/word/2023/wordml/word16du" xmlns:w16sdtdh="http://schemas.microsoft.com/office/word/2020/wordml/sdtdatahash" xmlns:w16se="http://schemas.microsoft.com/office/word/2015/wordml/symex" xmlns:wpg="http://schemas.microsoft.com/office/word/2010/wordprocessingGroup" xmlns:wpi="http://schemas.microsoft.com/office/word/2010/wordprocessingInk" xmlns:wne="http://schemas.microsoft.com/office/word/2006/wordml" xmlns:wps="http://schemas.microsoft.com/office/word/2010/wordprocessingShape" mc:Ignorable="w14 w15 w16se w16cid w16 w16cex w16sdtdh wp14">
   <w:p>
     <w:pPr>
       <w:pStyle w:val="Bunntekst"/>
@@ -2643,7 +2498,7 @@
 </file>
 
 <file path=word/footnotes.xml><?xml version="1.0" encoding="utf-8"?>
-<w:footnotes xmlns:ve="http://schemas.openxmlformats.org/markup-compatibility/2006" xmlns:o="urn:schemas-microsoft-com:office:office" xmlns:r="http://schemas.openxmlformats.org/officeDocument/2006/relationships" xmlns:m="http://schemas.openxmlformats.org/officeDocument/2006/math" xmlns:v="urn:schemas-microsoft-com:vml" xmlns:wp="http://schemas.openxmlformats.org/drawingml/2006/wordprocessingDrawing" xmlns:w10="urn:schemas-microsoft-com:office:word" xmlns:w="http://schemas.openxmlformats.org/wordprocessingml/2006/main" xmlns:wne="http://schemas.microsoft.com/office/word/2006/wordml">
+<w:footnotes xmlns:wpc="http://schemas.microsoft.com/office/word/2010/wordprocessingCanvas" xmlns:cx="http://schemas.microsoft.com/office/drawing/2014/chartex" xmlns:cx1="http://schemas.microsoft.com/office/drawing/2015/9/8/chartex" xmlns:cx2="http://schemas.microsoft.com/office/drawing/2015/10/21/chartex" xmlns:cx3="http://schemas.microsoft.com/office/drawing/2016/5/9/chartex" xmlns:cx4="http://schemas.microsoft.com/office/drawing/2016/5/10/chartex" xmlns:cx5="http://schemas.microsoft.com/office/drawing/2016/5/11/chartex" xmlns:cx6="http://schemas.microsoft.com/office/drawing/2016/5/12/chartex" xmlns:cx7="http://schemas.microsoft.com/office/drawing/2016/5/13/chartex" xmlns:cx8="http://schemas.microsoft.com/office/drawing/2016/5/14/chartex" xmlns:mc="http://schemas.openxmlformats.org/markup-compatibility/2006" xmlns:aink="http://schemas.microsoft.com/office/drawing/2016/ink" xmlns:am3d="http://schemas.microsoft.com/office/drawing/2017/model3d" xmlns:o="urn:schemas-microsoft-com:office:office" xmlns:oel="http://schemas.microsoft.com/office/2019/extlst" xmlns:r="http://schemas.openxmlformats.org/officeDocument/2006/relationships" xmlns:m="http://schemas.openxmlformats.org/officeDocument/2006/math" xmlns:v="urn:schemas-microsoft-com:vml" xmlns:wp14="http://schemas.microsoft.com/office/word/2010/wordprocessingDrawing" xmlns:wp="http://schemas.openxmlformats.org/drawingml/2006/wordprocessingDrawing" xmlns:w10="urn:schemas-microsoft-com:office:word" xmlns:w="http://schemas.openxmlformats.org/wordprocessingml/2006/main" xmlns:w14="http://schemas.microsoft.com/office/word/2010/wordml" xmlns:w15="http://schemas.microsoft.com/office/word/2012/wordml" xmlns:w16cex="http://schemas.microsoft.com/office/word/2018/wordml/cex" xmlns:w16cid="http://schemas.microsoft.com/office/word/2016/wordml/cid" xmlns:w16="http://schemas.microsoft.com/office/word/2018/wordml" xmlns:w16du="http://schemas.microsoft.com/office/word/2023/wordml/word16du" xmlns:w16sdtdh="http://schemas.microsoft.com/office/word/2020/wordml/sdtdatahash" xmlns:w16se="http://schemas.microsoft.com/office/word/2015/wordml/symex" xmlns:wpg="http://schemas.microsoft.com/office/word/2010/wordprocessingGroup" xmlns:wpi="http://schemas.microsoft.com/office/word/2010/wordprocessingInk" xmlns:wne="http://schemas.microsoft.com/office/word/2006/wordml" xmlns:wps="http://schemas.microsoft.com/office/word/2010/wordprocessingShape" mc:Ignorable="w14 w15 w16se w16cid w16 w16cex w16sdtdh wp14">
   <w:footnote w:type="separator" w:id="-1">
     <w:p>
       <w:pPr>
@@ -2662,13 +2517,38 @@
       <w:r>
         <w:continuationSeparator/>
       </w:r>
+    </w:p>
+  </w:footnote>
+  <w:footnote w:id="1">
+    <w:p>
+      <w:pPr>
+        <w:pStyle w:val="Fotnotetekst"/>
+      </w:pPr>
+      <w:r>
+        <w:rPr>
+          <w:rStyle w:val="Fotnotereferanse"/>
+        </w:rPr>
+        <w:footnoteRef/>
+      </w:r>
+      <w:r>
+        <w:t xml:space="preserve"> </w:t>
+      </w:r>
+      <w:hyperlink r:id="rId1" w:history="1">
+        <w:r>
+          <w:rPr>
+            <w:rStyle w:val="Hyperkobling"/>
+            <w:lang w:val="en-US"/>
+          </w:rPr>
+          <w:t>VID INTSUM D6, section 2.4.1</w:t>
+        </w:r>
+      </w:hyperlink>
     </w:p>
   </w:footnote>
 </w:footnotes>
 </file>
 
 <file path=word/header1.xml><?xml version="1.0" encoding="utf-8"?>
-<w:hdr xmlns:ve="http://schemas.openxmlformats.org/markup-compatibility/2006" xmlns:o="urn:schemas-microsoft-com:office:office" xmlns:r="http://schemas.openxmlformats.org/officeDocument/2006/relationships" xmlns:m="http://schemas.openxmlformats.org/officeDocument/2006/math" xmlns:v="urn:schemas-microsoft-com:vml" xmlns:wp="http://schemas.openxmlformats.org/drawingml/2006/wordprocessingDrawing" xmlns:w10="urn:schemas-microsoft-com:office:word" xmlns:w="http://schemas.openxmlformats.org/wordprocessingml/2006/main" xmlns:wne="http://schemas.microsoft.com/office/word/2006/wordml">
+<w:hdr xmlns:wpc="http://schemas.microsoft.com/office/word/2010/wordprocessingCanvas" xmlns:cx="http://schemas.microsoft.com/office/drawing/2014/chartex" xmlns:cx1="http://schemas.microsoft.com/office/drawing/2015/9/8/chartex" xmlns:cx2="http://schemas.microsoft.com/office/drawing/2015/10/21/chartex" xmlns:cx3="http://schemas.microsoft.com/office/drawing/2016/5/9/chartex" xmlns:cx4="http://schemas.microsoft.com/office/drawing/2016/5/10/chartex" xmlns:cx5="http://schemas.microsoft.com/office/drawing/2016/5/11/chartex" xmlns:cx6="http://schemas.microsoft.com/office/drawing/2016/5/12/chartex" xmlns:cx7="http://schemas.microsoft.com/office/drawing/2016/5/13/chartex" xmlns:cx8="http://schemas.microsoft.com/office/drawing/2016/5/14/chartex" xmlns:mc="http://schemas.openxmlformats.org/markup-compatibility/2006" xmlns:aink="http://schemas.microsoft.com/office/drawing/2016/ink" xmlns:am3d="http://schemas.microsoft.com/office/drawing/2017/model3d" xmlns:o="urn:schemas-microsoft-com:office:office" xmlns:oel="http://schemas.microsoft.com/office/2019/extlst" xmlns:r="http://schemas.openxmlformats.org/officeDocument/2006/relationships" xmlns:m="http://schemas.openxmlformats.org/officeDocument/2006/math" xmlns:v="urn:schemas-microsoft-com:vml" xmlns:wp14="http://schemas.microsoft.com/office/word/2010/wordprocessingDrawing" xmlns:wp="http://schemas.openxmlformats.org/drawingml/2006/wordprocessingDrawing" xmlns:w10="urn:schemas-microsoft-com:office:word" xmlns:w="http://schemas.openxmlformats.org/wordprocessingml/2006/main" xmlns:w14="http://schemas.microsoft.com/office/word/2010/wordml" xmlns:w15="http://schemas.microsoft.com/office/word/2012/wordml" xmlns:w16cex="http://schemas.microsoft.com/office/word/2018/wordml/cex" xmlns:w16cid="http://schemas.microsoft.com/office/word/2016/wordml/cid" xmlns:w16="http://schemas.microsoft.com/office/word/2018/wordml" xmlns:w16du="http://schemas.microsoft.com/office/word/2023/wordml/word16du" xmlns:w16sdtdh="http://schemas.microsoft.com/office/word/2020/wordml/sdtdatahash" xmlns:w16se="http://schemas.microsoft.com/office/word/2015/wordml/symex" xmlns:wpg="http://schemas.microsoft.com/office/word/2010/wordprocessingGroup" xmlns:wpi="http://schemas.microsoft.com/office/word/2010/wordprocessingInk" xmlns:wne="http://schemas.microsoft.com/office/word/2006/wordml" xmlns:wps="http://schemas.microsoft.com/office/word/2010/wordprocessingShape" mc:Ignorable="w14 w15 w16se w16cid w16 w16cex w16sdtdh wp14">
   <w:p>
     <w:pPr>
       <w:pStyle w:val="Topptekst"/>
@@ -2724,8 +2604,8 @@
 </file>
 
 <file path=word/numbering.xml><?xml version="1.0" encoding="utf-8"?>
-<w:numbering xmlns:ve="http://schemas.openxmlformats.org/markup-compatibility/2006" xmlns:o="urn:schemas-microsoft-com:office:office" xmlns:r="http://schemas.openxmlformats.org/officeDocument/2006/relationships" xmlns:m="http://schemas.openxmlformats.org/officeDocument/2006/math" xmlns:v="urn:schemas-microsoft-com:vml" xmlns:wp="http://schemas.openxmlformats.org/drawingml/2006/wordprocessingDrawing" xmlns:w10="urn:schemas-microsoft-com:office:word" xmlns:w="http://schemas.openxmlformats.org/wordprocessingml/2006/main" xmlns:wne="http://schemas.microsoft.com/office/word/2006/wordml">
-  <w:abstractNum w:abstractNumId="0">
+<w:numbering xmlns:wpc="http://schemas.microsoft.com/office/word/2010/wordprocessingCanvas" xmlns:cx="http://schemas.microsoft.com/office/drawing/2014/chartex" xmlns:cx1="http://schemas.microsoft.com/office/drawing/2015/9/8/chartex" xmlns:cx2="http://schemas.microsoft.com/office/drawing/2015/10/21/chartex" xmlns:cx3="http://schemas.microsoft.com/office/drawing/2016/5/9/chartex" xmlns:cx4="http://schemas.microsoft.com/office/drawing/2016/5/10/chartex" xmlns:cx5="http://schemas.microsoft.com/office/drawing/2016/5/11/chartex" xmlns:cx6="http://schemas.microsoft.com/office/drawing/2016/5/12/chartex" xmlns:cx7="http://schemas.microsoft.com/office/drawing/2016/5/13/chartex" xmlns:cx8="http://schemas.microsoft.com/office/drawing/2016/5/14/chartex" xmlns:mc="http://schemas.openxmlformats.org/markup-compatibility/2006" xmlns:aink="http://schemas.microsoft.com/office/drawing/2016/ink" xmlns:am3d="http://schemas.microsoft.com/office/drawing/2017/model3d" xmlns:o="urn:schemas-microsoft-com:office:office" xmlns:oel="http://schemas.microsoft.com/office/2019/extlst" xmlns:r="http://schemas.openxmlformats.org/officeDocument/2006/relationships" xmlns:m="http://schemas.openxmlformats.org/officeDocument/2006/math" xmlns:v="urn:schemas-microsoft-com:vml" xmlns:wp14="http://schemas.microsoft.com/office/word/2010/wordprocessingDrawing" xmlns:wp="http://schemas.openxmlformats.org/drawingml/2006/wordprocessingDrawing" xmlns:w10="urn:schemas-microsoft-com:office:word" xmlns:w="http://schemas.openxmlformats.org/wordprocessingml/2006/main" xmlns:w14="http://schemas.microsoft.com/office/word/2010/wordml" xmlns:w15="http://schemas.microsoft.com/office/word/2012/wordml" xmlns:w16cex="http://schemas.microsoft.com/office/word/2018/wordml/cex" xmlns:w16cid="http://schemas.microsoft.com/office/word/2016/wordml/cid" xmlns:w16="http://schemas.microsoft.com/office/word/2018/wordml" xmlns:w16du="http://schemas.microsoft.com/office/word/2023/wordml/word16du" xmlns:w16sdtdh="http://schemas.microsoft.com/office/word/2020/wordml/sdtdatahash" xmlns:w16se="http://schemas.microsoft.com/office/word/2015/wordml/symex" xmlns:wpg="http://schemas.microsoft.com/office/word/2010/wordprocessingGroup" xmlns:wpi="http://schemas.microsoft.com/office/word/2010/wordprocessingInk" xmlns:wne="http://schemas.microsoft.com/office/word/2006/wordml" xmlns:wps="http://schemas.microsoft.com/office/word/2010/wordprocessingShape" mc:Ignorable="w14 w15 w16se w16cid w16 w16cex w16sdtdh wp14">
+  <w:abstractNum w:abstractNumId="0" w15:restartNumberingAfterBreak="0">
     <w:nsid w:val="0286783A"/>
     <w:multiLevelType w:val="multilevel"/>
     <w:tmpl w:val="0414001F"/>
@@ -2811,7 +2691,7 @@
       </w:pPr>
     </w:lvl>
   </w:abstractNum>
-  <w:abstractNum w:abstractNumId="1">
+  <w:abstractNum w:abstractNumId="1" w15:restartNumberingAfterBreak="0">
     <w:nsid w:val="046C5EF6"/>
     <w:multiLevelType w:val="hybridMultilevel"/>
     <w:tmpl w:val="9BE89262"/>
@@ -2924,7 +2804,7 @@
       </w:rPr>
     </w:lvl>
   </w:abstractNum>
-  <w:abstractNum w:abstractNumId="2">
+  <w:abstractNum w:abstractNumId="2" w15:restartNumberingAfterBreak="0">
     <w:nsid w:val="04973C3A"/>
     <w:multiLevelType w:val="hybridMultilevel"/>
     <w:tmpl w:val="69763CB6"/>
@@ -3010,7 +2890,7 @@
       </w:pPr>
     </w:lvl>
   </w:abstractNum>
-  <w:abstractNum w:abstractNumId="3">
+  <w:abstractNum w:abstractNumId="3" w15:restartNumberingAfterBreak="0">
     <w:nsid w:val="0501249A"/>
     <w:multiLevelType w:val="hybridMultilevel"/>
     <w:tmpl w:val="B7B64900"/>
@@ -3122,7 +3002,7 @@
       </w:rPr>
     </w:lvl>
   </w:abstractNum>
-  <w:abstractNum w:abstractNumId="4">
+  <w:abstractNum w:abstractNumId="4" w15:restartNumberingAfterBreak="0">
     <w:nsid w:val="07EB6340"/>
     <w:multiLevelType w:val="multilevel"/>
     <w:tmpl w:val="227A2586"/>
@@ -3208,7 +3088,7 @@
       </w:pPr>
     </w:lvl>
   </w:abstractNum>
-  <w:abstractNum w:abstractNumId="5">
+  <w:abstractNum w:abstractNumId="5" w15:restartNumberingAfterBreak="0">
     <w:nsid w:val="12F44F5F"/>
     <w:multiLevelType w:val="hybridMultilevel"/>
     <w:tmpl w:val="3EC2E766"/>
@@ -3320,7 +3200,7 @@
       </w:rPr>
     </w:lvl>
   </w:abstractNum>
-  <w:abstractNum w:abstractNumId="6">
+  <w:abstractNum w:abstractNumId="6" w15:restartNumberingAfterBreak="0">
     <w:nsid w:val="151A343C"/>
     <w:multiLevelType w:val="hybridMultilevel"/>
     <w:tmpl w:val="4DC4B470"/>
@@ -3433,7 +3313,7 @@
       </w:rPr>
     </w:lvl>
   </w:abstractNum>
-  <w:abstractNum w:abstractNumId="7">
+  <w:abstractNum w:abstractNumId="7" w15:restartNumberingAfterBreak="0">
     <w:nsid w:val="2238773D"/>
     <w:multiLevelType w:val="hybridMultilevel"/>
     <w:tmpl w:val="75EC7276"/>
@@ -3546,7 +3426,7 @@
       </w:rPr>
     </w:lvl>
   </w:abstractNum>
-  <w:abstractNum w:abstractNumId="8">
+  <w:abstractNum w:abstractNumId="8" w15:restartNumberingAfterBreak="0">
     <w:nsid w:val="2B146153"/>
     <w:multiLevelType w:val="hybridMultilevel"/>
     <w:tmpl w:val="E81C2306"/>
@@ -3659,7 +3539,7 @@
       </w:rPr>
     </w:lvl>
   </w:abstractNum>
-  <w:abstractNum w:abstractNumId="9">
+  <w:abstractNum w:abstractNumId="9" w15:restartNumberingAfterBreak="0">
     <w:nsid w:val="2B657EB6"/>
     <w:multiLevelType w:val="hybridMultilevel"/>
     <w:tmpl w:val="EA6002E6"/>
@@ -3749,7 +3629,7 @@
       </w:pPr>
     </w:lvl>
   </w:abstractNum>
-  <w:abstractNum w:abstractNumId="10">
+  <w:abstractNum w:abstractNumId="10" w15:restartNumberingAfterBreak="0">
     <w:nsid w:val="2C8A72A3"/>
     <w:multiLevelType w:val="hybridMultilevel"/>
     <w:tmpl w:val="F7D0B292"/>
@@ -3862,7 +3742,7 @@
       </w:rPr>
     </w:lvl>
   </w:abstractNum>
-  <w:abstractNum w:abstractNumId="11">
+  <w:abstractNum w:abstractNumId="11" w15:restartNumberingAfterBreak="0">
     <w:nsid w:val="2FA86E0D"/>
     <w:multiLevelType w:val="hybridMultilevel"/>
     <w:tmpl w:val="56A801DE"/>
@@ -3975,7 +3855,7 @@
       </w:rPr>
     </w:lvl>
   </w:abstractNum>
-  <w:abstractNum w:abstractNumId="12">
+  <w:abstractNum w:abstractNumId="12" w15:restartNumberingAfterBreak="0">
     <w:nsid w:val="366E4689"/>
     <w:multiLevelType w:val="hybridMultilevel"/>
     <w:tmpl w:val="9BD818D6"/>
@@ -4088,7 +3968,7 @@
       </w:rPr>
     </w:lvl>
   </w:abstractNum>
-  <w:abstractNum w:abstractNumId="13">
+  <w:abstractNum w:abstractNumId="13" w15:restartNumberingAfterBreak="0">
     <w:nsid w:val="39BE6178"/>
     <w:multiLevelType w:val="multilevel"/>
     <w:tmpl w:val="E4762DA6"/>
@@ -4205,7 +4085,7 @@
       </w:pPr>
     </w:lvl>
   </w:abstractNum>
-  <w:abstractNum w:abstractNumId="14">
+  <w:abstractNum w:abstractNumId="14" w15:restartNumberingAfterBreak="0">
     <w:nsid w:val="3CC64302"/>
     <w:multiLevelType w:val="hybridMultilevel"/>
     <w:tmpl w:val="2B105C3C"/>
@@ -4317,7 +4197,7 @@
       </w:rPr>
     </w:lvl>
   </w:abstractNum>
-  <w:abstractNum w:abstractNumId="15">
+  <w:abstractNum w:abstractNumId="15" w15:restartNumberingAfterBreak="0">
     <w:nsid w:val="420A3B66"/>
     <w:multiLevelType w:val="multilevel"/>
     <w:tmpl w:val="04A21682"/>
@@ -4415,7 +4295,7 @@
       </w:pPr>
     </w:lvl>
   </w:abstractNum>
-  <w:abstractNum w:abstractNumId="16">
+  <w:abstractNum w:abstractNumId="16" w15:restartNumberingAfterBreak="0">
     <w:nsid w:val="4D080216"/>
     <w:multiLevelType w:val="hybridMultilevel"/>
     <w:tmpl w:val="C90EB774"/>
@@ -4528,7 +4408,7 @@
       </w:rPr>
     </w:lvl>
   </w:abstractNum>
-  <w:abstractNum w:abstractNumId="17">
+  <w:abstractNum w:abstractNumId="17" w15:restartNumberingAfterBreak="0">
     <w:nsid w:val="4D811BA2"/>
     <w:multiLevelType w:val="hybridMultilevel"/>
     <w:tmpl w:val="35F084A4"/>
@@ -4641,7 +4521,7 @@
       </w:rPr>
     </w:lvl>
   </w:abstractNum>
-  <w:abstractNum w:abstractNumId="18">
+  <w:abstractNum w:abstractNumId="18" w15:restartNumberingAfterBreak="0">
     <w:nsid w:val="4EE2745E"/>
     <w:multiLevelType w:val="hybridMultilevel"/>
     <w:tmpl w:val="8CDC474A"/>
@@ -4753,7 +4633,7 @@
       </w:rPr>
     </w:lvl>
   </w:abstractNum>
-  <w:abstractNum w:abstractNumId="19">
+  <w:abstractNum w:abstractNumId="19" w15:restartNumberingAfterBreak="0">
     <w:nsid w:val="50732166"/>
     <w:multiLevelType w:val="hybridMultilevel"/>
     <w:tmpl w:val="315A9EB0"/>
@@ -4865,7 +4745,7 @@
       </w:rPr>
     </w:lvl>
   </w:abstractNum>
-  <w:abstractNum w:abstractNumId="20">
+  <w:abstractNum w:abstractNumId="20" w15:restartNumberingAfterBreak="0">
     <w:nsid w:val="50D3661C"/>
     <w:multiLevelType w:val="hybridMultilevel"/>
     <w:tmpl w:val="1488231C"/>
@@ -4978,7 +4858,7 @@
       </w:rPr>
     </w:lvl>
   </w:abstractNum>
-  <w:abstractNum w:abstractNumId="21">
+  <w:abstractNum w:abstractNumId="21" w15:restartNumberingAfterBreak="0">
     <w:nsid w:val="52222624"/>
     <w:multiLevelType w:val="hybridMultilevel"/>
     <w:tmpl w:val="EBDA903E"/>
@@ -5091,7 +4971,7 @@
       </w:rPr>
     </w:lvl>
   </w:abstractNum>
-  <w:abstractNum w:abstractNumId="22">
+  <w:abstractNum w:abstractNumId="22" w15:restartNumberingAfterBreak="0">
     <w:nsid w:val="525976CB"/>
     <w:multiLevelType w:val="multilevel"/>
     <w:tmpl w:val="5D54F5A2"/>
@@ -5204,7 +5084,7 @@
       </w:pPr>
     </w:lvl>
   </w:abstractNum>
-  <w:abstractNum w:abstractNumId="23">
+  <w:abstractNum w:abstractNumId="23" w15:restartNumberingAfterBreak="0">
     <w:nsid w:val="582133D7"/>
     <w:multiLevelType w:val="hybridMultilevel"/>
     <w:tmpl w:val="A7ACF630"/>
@@ -5293,7 +5173,7 @@
       </w:pPr>
     </w:lvl>
   </w:abstractNum>
-  <w:abstractNum w:abstractNumId="24">
+  <w:abstractNum w:abstractNumId="24" w15:restartNumberingAfterBreak="0">
     <w:nsid w:val="5FD95DF6"/>
     <w:multiLevelType w:val="hybridMultilevel"/>
     <w:tmpl w:val="B1A471F6"/>
@@ -5406,7 +5286,7 @@
       </w:rPr>
     </w:lvl>
   </w:abstractNum>
-  <w:abstractNum w:abstractNumId="25">
+  <w:abstractNum w:abstractNumId="25" w15:restartNumberingAfterBreak="0">
     <w:nsid w:val="607F20A9"/>
     <w:multiLevelType w:val="hybridMultilevel"/>
     <w:tmpl w:val="53B48FA6"/>
@@ -5519,7 +5399,7 @@
       </w:rPr>
     </w:lvl>
   </w:abstractNum>
-  <w:abstractNum w:abstractNumId="26">
+  <w:abstractNum w:abstractNumId="26" w15:restartNumberingAfterBreak="0">
     <w:nsid w:val="60C7793A"/>
     <w:multiLevelType w:val="hybridMultilevel"/>
     <w:tmpl w:val="F8E65484"/>
@@ -5632,7 +5512,7 @@
       </w:rPr>
     </w:lvl>
   </w:abstractNum>
-  <w:abstractNum w:abstractNumId="27">
+  <w:abstractNum w:abstractNumId="27" w15:restartNumberingAfterBreak="0">
     <w:nsid w:val="6776756D"/>
     <w:multiLevelType w:val="hybridMultilevel"/>
     <w:tmpl w:val="9D76368E"/>
@@ -5721,7 +5601,7 @@
       </w:pPr>
     </w:lvl>
   </w:abstractNum>
-  <w:abstractNum w:abstractNumId="28">
+  <w:abstractNum w:abstractNumId="28" w15:restartNumberingAfterBreak="0">
     <w:nsid w:val="6887542B"/>
     <w:multiLevelType w:val="multilevel"/>
     <w:tmpl w:val="C9789F88"/>
@@ -5807,7 +5687,7 @@
       </w:pPr>
     </w:lvl>
   </w:abstractNum>
-  <w:abstractNum w:abstractNumId="29">
+  <w:abstractNum w:abstractNumId="29" w15:restartNumberingAfterBreak="0">
     <w:nsid w:val="70246C4D"/>
     <w:multiLevelType w:val="hybridMultilevel"/>
     <w:tmpl w:val="4816D958"/>
@@ -5920,7 +5800,7 @@
       </w:rPr>
     </w:lvl>
   </w:abstractNum>
-  <w:abstractNum w:abstractNumId="30">
+  <w:abstractNum w:abstractNumId="30" w15:restartNumberingAfterBreak="0">
     <w:nsid w:val="722C410A"/>
     <w:multiLevelType w:val="hybridMultilevel"/>
     <w:tmpl w:val="F140D2E6"/>
@@ -6010,7 +5890,7 @@
       </w:pPr>
     </w:lvl>
   </w:abstractNum>
-  <w:abstractNum w:abstractNumId="31">
+  <w:abstractNum w:abstractNumId="31" w15:restartNumberingAfterBreak="0">
     <w:nsid w:val="73FE39FB"/>
     <w:multiLevelType w:val="multilevel"/>
     <w:tmpl w:val="3126C87A"/>
@@ -6127,7 +6007,7 @@
       </w:pPr>
     </w:lvl>
   </w:abstractNum>
-  <w:abstractNum w:abstractNumId="32">
+  <w:abstractNum w:abstractNumId="32" w15:restartNumberingAfterBreak="0">
     <w:nsid w:val="7BF65D85"/>
     <w:multiLevelType w:val="hybridMultilevel"/>
     <w:tmpl w:val="CA20E9DA"/>
@@ -6240,110 +6120,110 @@
       </w:rPr>
     </w:lvl>
   </w:abstractNum>
-  <w:num w:numId="1">
+  <w:num w:numId="1" w16cid:durableId="1138767655">
     <w:abstractNumId w:val="0"/>
   </w:num>
-  <w:num w:numId="2">
+  <w:num w:numId="2" w16cid:durableId="1874076592">
     <w:abstractNumId w:val="28"/>
   </w:num>
-  <w:num w:numId="3">
+  <w:num w:numId="3" w16cid:durableId="1678848229">
     <w:abstractNumId w:val="4"/>
   </w:num>
-  <w:num w:numId="4">
+  <w:num w:numId="4" w16cid:durableId="1558390813">
     <w:abstractNumId w:val="15"/>
   </w:num>
-  <w:num w:numId="5">
+  <w:num w:numId="5" w16cid:durableId="1558318799">
     <w:abstractNumId w:val="17"/>
   </w:num>
-  <w:num w:numId="6">
+  <w:num w:numId="6" w16cid:durableId="29886375">
     <w:abstractNumId w:val="24"/>
   </w:num>
-  <w:num w:numId="7">
+  <w:num w:numId="7" w16cid:durableId="1909001444">
     <w:abstractNumId w:val="10"/>
   </w:num>
-  <w:num w:numId="8">
+  <w:num w:numId="8" w16cid:durableId="1180703518">
     <w:abstractNumId w:val="1"/>
   </w:num>
-  <w:num w:numId="9">
+  <w:num w:numId="9" w16cid:durableId="740326519">
     <w:abstractNumId w:val="32"/>
   </w:num>
-  <w:num w:numId="10">
+  <w:num w:numId="10" w16cid:durableId="1115564227">
     <w:abstractNumId w:val="11"/>
   </w:num>
-  <w:num w:numId="11">
+  <w:num w:numId="11" w16cid:durableId="1375696905">
     <w:abstractNumId w:val="31"/>
   </w:num>
-  <w:num w:numId="12">
+  <w:num w:numId="12" w16cid:durableId="1481844492">
     <w:abstractNumId w:val="13"/>
   </w:num>
-  <w:num w:numId="13">
+  <w:num w:numId="13" w16cid:durableId="1007445370">
     <w:abstractNumId w:val="22"/>
   </w:num>
-  <w:num w:numId="14">
+  <w:num w:numId="14" w16cid:durableId="1955476853">
     <w:abstractNumId w:val="9"/>
   </w:num>
-  <w:num w:numId="15">
+  <w:num w:numId="15" w16cid:durableId="1712145726">
     <w:abstractNumId w:val="12"/>
   </w:num>
-  <w:num w:numId="16">
+  <w:num w:numId="16" w16cid:durableId="1576739062">
     <w:abstractNumId w:val="8"/>
   </w:num>
-  <w:num w:numId="17">
+  <w:num w:numId="17" w16cid:durableId="95947870">
     <w:abstractNumId w:val="6"/>
   </w:num>
-  <w:num w:numId="18">
+  <w:num w:numId="18" w16cid:durableId="2102488349">
     <w:abstractNumId w:val="20"/>
   </w:num>
-  <w:num w:numId="19">
+  <w:num w:numId="19" w16cid:durableId="15812643">
     <w:abstractNumId w:val="27"/>
   </w:num>
-  <w:num w:numId="20">
+  <w:num w:numId="20" w16cid:durableId="1035930528">
     <w:abstractNumId w:val="26"/>
   </w:num>
-  <w:num w:numId="21">
+  <w:num w:numId="21" w16cid:durableId="343870815">
     <w:abstractNumId w:val="25"/>
   </w:num>
-  <w:num w:numId="22">
+  <w:num w:numId="22" w16cid:durableId="1297447433">
     <w:abstractNumId w:val="29"/>
   </w:num>
-  <w:num w:numId="23">
+  <w:num w:numId="23" w16cid:durableId="1125075661">
     <w:abstractNumId w:val="16"/>
   </w:num>
-  <w:num w:numId="24">
+  <w:num w:numId="24" w16cid:durableId="738407027">
     <w:abstractNumId w:val="21"/>
   </w:num>
-  <w:num w:numId="25">
+  <w:num w:numId="25" w16cid:durableId="374043125">
     <w:abstractNumId w:val="23"/>
   </w:num>
-  <w:num w:numId="26">
+  <w:num w:numId="26" w16cid:durableId="1391881224">
     <w:abstractNumId w:val="14"/>
   </w:num>
-  <w:num w:numId="27">
+  <w:num w:numId="27" w16cid:durableId="475220499">
     <w:abstractNumId w:val="5"/>
   </w:num>
-  <w:num w:numId="28">
+  <w:num w:numId="28" w16cid:durableId="1718578916">
     <w:abstractNumId w:val="30"/>
   </w:num>
-  <w:num w:numId="29">
+  <w:num w:numId="29" w16cid:durableId="1876698252">
     <w:abstractNumId w:val="2"/>
   </w:num>
-  <w:num w:numId="30">
+  <w:num w:numId="30" w16cid:durableId="1613320953">
     <w:abstractNumId w:val="7"/>
   </w:num>
-  <w:num w:numId="31">
+  <w:num w:numId="31" w16cid:durableId="395014962">
     <w:abstractNumId w:val="3"/>
   </w:num>
-  <w:num w:numId="32">
+  <w:num w:numId="32" w16cid:durableId="2032101537">
     <w:abstractNumId w:val="19"/>
   </w:num>
-  <w:num w:numId="33">
+  <w:num w:numId="33" w16cid:durableId="1269772343">
     <w:abstractNumId w:val="18"/>
   </w:num>
 </w:numbering>
 </file>
 
 <file path=word/styles.xml><?xml version="1.0" encoding="utf-8"?>
-<w:styles xmlns:r="http://schemas.openxmlformats.org/officeDocument/2006/relationships" xmlns:w="http://schemas.openxmlformats.org/wordprocessingml/2006/main">
+<w:styles xmlns:mc="http://schemas.openxmlformats.org/markup-compatibility/2006" xmlns:r="http://schemas.openxmlformats.org/officeDocument/2006/relationships" xmlns:w="http://schemas.openxmlformats.org/wordprocessingml/2006/main" xmlns:w14="http://schemas.microsoft.com/office/word/2010/wordml" xmlns:w15="http://schemas.microsoft.com/office/word/2012/wordml" xmlns:w16cex="http://schemas.microsoft.com/office/word/2018/wordml/cex" xmlns:w16cid="http://schemas.microsoft.com/office/word/2016/wordml/cid" xmlns:w16="http://schemas.microsoft.com/office/word/2018/wordml" xmlns:w16sdtdh="http://schemas.microsoft.com/office/word/2020/wordml/sdtdatahash" xmlns:w16se="http://schemas.microsoft.com/office/word/2015/wordml/symex" mc:Ignorable="w14 w15 w16se w16cid w16 w16cex w16sdtdh">
   <w:docDefaults>
     <w:rPrDefault>
       <w:rPr>
@@ -6359,144 +6239,383 @@
       </w:pPr>
     </w:pPrDefault>
   </w:docDefaults>
-  <w:latentStyles w:defLockedState="0" w:defUIPriority="99" w:defSemiHidden="1" w:defUnhideWhenUsed="1" w:defQFormat="0" w:count="267">
-    <w:lsdException w:name="Normal" w:semiHidden="0" w:uiPriority="0" w:unhideWhenUsed="0" w:qFormat="1"/>
-    <w:lsdException w:name="heading 1" w:semiHidden="0" w:uiPriority="9" w:unhideWhenUsed="0" w:qFormat="1"/>
-    <w:lsdException w:name="heading 2" w:uiPriority="9" w:qFormat="1"/>
-    <w:lsdException w:name="heading 3" w:uiPriority="9" w:qFormat="1"/>
-    <w:lsdException w:name="heading 4" w:uiPriority="9" w:qFormat="1"/>
-    <w:lsdException w:name="heading 5" w:uiPriority="9" w:qFormat="1"/>
-    <w:lsdException w:name="heading 6" w:uiPriority="9" w:qFormat="1"/>
-    <w:lsdException w:name="heading 7" w:uiPriority="9" w:qFormat="1"/>
-    <w:lsdException w:name="heading 8" w:uiPriority="9" w:qFormat="1"/>
-    <w:lsdException w:name="heading 9" w:uiPriority="9" w:qFormat="1"/>
-    <w:lsdException w:name="toc 1" w:uiPriority="39"/>
-    <w:lsdException w:name="toc 2" w:uiPriority="39"/>
-    <w:lsdException w:name="toc 3" w:uiPriority="39"/>
-    <w:lsdException w:name="toc 4" w:uiPriority="39"/>
-    <w:lsdException w:name="toc 5" w:uiPriority="39"/>
-    <w:lsdException w:name="toc 6" w:uiPriority="39"/>
-    <w:lsdException w:name="toc 7" w:uiPriority="39"/>
-    <w:lsdException w:name="toc 8" w:uiPriority="39"/>
-    <w:lsdException w:name="toc 9" w:uiPriority="39"/>
-    <w:lsdException w:name="caption" w:uiPriority="35" w:qFormat="1"/>
-    <w:lsdException w:name="Title" w:semiHidden="0" w:uiPriority="10" w:unhideWhenUsed="0" w:qFormat="1"/>
-    <w:lsdException w:name="Default Paragraph Font" w:uiPriority="1"/>
-    <w:lsdException w:name="Subtitle" w:semiHidden="0" w:uiPriority="11" w:unhideWhenUsed="0" w:qFormat="1"/>
-    <w:lsdException w:name="Strong" w:semiHidden="0" w:uiPriority="22" w:unhideWhenUsed="0" w:qFormat="1"/>
-    <w:lsdException w:name="Emphasis" w:semiHidden="0" w:uiPriority="20" w:unhideWhenUsed="0" w:qFormat="1"/>
-    <w:lsdException w:name="Table Grid" w:uiPriority="59"/>
-    <w:lsdException w:name="Placeholder Text" w:unhideWhenUsed="0"/>
-    <w:lsdException w:name="No Spacing" w:semiHidden="0" w:uiPriority="1" w:unhideWhenUsed="0" w:qFormat="1"/>
-    <w:lsdException w:name="Light Shading" w:semiHidden="0" w:uiPriority="60" w:unhideWhenUsed="0"/>
-    <w:lsdException w:name="Light List" w:semiHidden="0" w:uiPriority="61" w:unhideWhenUsed="0"/>
-    <w:lsdException w:name="Light Grid" w:semiHidden="0" w:uiPriority="62" w:unhideWhenUsed="0"/>
-    <w:lsdException w:name="Medium Shading 1" w:semiHidden="0" w:uiPriority="63" w:unhideWhenUsed="0"/>
-    <w:lsdException w:name="Medium Shading 2" w:semiHidden="0" w:uiPriority="64" w:unhideWhenUsed="0"/>
-    <w:lsdException w:name="Medium List 1" w:semiHidden="0" w:uiPriority="65" w:unhideWhenUsed="0"/>
-    <w:lsdException w:name="Medium List 2" w:semiHidden="0" w:uiPriority="66" w:unhideWhenUsed="0"/>
-    <w:lsdException w:name="Medium Grid 1" w:semiHidden="0" w:uiPriority="67" w:unhideWhenUsed="0"/>
-    <w:lsdException w:name="Medium Grid 2" w:semiHidden="0" w:uiPriority="68" w:unhideWhenUsed="0"/>
-    <w:lsdException w:name="Medium Grid 3" w:semiHidden="0" w:uiPriority="69" w:unhideWhenUsed="0"/>
-    <w:lsdException w:name="Dark List" w:semiHidden="0" w:uiPriority="70" w:unhideWhenUsed="0"/>
-    <w:lsdException w:name="Colorful Shading" w:semiHidden="0" w:uiPriority="71" w:unhideWhenUsed="0"/>
-    <w:lsdException w:name="Colorful List" w:semiHidden="0" w:uiPriority="72" w:unhideWhenUsed="0"/>
-    <w:lsdException w:name="Colorful Grid" w:semiHidden="0" w:uiPriority="73" w:unhideWhenUsed="0"/>
-    <w:lsdException w:name="Light Shading Accent 1" w:semiHidden="0" w:uiPriority="60" w:unhideWhenUsed="0"/>
-    <w:lsdException w:name="Light List Accent 1" w:semiHidden="0" w:uiPriority="61" w:unhideWhenUsed="0"/>
-    <w:lsdException w:name="Light Grid Accent 1" w:semiHidden="0" w:uiPriority="62" w:unhideWhenUsed="0"/>
-    <w:lsdException w:name="Medium Shading 1 Accent 1" w:semiHidden="0" w:uiPriority="63" w:unhideWhenUsed="0"/>
-    <w:lsdException w:name="Medium Shading 2 Accent 1" w:semiHidden="0" w:uiPriority="64" w:unhideWhenUsed="0"/>
-    <w:lsdException w:name="Medium List 1 Accent 1" w:semiHidden="0" w:uiPriority="65" w:unhideWhenUsed="0"/>
-    <w:lsdException w:name="Revision" w:unhideWhenUsed="0"/>
-    <w:lsdException w:name="List Paragraph" w:semiHidden="0" w:uiPriority="34" w:unhideWhenUsed="0" w:qFormat="1"/>
-    <w:lsdException w:name="Quote" w:semiHidden="0" w:uiPriority="29" w:unhideWhenUsed="0" w:qFormat="1"/>
-    <w:lsdException w:name="Intense Quote" w:semiHidden="0" w:uiPriority="30" w:unhideWhenUsed="0" w:qFormat="1"/>
-    <w:lsdException w:name="Medium List 2 Accent 1" w:semiHidden="0" w:uiPriority="66" w:unhideWhenUsed="0"/>
-    <w:lsdException w:name="Medium Grid 1 Accent 1" w:semiHidden="0" w:uiPriority="67" w:unhideWhenUsed="0"/>
-    <w:lsdException w:name="Medium Grid 2 Accent 1" w:semiHidden="0" w:uiPriority="68" w:unhideWhenUsed="0"/>
-    <w:lsdException w:name="Medium Grid 3 Accent 1" w:semiHidden="0" w:uiPriority="69" w:unhideWhenUsed="0"/>
-    <w:lsdException w:name="Dark List Accent 1" w:semiHidden="0" w:uiPriority="70" w:unhideWhenUsed="0"/>
-    <w:lsdException w:name="Colorful Shading Accent 1" w:semiHidden="0" w:uiPriority="71" w:unhideWhenUsed="0"/>
-    <w:lsdException w:name="Colorful List Accent 1" w:semiHidden="0" w:uiPriority="72" w:unhideWhenUsed="0"/>
-    <w:lsdException w:name="Colorful Grid Accent 1" w:semiHidden="0" w:uiPriority="73" w:unhideWhenUsed="0"/>
-    <w:lsdException w:name="Light Shading Accent 2" w:semiHidden="0" w:uiPriority="60" w:unhideWhenUsed="0"/>
-    <w:lsdException w:name="Light List Accent 2" w:semiHidden="0" w:uiPriority="61" w:unhideWhenUsed="0"/>
-    <w:lsdException w:name="Light Grid Accent 2" w:semiHidden="0" w:uiPriority="62" w:unhideWhenUsed="0"/>
-    <w:lsdException w:name="Medium Shading 1 Accent 2" w:semiHidden="0" w:uiPriority="63" w:unhideWhenUsed="0"/>
-    <w:lsdException w:name="Medium Shading 2 Accent 2" w:semiHidden="0" w:uiPriority="64" w:unhideWhenUsed="0"/>
-    <w:lsdException w:name="Medium List 1 Accent 2" w:semiHidden="0" w:uiPriority="65" w:unhideWhenUsed="0"/>
-    <w:lsdException w:name="Medium List 2 Accent 2" w:semiHidden="0" w:uiPriority="66" w:unhideWhenUsed="0"/>
-    <w:lsdException w:name="Medium Grid 1 Accent 2" w:semiHidden="0" w:uiPriority="67" w:unhideWhenUsed="0"/>
-    <w:lsdException w:name="Medium Grid 2 Accent 2" w:semiHidden="0" w:uiPriority="68" w:unhideWhenUsed="0"/>
-    <w:lsdException w:name="Medium Grid 3 Accent 2" w:semiHidden="0" w:uiPriority="69" w:unhideWhenUsed="0"/>
-    <w:lsdException w:name="Dark List Accent 2" w:semiHidden="0" w:uiPriority="70" w:unhideWhenUsed="0"/>
-    <w:lsdException w:name="Colorful Shading Accent 2" w:semiHidden="0" w:uiPriority="71" w:unhideWhenUsed="0"/>
-    <w:lsdException w:name="Colorful List Accent 2" w:semiHidden="0" w:uiPriority="72" w:unhideWhenUsed="0"/>
-    <w:lsdException w:name="Colorful Grid Accent 2" w:semiHidden="0" w:uiPriority="73" w:unhideWhenUsed="0"/>
-    <w:lsdException w:name="Light Shading Accent 3" w:semiHidden="0" w:uiPriority="60" w:unhideWhenUsed="0"/>
-    <w:lsdException w:name="Light List Accent 3" w:semiHidden="0" w:uiPriority="61" w:unhideWhenUsed="0"/>
-    <w:lsdException w:name="Light Grid Accent 3" w:semiHidden="0" w:uiPriority="62" w:unhideWhenUsed="0"/>
-    <w:lsdException w:name="Medium Shading 1 Accent 3" w:semiHidden="0" w:uiPriority="63" w:unhideWhenUsed="0"/>
-    <w:lsdException w:name="Medium Shading 2 Accent 3" w:semiHidden="0" w:uiPriority="64" w:unhideWhenUsed="0"/>
-    <w:lsdException w:name="Medium List 1 Accent 3" w:semiHidden="0" w:uiPriority="65" w:unhideWhenUsed="0"/>
-    <w:lsdException w:name="Medium List 2 Accent 3" w:semiHidden="0" w:uiPriority="66" w:unhideWhenUsed="0"/>
-    <w:lsdException w:name="Medium Grid 1 Accent 3" w:semiHidden="0" w:uiPriority="67" w:unhideWhenUsed="0"/>
-    <w:lsdException w:name="Medium Grid 2 Accent 3" w:semiHidden="0" w:uiPriority="68" w:unhideWhenUsed="0"/>
-    <w:lsdException w:name="Medium Grid 3 Accent 3" w:semiHidden="0" w:uiPriority="69" w:unhideWhenUsed="0"/>
-    <w:lsdException w:name="Dark List Accent 3" w:semiHidden="0" w:uiPriority="70" w:unhideWhenUsed="0"/>
-    <w:lsdException w:name="Colorful Shading Accent 3" w:semiHidden="0" w:uiPriority="71" w:unhideWhenUsed="0"/>
-    <w:lsdException w:name="Colorful List Accent 3" w:semiHidden="0" w:uiPriority="72" w:unhideWhenUsed="0"/>
-    <w:lsdException w:name="Colorful Grid Accent 3" w:semiHidden="0" w:uiPriority="73" w:unhideWhenUsed="0"/>
-    <w:lsdException w:name="Light Shading Accent 4" w:semiHidden="0" w:uiPriority="60" w:unhideWhenUsed="0"/>
-    <w:lsdException w:name="Light List Accent 4" w:semiHidden="0" w:uiPriority="61" w:unhideWhenUsed="0"/>
-    <w:lsdException w:name="Light Grid Accent 4" w:semiHidden="0" w:uiPriority="62" w:unhideWhenUsed="0"/>
-    <w:lsdException w:name="Medium Shading 1 Accent 4" w:semiHidden="0" w:uiPriority="63" w:unhideWhenUsed="0"/>
-    <w:lsdException w:name="Medium Shading 2 Accent 4" w:semiHidden="0" w:uiPriority="64" w:unhideWhenUsed="0"/>
-    <w:lsdException w:name="Medium List 1 Accent 4" w:semiHidden="0" w:uiPriority="65" w:unhideWhenUsed="0"/>
-    <w:lsdException w:name="Medium List 2 Accent 4" w:semiHidden="0" w:uiPriority="66" w:unhideWhenUsed="0"/>
-    <w:lsdException w:name="Medium Grid 1 Accent 4" w:semiHidden="0" w:uiPriority="67" w:unhideWhenUsed="0"/>
-    <w:lsdException w:name="Medium Grid 2 Accent 4" w:semiHidden="0" w:uiPriority="68" w:unhideWhenUsed="0"/>
-    <w:lsdException w:name="Medium Grid 3 Accent 4" w:semiHidden="0" w:uiPriority="69" w:unhideWhenUsed="0"/>
-    <w:lsdException w:name="Dark List Accent 4" w:semiHidden="0" w:uiPriority="70" w:unhideWhenUsed="0"/>
-    <w:lsdException w:name="Colorful Shading Accent 4" w:semiHidden="0" w:uiPriority="71" w:unhideWhenUsed="0"/>
-    <w:lsdException w:name="Colorful List Accent 4" w:semiHidden="0" w:uiPriority="72" w:unhideWhenUsed="0"/>
-    <w:lsdException w:name="Colorful Grid Accent 4" w:semiHidden="0" w:uiPriority="73" w:unhideWhenUsed="0"/>
-    <w:lsdException w:name="Light Shading Accent 5" w:semiHidden="0" w:uiPriority="60" w:unhideWhenUsed="0"/>
-    <w:lsdException w:name="Light List Accent 5" w:semiHidden="0" w:uiPriority="61" w:unhideWhenUsed="0"/>
-    <w:lsdException w:name="Light Grid Accent 5" w:semiHidden="0" w:uiPriority="62" w:unhideWhenUsed="0"/>
-    <w:lsdException w:name="Medium Shading 1 Accent 5" w:semiHidden="0" w:uiPriority="63" w:unhideWhenUsed="0"/>
-    <w:lsdException w:name="Medium Shading 2 Accent 5" w:semiHidden="0" w:uiPriority="64" w:unhideWhenUsed="0"/>
-    <w:lsdException w:name="Medium List 1 Accent 5" w:semiHidden="0" w:uiPriority="65" w:unhideWhenUsed="0"/>
-    <w:lsdException w:name="Medium List 2 Accent 5" w:semiHidden="0" w:uiPriority="66" w:unhideWhenUsed="0"/>
-    <w:lsdException w:name="Medium Grid 1 Accent 5" w:semiHidden="0" w:uiPriority="67" w:unhideWhenUsed="0"/>
-    <w:lsdException w:name="Medium Grid 2 Accent 5" w:semiHidden="0" w:uiPriority="68" w:unhideWhenUsed="0"/>
-    <w:lsdException w:name="Medium Grid 3 Accent 5" w:semiHidden="0" w:uiPriority="69" w:unhideWhenUsed="0"/>
-    <w:lsdException w:name="Dark List Accent 5" w:semiHidden="0" w:uiPriority="70" w:unhideWhenUsed="0"/>
-    <w:lsdException w:name="Colorful Shading Accent 5" w:semiHidden="0" w:uiPriority="71" w:unhideWhenUsed="0"/>
-    <w:lsdException w:name="Colorful List Accent 5" w:semiHidden="0" w:uiPriority="72" w:unhideWhenUsed="0"/>
-    <w:lsdException w:name="Colorful Grid Accent 5" w:semiHidden="0" w:uiPriority="73" w:unhideWhenUsed="0"/>
-    <w:lsdException w:name="Light Shading Accent 6" w:semiHidden="0" w:uiPriority="60" w:unhideWhenUsed="0"/>
-    <w:lsdException w:name="Light List Accent 6" w:semiHidden="0" w:uiPriority="61" w:unhideWhenUsed="0"/>
-    <w:lsdException w:name="Light Grid Accent 6" w:semiHidden="0" w:uiPriority="62" w:unhideWhenUsed="0"/>
-    <w:lsdException w:name="Medium Shading 1 Accent 6" w:semiHidden="0" w:uiPriority="63" w:unhideWhenUsed="0"/>
-    <w:lsdException w:name="Medium Shading 2 Accent 6" w:semiHidden="0" w:uiPriority="64" w:unhideWhenUsed="0"/>
-    <w:lsdException w:name="Medium List 1 Accent 6" w:semiHidden="0" w:uiPriority="65" w:unhideWhenUsed="0"/>
-    <w:lsdException w:name="Medium List 2 Accent 6" w:semiHidden="0" w:uiPriority="66" w:unhideWhenUsed="0"/>
-    <w:lsdException w:name="Medium Grid 1 Accent 6" w:semiHidden="0" w:uiPriority="67" w:unhideWhenUsed="0"/>
-    <w:lsdException w:name="Medium Grid 2 Accent 6" w:semiHidden="0" w:uiPriority="68" w:unhideWhenUsed="0"/>
-    <w:lsdException w:name="Medium Grid 3 Accent 6" w:semiHidden="0" w:uiPriority="69" w:unhideWhenUsed="0"/>
-    <w:lsdException w:name="Dark List Accent 6" w:semiHidden="0" w:uiPriority="70" w:unhideWhenUsed="0"/>
-    <w:lsdException w:name="Colorful Shading Accent 6" w:semiHidden="0" w:uiPriority="71" w:unhideWhenUsed="0"/>
-    <w:lsdException w:name="Colorful List Accent 6" w:semiHidden="0" w:uiPriority="72" w:unhideWhenUsed="0"/>
-    <w:lsdException w:name="Colorful Grid Accent 6" w:semiHidden="0" w:uiPriority="73" w:unhideWhenUsed="0"/>
-    <w:lsdException w:name="Subtle Emphasis" w:semiHidden="0" w:uiPriority="19" w:unhideWhenUsed="0" w:qFormat="1"/>
-    <w:lsdException w:name="Intense Emphasis" w:semiHidden="0" w:uiPriority="21" w:unhideWhenUsed="0" w:qFormat="1"/>
-    <w:lsdException w:name="Subtle Reference" w:semiHidden="0" w:uiPriority="31" w:unhideWhenUsed="0" w:qFormat="1"/>
-    <w:lsdException w:name="Intense Reference" w:semiHidden="0" w:uiPriority="32" w:unhideWhenUsed="0" w:qFormat="1"/>
-    <w:lsdException w:name="Book Title" w:semiHidden="0" w:uiPriority="33" w:unhideWhenUsed="0" w:qFormat="1"/>
-    <w:lsdException w:name="Bibliography" w:uiPriority="37"/>
-    <w:lsdException w:name="TOC Heading" w:uiPriority="39" w:qFormat="1"/>
+  <w:latentStyles w:defLockedState="0" w:defUIPriority="99" w:defSemiHidden="0" w:defUnhideWhenUsed="0" w:defQFormat="0" w:count="376">
+    <w:lsdException w:name="Normal" w:uiPriority="0" w:qFormat="1"/>
+    <w:lsdException w:name="heading 1" w:uiPriority="9" w:qFormat="1"/>
+    <w:lsdException w:name="heading 2" w:semiHidden="1" w:uiPriority="9" w:unhideWhenUsed="1" w:qFormat="1"/>
+    <w:lsdException w:name="heading 3" w:semiHidden="1" w:uiPriority="9" w:unhideWhenUsed="1" w:qFormat="1"/>
+    <w:lsdException w:name="heading 4" w:semiHidden="1" w:uiPriority="9" w:unhideWhenUsed="1" w:qFormat="1"/>
+    <w:lsdException w:name="heading 5" w:semiHidden="1" w:uiPriority="9" w:unhideWhenUsed="1" w:qFormat="1"/>
+    <w:lsdException w:name="heading 6" w:semiHidden="1" w:uiPriority="9" w:unhideWhenUsed="1" w:qFormat="1"/>
+    <w:lsdException w:name="heading 7" w:semiHidden="1" w:uiPriority="9" w:unhideWhenUsed="1" w:qFormat="1"/>
+    <w:lsdException w:name="heading 8" w:semiHidden="1" w:uiPriority="9" w:unhideWhenUsed="1" w:qFormat="1"/>
+    <w:lsdException w:name="heading 9" w:semiHidden="1" w:uiPriority="9" w:unhideWhenUsed="1" w:qFormat="1"/>
+    <w:lsdException w:name="index 1" w:semiHidden="1" w:unhideWhenUsed="1"/>
+    <w:lsdException w:name="index 2" w:semiHidden="1" w:unhideWhenUsed="1"/>
+    <w:lsdException w:name="index 3" w:semiHidden="1" w:unhideWhenUsed="1"/>
+    <w:lsdException w:name="index 4" w:semiHidden="1" w:unhideWhenUsed="1"/>
+    <w:lsdException w:name="index 5" w:semiHidden="1" w:unhideWhenUsed="1"/>
+    <w:lsdException w:name="index 6" w:semiHidden="1" w:unhideWhenUsed="1"/>
+    <w:lsdException w:name="index 7" w:semiHidden="1" w:unhideWhenUsed="1"/>
+    <w:lsdException w:name="index 8" w:semiHidden="1" w:unhideWhenUsed="1"/>
+    <w:lsdException w:name="index 9" w:semiHidden="1" w:unhideWhenUsed="1"/>
+    <w:lsdException w:name="toc 1" w:semiHidden="1" w:uiPriority="39" w:unhideWhenUsed="1"/>
+    <w:lsdException w:name="toc 2" w:semiHidden="1" w:uiPriority="39" w:unhideWhenUsed="1"/>
+    <w:lsdException w:name="toc 3" w:semiHidden="1" w:uiPriority="39" w:unhideWhenUsed="1"/>
+    <w:lsdException w:name="toc 4" w:semiHidden="1" w:uiPriority="39" w:unhideWhenUsed="1"/>
+    <w:lsdException w:name="toc 5" w:semiHidden="1" w:uiPriority="39" w:unhideWhenUsed="1"/>
+    <w:lsdException w:name="toc 6" w:semiHidden="1" w:uiPriority="39" w:unhideWhenUsed="1"/>
+    <w:lsdException w:name="toc 7" w:semiHidden="1" w:uiPriority="39" w:unhideWhenUsed="1"/>
+    <w:lsdException w:name="toc 8" w:semiHidden="1" w:uiPriority="39" w:unhideWhenUsed="1"/>
+    <w:lsdException w:name="toc 9" w:semiHidden="1" w:uiPriority="39" w:unhideWhenUsed="1"/>
+    <w:lsdException w:name="Normal Indent" w:semiHidden="1" w:unhideWhenUsed="1"/>
+    <w:lsdException w:name="footnote text" w:semiHidden="1" w:unhideWhenUsed="1"/>
+    <w:lsdException w:name="annotation text" w:semiHidden="1" w:unhideWhenUsed="1"/>
+    <w:lsdException w:name="header" w:semiHidden="1" w:unhideWhenUsed="1"/>
+    <w:lsdException w:name="footer" w:semiHidden="1" w:unhideWhenUsed="1"/>
+    <w:lsdException w:name="index heading" w:semiHidden="1" w:unhideWhenUsed="1"/>
+    <w:lsdException w:name="caption" w:semiHidden="1" w:uiPriority="35" w:unhideWhenUsed="1" w:qFormat="1"/>
+    <w:lsdException w:name="table of figures" w:semiHidden="1" w:unhideWhenUsed="1"/>
+    <w:lsdException w:name="envelope address" w:semiHidden="1" w:unhideWhenUsed="1"/>
+    <w:lsdException w:name="envelope return" w:semiHidden="1" w:unhideWhenUsed="1"/>
+    <w:lsdException w:name="footnote reference" w:semiHidden="1" w:unhideWhenUsed="1"/>
+    <w:lsdException w:name="annotation reference" w:semiHidden="1" w:unhideWhenUsed="1"/>
+    <w:lsdException w:name="line number" w:semiHidden="1" w:unhideWhenUsed="1"/>
+    <w:lsdException w:name="page number" w:semiHidden="1" w:unhideWhenUsed="1"/>
+    <w:lsdException w:name="endnote reference" w:semiHidden="1" w:unhideWhenUsed="1"/>
+    <w:lsdException w:name="endnote text" w:semiHidden="1" w:unhideWhenUsed="1"/>
+    <w:lsdException w:name="table of authorities" w:semiHidden="1" w:unhideWhenUsed="1"/>
+    <w:lsdException w:name="macro" w:semiHidden="1" w:unhideWhenUsed="1"/>
+    <w:lsdException w:name="toa heading" w:semiHidden="1" w:unhideWhenUsed="1"/>
+    <w:lsdException w:name="List" w:semiHidden="1" w:unhideWhenUsed="1"/>
+    <w:lsdException w:name="List Bullet" w:semiHidden="1" w:unhideWhenUsed="1"/>
+    <w:lsdException w:name="List Number" w:semiHidden="1" w:unhideWhenUsed="1"/>
+    <w:lsdException w:name="List 2" w:semiHidden="1" w:unhideWhenUsed="1"/>
+    <w:lsdException w:name="List 3" w:semiHidden="1" w:unhideWhenUsed="1"/>
+    <w:lsdException w:name="List 4" w:semiHidden="1" w:unhideWhenUsed="1"/>
+    <w:lsdException w:name="List 5" w:semiHidden="1" w:unhideWhenUsed="1"/>
+    <w:lsdException w:name="List Bullet 2" w:semiHidden="1" w:unhideWhenUsed="1"/>
+    <w:lsdException w:name="List Bullet 3" w:semiHidden="1" w:unhideWhenUsed="1"/>
+    <w:lsdException w:name="List Bullet 4" w:semiHidden="1" w:unhideWhenUsed="1"/>
+    <w:lsdException w:name="List Bullet 5" w:semiHidden="1" w:unhideWhenUsed="1"/>
+    <w:lsdException w:name="List Number 2" w:semiHidden="1" w:unhideWhenUsed="1"/>
+    <w:lsdException w:name="List Number 3" w:semiHidden="1" w:unhideWhenUsed="1"/>
+    <w:lsdException w:name="List Number 4" w:semiHidden="1" w:unhideWhenUsed="1"/>
+    <w:lsdException w:name="List Number 5" w:semiHidden="1" w:unhideWhenUsed="1"/>
+    <w:lsdException w:name="Title" w:uiPriority="10" w:qFormat="1"/>
+    <w:lsdException w:name="Closing" w:semiHidden="1" w:unhideWhenUsed="1"/>
+    <w:lsdException w:name="Signature" w:semiHidden="1" w:unhideWhenUsed="1"/>
+    <w:lsdException w:name="Default Paragraph Font" w:semiHidden="1" w:uiPriority="1" w:unhideWhenUsed="1"/>
+    <w:lsdException w:name="Body Text" w:semiHidden="1" w:unhideWhenUsed="1"/>
+    <w:lsdException w:name="Body Text Indent" w:semiHidden="1" w:unhideWhenUsed="1"/>
+    <w:lsdException w:name="List Continue" w:semiHidden="1" w:unhideWhenUsed="1"/>
+    <w:lsdException w:name="List Continue 2" w:semiHidden="1" w:unhideWhenUsed="1"/>
+    <w:lsdException w:name="List Continue 3" w:semiHidden="1" w:unhideWhenUsed="1"/>
+    <w:lsdException w:name="List Continue 4" w:semiHidden="1" w:unhideWhenUsed="1"/>
+    <w:lsdException w:name="List Continue 5" w:semiHidden="1" w:unhideWhenUsed="1"/>
+    <w:lsdException w:name="Message Header" w:semiHidden="1" w:unhideWhenUsed="1"/>
+    <w:lsdException w:name="Subtitle" w:uiPriority="11" w:qFormat="1"/>
+    <w:lsdException w:name="Salutation" w:semiHidden="1" w:unhideWhenUsed="1"/>
+    <w:lsdException w:name="Date" w:semiHidden="1" w:unhideWhenUsed="1"/>
+    <w:lsdException w:name="Body Text First Indent" w:semiHidden="1" w:unhideWhenUsed="1"/>
+    <w:lsdException w:name="Body Text First Indent 2" w:semiHidden="1" w:unhideWhenUsed="1"/>
+    <w:lsdException w:name="Note Heading" w:semiHidden="1" w:unhideWhenUsed="1"/>
+    <w:lsdException w:name="Body Text 2" w:semiHidden="1" w:unhideWhenUsed="1"/>
+    <w:lsdException w:name="Body Text 3" w:semiHidden="1" w:unhideWhenUsed="1"/>
+    <w:lsdException w:name="Body Text Indent 2" w:semiHidden="1" w:unhideWhenUsed="1"/>
+    <w:lsdException w:name="Body Text Indent 3" w:semiHidden="1" w:unhideWhenUsed="1"/>
+    <w:lsdException w:name="Block Text" w:semiHidden="1" w:unhideWhenUsed="1"/>
+    <w:lsdException w:name="Hyperlink" w:semiHidden="1" w:unhideWhenUsed="1"/>
+    <w:lsdException w:name="FollowedHyperlink" w:semiHidden="1" w:unhideWhenUsed="1"/>
+    <w:lsdException w:name="Strong" w:uiPriority="22" w:qFormat="1"/>
+    <w:lsdException w:name="Emphasis" w:uiPriority="20" w:qFormat="1"/>
+    <w:lsdException w:name="Document Map" w:semiHidden="1" w:unhideWhenUsed="1"/>
+    <w:lsdException w:name="Plain Text" w:semiHidden="1" w:unhideWhenUsed="1"/>
+    <w:lsdException w:name="E-mail Signature" w:semiHidden="1" w:unhideWhenUsed="1"/>
+    <w:lsdException w:name="HTML Top of Form" w:semiHidden="1" w:unhideWhenUsed="1"/>
+    <w:lsdException w:name="HTML Bottom of Form" w:semiHidden="1" w:unhideWhenUsed="1"/>
+    <w:lsdException w:name="Normal (Web)" w:semiHidden="1" w:unhideWhenUsed="1"/>
+    <w:lsdException w:name="HTML Acronym" w:semiHidden="1" w:unhideWhenUsed="1"/>
+    <w:lsdException w:name="HTML Address" w:semiHidden="1" w:unhideWhenUsed="1"/>
+    <w:lsdException w:name="HTML Cite" w:semiHidden="1" w:unhideWhenUsed="1"/>
+    <w:lsdException w:name="HTML Code" w:semiHidden="1" w:unhideWhenUsed="1"/>
+    <w:lsdException w:name="HTML Definition" w:semiHidden="1" w:unhideWhenUsed="1"/>
+    <w:lsdException w:name="HTML Keyboard" w:semiHidden="1" w:unhideWhenUsed="1"/>
+    <w:lsdException w:name="HTML Preformatted" w:semiHidden="1" w:unhideWhenUsed="1"/>
+    <w:lsdException w:name="HTML Sample" w:semiHidden="1" w:unhideWhenUsed="1"/>
+    <w:lsdException w:name="HTML Typewriter" w:semiHidden="1" w:unhideWhenUsed="1"/>
+    <w:lsdException w:name="HTML Variable" w:semiHidden="1" w:unhideWhenUsed="1"/>
+    <w:lsdException w:name="Normal Table" w:semiHidden="1" w:unhideWhenUsed="1"/>
+    <w:lsdException w:name="annotation subject" w:semiHidden="1" w:unhideWhenUsed="1"/>
+    <w:lsdException w:name="No List" w:semiHidden="1" w:unhideWhenUsed="1"/>
+    <w:lsdException w:name="Outline List 1" w:semiHidden="1" w:unhideWhenUsed="1"/>
+    <w:lsdException w:name="Outline List 2" w:semiHidden="1" w:unhideWhenUsed="1"/>
+    <w:lsdException w:name="Outline List 3" w:semiHidden="1" w:unhideWhenUsed="1"/>
+    <w:lsdException w:name="Table Simple 1" w:semiHidden="1" w:unhideWhenUsed="1"/>
+    <w:lsdException w:name="Table Simple 2" w:semiHidden="1" w:unhideWhenUsed="1"/>
+    <w:lsdException w:name="Table Simple 3" w:semiHidden="1" w:unhideWhenUsed="1"/>
+    <w:lsdException w:name="Table Classic 1" w:semiHidden="1" w:unhideWhenUsed="1"/>
+    <w:lsdException w:name="Table Classic 2" w:semiHidden="1" w:unhideWhenUsed="1"/>
+    <w:lsdException w:name="Table Classic 3" w:semiHidden="1" w:unhideWhenUsed="1"/>
+    <w:lsdException w:name="Table Classic 4" w:semiHidden="1" w:unhideWhenUsed="1"/>
+    <w:lsdException w:name="Table Colorful 1" w:semiHidden="1" w:unhideWhenUsed="1"/>
+    <w:lsdException w:name="Table Colorful 2" w:semiHidden="1" w:unhideWhenUsed="1"/>
+    <w:lsdException w:name="Table Colorful 3" w:semiHidden="1" w:unhideWhenUsed="1"/>
+    <w:lsdException w:name="Table Columns 1" w:semiHidden="1" w:unhideWhenUsed="1"/>
+    <w:lsdException w:name="Table Columns 2" w:semiHidden="1" w:unhideWhenUsed="1"/>
+    <w:lsdException w:name="Table Columns 3" w:semiHidden="1" w:unhideWhenUsed="1"/>
+    <w:lsdException w:name="Table Columns 4" w:semiHidden="1" w:unhideWhenUsed="1"/>
+    <w:lsdException w:name="Table Columns 5" w:semiHidden="1" w:unhideWhenUsed="1"/>
+    <w:lsdException w:name="Table Grid 1" w:semiHidden="1" w:unhideWhenUsed="1"/>
+    <w:lsdException w:name="Table Grid 2" w:semiHidden="1" w:unhideWhenUsed="1"/>
+    <w:lsdException w:name="Table Grid 3" w:semiHidden="1" w:unhideWhenUsed="1"/>
+    <w:lsdException w:name="Table Grid 4" w:semiHidden="1" w:unhideWhenUsed="1"/>
+    <w:lsdException w:name="Table Grid 5" w:semiHidden="1" w:unhideWhenUsed="1"/>
+    <w:lsdException w:name="Table Grid 6" w:semiHidden="1" w:unhideWhenUsed="1"/>
+    <w:lsdException w:name="Table Grid 7" w:semiHidden="1" w:unhideWhenUsed="1"/>
+    <w:lsdException w:name="Table Grid 8" w:semiHidden="1" w:unhideWhenUsed="1"/>
+    <w:lsdException w:name="Table List 1" w:semiHidden="1" w:unhideWhenUsed="1"/>
+    <w:lsdException w:name="Table List 2" w:semiHidden="1" w:unhideWhenUsed="1"/>
+    <w:lsdException w:name="Table List 3" w:semiHidden="1" w:unhideWhenUsed="1"/>
+    <w:lsdException w:name="Table List 4" w:semiHidden="1" w:unhideWhenUsed="1"/>
+    <w:lsdException w:name="Table List 5" w:semiHidden="1" w:unhideWhenUsed="1"/>
+    <w:lsdException w:name="Table List 6" w:semiHidden="1" w:unhideWhenUsed="1"/>
+    <w:lsdException w:name="Table List 7" w:semiHidden="1" w:unhideWhenUsed="1"/>
+    <w:lsdException w:name="Table List 8" w:semiHidden="1" w:unhideWhenUsed="1"/>
+    <w:lsdException w:name="Table 3D effects 1" w:semiHidden="1" w:unhideWhenUsed="1"/>
+    <w:lsdException w:name="Table 3D effects 2" w:semiHidden="1" w:unhideWhenUsed="1"/>
+    <w:lsdException w:name="Table 3D effects 3" w:semiHidden="1" w:unhideWhenUsed="1"/>
+    <w:lsdException w:name="Table Contemporary" w:semiHidden="1" w:unhideWhenUsed="1"/>
+    <w:lsdException w:name="Table Elegant" w:semiHidden="1" w:unhideWhenUsed="1"/>
+    <w:lsdException w:name="Table Professional" w:semiHidden="1" w:unhideWhenUsed="1"/>
+    <w:lsdException w:name="Table Subtle 1" w:semiHidden="1" w:unhideWhenUsed="1"/>
+    <w:lsdException w:name="Table Subtle 2" w:semiHidden="1" w:unhideWhenUsed="1"/>
+    <w:lsdException w:name="Table Web 1" w:semiHidden="1" w:unhideWhenUsed="1"/>
+    <w:lsdException w:name="Table Web 2" w:semiHidden="1" w:unhideWhenUsed="1"/>
+    <w:lsdException w:name="Table Web 3" w:semiHidden="1" w:unhideWhenUsed="1"/>
+    <w:lsdException w:name="Balloon Text" w:semiHidden="1" w:unhideWhenUsed="1"/>
+    <w:lsdException w:name="Table Grid" w:semiHidden="1" w:uiPriority="59" w:unhideWhenUsed="1"/>
+    <w:lsdException w:name="Table Theme" w:semiHidden="1" w:unhideWhenUsed="1"/>
+    <w:lsdException w:name="Placeholder Text" w:semiHidden="1"/>
+    <w:lsdException w:name="No Spacing" w:uiPriority="1" w:qFormat="1"/>
+    <w:lsdException w:name="Light Shading" w:uiPriority="60"/>
+    <w:lsdException w:name="Light List" w:uiPriority="61"/>
+    <w:lsdException w:name="Light Grid" w:uiPriority="62"/>
+    <w:lsdException w:name="Medium Shading 1" w:uiPriority="63"/>
+    <w:lsdException w:name="Medium Shading 2" w:uiPriority="64"/>
+    <w:lsdException w:name="Medium List 1" w:uiPriority="65"/>
+    <w:lsdException w:name="Medium List 2" w:uiPriority="66"/>
+    <w:lsdException w:name="Medium Grid 1" w:uiPriority="67"/>
+    <w:lsdException w:name="Medium Grid 2" w:uiPriority="68"/>
+    <w:lsdException w:name="Medium Grid 3" w:uiPriority="69"/>
+    <w:lsdException w:name="Dark List" w:uiPriority="70"/>
+    <w:lsdException w:name="Colorful Shading" w:uiPriority="71"/>
+    <w:lsdException w:name="Colorful List" w:uiPriority="72"/>
+    <w:lsdException w:name="Colorful Grid" w:uiPriority="73"/>
+    <w:lsdException w:name="Light Shading Accent 1" w:uiPriority="60"/>
+    <w:lsdException w:name="Light List Accent 1" w:uiPriority="61"/>
+    <w:lsdException w:name="Light Grid Accent 1" w:uiPriority="62"/>
+    <w:lsdException w:name="Medium Shading 1 Accent 1" w:uiPriority="63"/>
+    <w:lsdException w:name="Medium Shading 2 Accent 1" w:uiPriority="64"/>
+    <w:lsdException w:name="Medium List 1 Accent 1" w:uiPriority="65"/>
+    <w:lsdException w:name="Revision" w:semiHidden="1"/>
+    <w:lsdException w:name="List Paragraph" w:uiPriority="34" w:qFormat="1"/>
+    <w:lsdException w:name="Quote" w:uiPriority="29" w:qFormat="1"/>
+    <w:lsdException w:name="Intense Quote" w:uiPriority="30" w:qFormat="1"/>
+    <w:lsdException w:name="Medium List 2 Accent 1" w:uiPriority="66"/>
+    <w:lsdException w:name="Medium Grid 1 Accent 1" w:uiPriority="67"/>
+    <w:lsdException w:name="Medium Grid 2 Accent 1" w:uiPriority="68"/>
+    <w:lsdException w:name="Medium Grid 3 Accent 1" w:uiPriority="69"/>
+    <w:lsdException w:name="Dark List Accent 1" w:uiPriority="70"/>
+    <w:lsdException w:name="Colorful Shading Accent 1" w:uiPriority="71"/>
+    <w:lsdException w:name="Colorful List Accent 1" w:uiPriority="72"/>
+    <w:lsdException w:name="Colorful Grid Accent 1" w:uiPriority="73"/>
+    <w:lsdException w:name="Light Shading Accent 2" w:uiPriority="60"/>
+    <w:lsdException w:name="Light List Accent 2" w:uiPriority="61"/>
+    <w:lsdException w:name="Light Grid Accent 2" w:uiPriority="62"/>
+    <w:lsdException w:name="Medium Shading 1 Accent 2" w:uiPriority="63"/>
+    <w:lsdException w:name="Medium Shading 2 Accent 2" w:uiPriority="64"/>
+    <w:lsdException w:name="Medium List 1 Accent 2" w:uiPriority="65"/>
+    <w:lsdException w:name="Medium List 2 Accent 2" w:uiPriority="66"/>
+    <w:lsdException w:name="Medium Grid 1 Accent 2" w:uiPriority="67"/>
+    <w:lsdException w:name="Medium Grid 2 Accent 2" w:uiPriority="68"/>
+    <w:lsdException w:name="Medium Grid 3 Accent 2" w:uiPriority="69"/>
+    <w:lsdException w:name="Dark List Accent 2" w:uiPriority="70"/>
+    <w:lsdException w:name="Colorful Shading Accent 2" w:uiPriority="71"/>
+    <w:lsdException w:name="Colorful List Accent 2" w:uiPriority="72"/>
+    <w:lsdException w:name="Colorful Grid Accent 2" w:uiPriority="73"/>
+    <w:lsdException w:name="Light Shading Accent 3" w:uiPriority="60"/>
+    <w:lsdException w:name="Light List Accent 3" w:uiPriority="61"/>
+    <w:lsdException w:name="Light Grid Accent 3" w:uiPriority="62"/>
+    <w:lsdException w:name="Medium Shading 1 Accent 3" w:uiPriority="63"/>
+    <w:lsdException w:name="Medium Shading 2 Accent 3" w:uiPriority="64"/>
+    <w:lsdException w:name="Medium List 1 Accent 3" w:uiPriority="65"/>
+    <w:lsdException w:name="Medium List 2 Accent 3" w:uiPriority="66"/>
+    <w:lsdException w:name="Medium Grid 1 Accent 3" w:uiPriority="67"/>
+    <w:lsdException w:name="Medium Grid 2 Accent 3" w:uiPriority="68"/>
+    <w:lsdException w:name="Medium Grid 3 Accent 3" w:uiPriority="69"/>
+    <w:lsdException w:name="Dark List Accent 3" w:uiPriority="70"/>
+    <w:lsdException w:name="Colorful Shading Accent 3" w:uiPriority="71"/>
+    <w:lsdException w:name="Colorful List Accent 3" w:uiPriority="72"/>
+    <w:lsdException w:name="Colorful Grid Accent 3" w:uiPriority="73"/>
+    <w:lsdException w:name="Light Shading Accent 4" w:uiPriority="60"/>
+    <w:lsdException w:name="Light List Accent 4" w:uiPriority="61"/>
+    <w:lsdException w:name="Light Grid Accent 4" w:uiPriority="62"/>
+    <w:lsdException w:name="Medium Shading 1 Accent 4" w:uiPriority="63"/>
+    <w:lsdException w:name="Medium Shading 2 Accent 4" w:uiPriority="64"/>
+    <w:lsdException w:name="Medium List 1 Accent 4" w:uiPriority="65"/>
+    <w:lsdException w:name="Medium List 2 Accent 4" w:uiPriority="66"/>
+    <w:lsdException w:name="Medium Grid 1 Accent 4" w:uiPriority="67"/>
+    <w:lsdException w:name="Medium Grid 2 Accent 4" w:uiPriority="68"/>
+    <w:lsdException w:name="Medium Grid 3 Accent 4" w:uiPriority="69"/>
+    <w:lsdException w:name="Dark List Accent 4" w:uiPriority="70"/>
+    <w:lsdException w:name="Colorful Shading Accent 4" w:uiPriority="71"/>
+    <w:lsdException w:name="Colorful List Accent 4" w:uiPriority="72"/>
+    <w:lsdException w:name="Colorful Grid Accent 4" w:uiPriority="73"/>
+    <w:lsdException w:name="Light Shading Accent 5" w:uiPriority="60"/>
+    <w:lsdException w:name="Light List Accent 5" w:uiPriority="61"/>
+    <w:lsdException w:name="Light Grid Accent 5" w:uiPriority="62"/>
+    <w:lsdException w:name="Medium Shading 1 Accent 5" w:uiPriority="63"/>
+    <w:lsdException w:name="Medium Shading 2 Accent 5" w:uiPriority="64"/>
+    <w:lsdException w:name="Medium List 1 Accent 5" w:uiPriority="65"/>
+    <w:lsdException w:name="Medium List 2 Accent 5" w:uiPriority="66"/>
+    <w:lsdException w:name="Medium Grid 1 Accent 5" w:uiPriority="67"/>
+    <w:lsdException w:name="Medium Grid 2 Accent 5" w:uiPriority="68"/>
+    <w:lsdException w:name="Medium Grid 3 Accent 5" w:uiPriority="69"/>
+    <w:lsdException w:name="Dark List Accent 5" w:uiPriority="70"/>
+    <w:lsdException w:name="Colorful Shading Accent 5" w:uiPriority="71"/>
+    <w:lsdException w:name="Colorful List Accent 5" w:uiPriority="72"/>
+    <w:lsdException w:name="Colorful Grid Accent 5" w:uiPriority="73"/>
+    <w:lsdException w:name="Light Shading Accent 6" w:uiPriority="60"/>
+    <w:lsdException w:name="Light List Accent 6" w:uiPriority="61"/>
+    <w:lsdException w:name="Light Grid Accent 6" w:uiPriority="62"/>
+    <w:lsdException w:name="Medium Shading 1 Accent 6" w:uiPriority="63"/>
+    <w:lsdException w:name="Medium Shading 2 Accent 6" w:uiPriority="64"/>
+    <w:lsdException w:name="Medium List 1 Accent 6" w:uiPriority="65"/>
+    <w:lsdException w:name="Medium List 2 Accent 6" w:uiPriority="66"/>
+    <w:lsdException w:name="Medium Grid 1 Accent 6" w:uiPriority="67"/>
+    <w:lsdException w:name="Medium Grid 2 Accent 6" w:uiPriority="68"/>
+    <w:lsdException w:name="Medium Grid 3 Accent 6" w:uiPriority="69"/>
+    <w:lsdException w:name="Dark List Accent 6" w:uiPriority="70"/>
+    <w:lsdException w:name="Colorful Shading Accent 6" w:uiPriority="71"/>
+    <w:lsdException w:name="Colorful List Accent 6" w:uiPriority="72"/>
+    <w:lsdException w:name="Colorful Grid Accent 6" w:uiPriority="73"/>
+    <w:lsdException w:name="Subtle Emphasis" w:uiPriority="19" w:qFormat="1"/>
+    <w:lsdException w:name="Intense Emphasis" w:uiPriority="21" w:qFormat="1"/>
+    <w:lsdException w:name="Subtle Reference" w:uiPriority="31" w:qFormat="1"/>
+    <w:lsdException w:name="Intense Reference" w:uiPriority="32" w:qFormat="1"/>
+    <w:lsdException w:name="Book Title" w:uiPriority="33" w:qFormat="1"/>
+    <w:lsdException w:name="Bibliography" w:semiHidden="1" w:uiPriority="37" w:unhideWhenUsed="1"/>
+    <w:lsdException w:name="TOC Heading" w:semiHidden="1" w:uiPriority="39" w:unhideWhenUsed="1" w:qFormat="1"/>
+    <w:lsdException w:name="Plain Table 1" w:uiPriority="41"/>
+    <w:lsdException w:name="Plain Table 2" w:uiPriority="42"/>
+    <w:lsdException w:name="Plain Table 3" w:uiPriority="43"/>
+    <w:lsdException w:name="Plain Table 4" w:uiPriority="44"/>
+    <w:lsdException w:name="Plain Table 5" w:uiPriority="45"/>
+    <w:lsdException w:name="Grid Table Light" w:uiPriority="40"/>
+    <w:lsdException w:name="Grid Table 1 Light" w:uiPriority="46"/>
+    <w:lsdException w:name="Grid Table 2" w:uiPriority="47"/>
+    <w:lsdException w:name="Grid Table 3" w:uiPriority="48"/>
+    <w:lsdException w:name="Grid Table 4" w:uiPriority="49"/>
+    <w:lsdException w:name="Grid Table 5 Dark" w:uiPriority="50"/>
+    <w:lsdException w:name="Grid Table 6 Colorful" w:uiPriority="51"/>
+    <w:lsdException w:name="Grid Table 7 Colorful" w:uiPriority="52"/>
+    <w:lsdException w:name="Grid Table 1 Light Accent 1" w:uiPriority="46"/>
+    <w:lsdException w:name="Grid Table 2 Accent 1" w:uiPriority="47"/>
+    <w:lsdException w:name="Grid Table 3 Accent 1" w:uiPriority="48"/>
+    <w:lsdException w:name="Grid Table 4 Accent 1" w:uiPriority="49"/>
+    <w:lsdException w:name="Grid Table 5 Dark Accent 1" w:uiPriority="50"/>
+    <w:lsdException w:name="Grid Table 6 Colorful Accent 1" w:uiPriority="51"/>
+    <w:lsdException w:name="Grid Table 7 Colorful Accent 1" w:uiPriority="52"/>
+    <w:lsdException w:name="Grid Table 1 Light Accent 2" w:uiPriority="46"/>
+    <w:lsdException w:name="Grid Table 2 Accent 2" w:uiPriority="47"/>
+    <w:lsdException w:name="Grid Table 3 Accent 2" w:uiPriority="48"/>
+    <w:lsdException w:name="Grid Table 4 Accent 2" w:uiPriority="49"/>
+    <w:lsdException w:name="Grid Table 5 Dark Accent 2" w:uiPriority="50"/>
+    <w:lsdException w:name="Grid Table 6 Colorful Accent 2" w:uiPriority="51"/>
+    <w:lsdException w:name="Grid Table 7 Colorful Accent 2" w:uiPriority="52"/>
+    <w:lsdException w:name="Grid Table 1 Light Accent 3" w:uiPriority="46"/>
+    <w:lsdException w:name="Grid Table 2 Accent 3" w:uiPriority="47"/>
+    <w:lsdException w:name="Grid Table 3 Accent 3" w:uiPriority="48"/>
+    <w:lsdException w:name="Grid Table 4 Accent 3" w:uiPriority="49"/>
+    <w:lsdException w:name="Grid Table 5 Dark Accent 3" w:uiPriority="50"/>
+    <w:lsdException w:name="Grid Table 6 Colorful Accent 3" w:uiPriority="51"/>
+    <w:lsdException w:name="Grid Table 7 Colorful Accent 3" w:uiPriority="52"/>
+    <w:lsdException w:name="Grid Table 1 Light Accent 4" w:uiPriority="46"/>
+    <w:lsdException w:name="Grid Table 2 Accent 4" w:uiPriority="47"/>
+    <w:lsdException w:name="Grid Table 3 Accent 4" w:uiPriority="48"/>
+    <w:lsdException w:name="Grid Table 4 Accent 4" w:uiPriority="49"/>
+    <w:lsdException w:name="Grid Table 5 Dark Accent 4" w:uiPriority="50"/>
+    <w:lsdException w:name="Grid Table 6 Colorful Accent 4" w:uiPriority="51"/>
+    <w:lsdException w:name="Grid Table 7 Colorful Accent 4" w:uiPriority="52"/>
+    <w:lsdException w:name="Grid Table 1 Light Accent 5" w:uiPriority="46"/>
+    <w:lsdException w:name="Grid Table 2 Accent 5" w:uiPriority="47"/>
+    <w:lsdException w:name="Grid Table 3 Accent 5" w:uiPriority="48"/>
+    <w:lsdException w:name="Grid Table 4 Accent 5" w:uiPriority="49"/>
+    <w:lsdException w:name="Grid Table 5 Dark Accent 5" w:uiPriority="50"/>
+    <w:lsdException w:name="Grid Table 6 Colorful Accent 5" w:uiPriority="51"/>
+    <w:lsdException w:name="Grid Table 7 Colorful Accent 5" w:uiPriority="52"/>
+    <w:lsdException w:name="Grid Table 1 Light Accent 6" w:uiPriority="46"/>
+    <w:lsdException w:name="Grid Table 2 Accent 6" w:uiPriority="47"/>
+    <w:lsdException w:name="Grid Table 3 Accent 6" w:uiPriority="48"/>
+    <w:lsdException w:name="Grid Table 4 Accent 6" w:uiPriority="49"/>
+    <w:lsdException w:name="Grid Table 5 Dark Accent 6" w:uiPriority="50"/>
+    <w:lsdException w:name="Grid Table 6 Colorful Accent 6" w:uiPriority="51"/>
+    <w:lsdException w:name="Grid Table 7 Colorful Accent 6" w:uiPriority="52"/>
+    <w:lsdException w:name="List Table 1 Light" w:uiPriority="46"/>
+    <w:lsdException w:name="List Table 2" w:uiPriority="47"/>
+    <w:lsdException w:name="List Table 3" w:uiPriority="48"/>
+    <w:lsdException w:name="List Table 4" w:uiPriority="49"/>
+    <w:lsdException w:name="List Table 5 Dark" w:uiPriority="50"/>
+    <w:lsdException w:name="List Table 6 Colorful" w:uiPriority="51"/>
+    <w:lsdException w:name="List Table 7 Colorful" w:uiPriority="52"/>
+    <w:lsdException w:name="List Table 1 Light Accent 1" w:uiPriority="46"/>
+    <w:lsdException w:name="List Table 2 Accent 1" w:uiPriority="47"/>
+    <w:lsdException w:name="List Table 3 Accent 1" w:uiPriority="48"/>
+    <w:lsdException w:name="List Table 4 Accent 1" w:uiPriority="49"/>
+    <w:lsdException w:name="List Table 5 Dark Accent 1" w:uiPriority="50"/>
+    <w:lsdException w:name="List Table 6 Colorful Accent 1" w:uiPriority="51"/>
+    <w:lsdException w:name="List Table 7 Colorful Accent 1" w:uiPriority="52"/>
+    <w:lsdException w:name="List Table 1 Light Accent 2" w:uiPriority="46"/>
+    <w:lsdException w:name="List Table 2 Accent 2" w:uiPriority="47"/>
+    <w:lsdException w:name="List Table 3 Accent 2" w:uiPriority="48"/>
+    <w:lsdException w:name="List Table 4 Accent 2" w:uiPriority="49"/>
+    <w:lsdException w:name="List Table 5 Dark Accent 2" w:uiPriority="50"/>
+    <w:lsdException w:name="List Table 6 Colorful Accent 2" w:uiPriority="51"/>
+    <w:lsdException w:name="List Table 7 Colorful Accent 2" w:uiPriority="52"/>
+    <w:lsdException w:name="List Table 1 Light Accent 3" w:uiPriority="46"/>
+    <w:lsdException w:name="List Table 2 Accent 3" w:uiPriority="47"/>
+    <w:lsdException w:name="List Table 3 Accent 3" w:uiPriority="48"/>
+    <w:lsdException w:name="List Table 4 Accent 3" w:uiPriority="49"/>
+    <w:lsdException w:name="List Table 5 Dark Accent 3" w:uiPriority="50"/>
+    <w:lsdException w:name="List Table 6 Colorful Accent 3" w:uiPriority="51"/>
+    <w:lsdException w:name="List Table 7 Colorful Accent 3" w:uiPriority="52"/>
+    <w:lsdException w:name="List Table 1 Light Accent 4" w:uiPriority="46"/>
+    <w:lsdException w:name="List Table 2 Accent 4" w:uiPriority="47"/>
+    <w:lsdException w:name="List Table 3 Accent 4" w:uiPriority="48"/>
+    <w:lsdException w:name="List Table 4 Accent 4" w:uiPriority="49"/>
+    <w:lsdException w:name="List Table 5 Dark Accent 4" w:uiPriority="50"/>
+    <w:lsdException w:name="List Table 6 Colorful Accent 4" w:uiPriority="51"/>
+    <w:lsdException w:name="List Table 7 Colorful Accent 4" w:uiPriority="52"/>
+    <w:lsdException w:name="List Table 1 Light Accent 5" w:uiPriority="46"/>
+    <w:lsdException w:name="List Table 2 Accent 5" w:uiPriority="47"/>
+    <w:lsdException w:name="List Table 3 Accent 5" w:uiPriority="48"/>
+    <w:lsdException w:name="List Table 4 Accent 5" w:uiPriority="49"/>
+    <w:lsdException w:name="List Table 5 Dark Accent 5" w:uiPriority="50"/>
+    <w:lsdException w:name="List Table 6 Colorful Accent 5" w:uiPriority="51"/>
+    <w:lsdException w:name="List Table 7 Colorful Accent 5" w:uiPriority="52"/>
+    <w:lsdException w:name="List Table 1 Light Accent 6" w:uiPriority="46"/>
+    <w:lsdException w:name="List Table 2 Accent 6" w:uiPriority="47"/>
+    <w:lsdException w:name="List Table 3 Accent 6" w:uiPriority="48"/>
+    <w:lsdException w:name="List Table 4 Accent 6" w:uiPriority="49"/>
+    <w:lsdException w:name="List Table 5 Dark Accent 6" w:uiPriority="50"/>
+    <w:lsdException w:name="List Table 6 Colorful Accent 6" w:uiPriority="51"/>
+    <w:lsdException w:name="List Table 7 Colorful Accent 6" w:uiPriority="52"/>
+    <w:lsdException w:name="Mention" w:semiHidden="1" w:unhideWhenUsed="1"/>
+    <w:lsdException w:name="Smart Hyperlink" w:semiHidden="1" w:unhideWhenUsed="1"/>
+    <w:lsdException w:name="Hashtag" w:semiHidden="1" w:unhideWhenUsed="1"/>
+    <w:lsdException w:name="Unresolved Mention" w:semiHidden="1" w:unhideWhenUsed="1"/>
+    <w:lsdException w:name="Smart Link" w:semiHidden="1" w:unhideWhenUsed="1"/>
   </w:latentStyles>
   <w:style w:type="paragraph" w:default="1" w:styleId="Normal">
     <w:name w:val="Normal"/>
@@ -6757,7 +6876,6 @@
     <w:uiPriority w:val="99"/>
     <w:semiHidden/>
     <w:unhideWhenUsed/>
-    <w:qFormat/>
     <w:tblPr>
       <w:tblInd w:w="0" w:type="dxa"/>
       <w:tblCellMar>
@@ -7083,6 +7201,57 @@
       <w:u w:val="single"/>
     </w:rPr>
   </w:style>
+  <w:style w:type="character" w:styleId="Ulstomtale">
+    <w:name w:val="Unresolved Mention"/>
+    <w:basedOn w:val="Standardskriftforavsnitt"/>
+    <w:uiPriority w:val="99"/>
+    <w:semiHidden/>
+    <w:unhideWhenUsed/>
+    <w:rsid w:val="001B5255"/>
+    <w:rPr>
+      <w:color w:val="605E5C"/>
+      <w:shd w:val="clear" w:color="auto" w:fill="E1DFDD"/>
+    </w:rPr>
+  </w:style>
+  <w:style w:type="paragraph" w:styleId="Fotnotetekst">
+    <w:name w:val="footnote text"/>
+    <w:basedOn w:val="Normal"/>
+    <w:link w:val="FotnotetekstTegn"/>
+    <w:uiPriority w:val="99"/>
+    <w:semiHidden/>
+    <w:unhideWhenUsed/>
+    <w:rsid w:val="00C5198F"/>
+    <w:pPr>
+      <w:spacing w:after="0" w:line="240" w:lineRule="auto"/>
+    </w:pPr>
+    <w:rPr>
+      <w:sz w:val="20"/>
+      <w:szCs w:val="20"/>
+    </w:rPr>
+  </w:style>
+  <w:style w:type="character" w:customStyle="1" w:styleId="FotnotetekstTegn">
+    <w:name w:val="Fotnotetekst Tegn"/>
+    <w:basedOn w:val="Standardskriftforavsnitt"/>
+    <w:link w:val="Fotnotetekst"/>
+    <w:uiPriority w:val="99"/>
+    <w:semiHidden/>
+    <w:rsid w:val="00C5198F"/>
+    <w:rPr>
+      <w:sz w:val="20"/>
+      <w:szCs w:val="20"/>
+    </w:rPr>
+  </w:style>
+  <w:style w:type="character" w:styleId="Fotnotereferanse">
+    <w:name w:val="footnote reference"/>
+    <w:basedOn w:val="Standardskriftforavsnitt"/>
+    <w:uiPriority w:val="99"/>
+    <w:semiHidden/>
+    <w:unhideWhenUsed/>
+    <w:rsid w:val="00C5198F"/>
+    <w:rPr>
+      <w:vertAlign w:val="superscript"/>
+    </w:rPr>
+  </w:style>
 </w:styles>
 </file>
 

</xml_diff>